<commit_message>
Heterostructure figure adde, CW text changed
</commit_message>
<xml_diff>
--- a/CourseWork2023/CourseWork.docx
+++ b/CourseWork2023/CourseWork.docx
@@ -432,7 +432,6 @@
           <w:szCs w:val="28"/>
         </w:rPr>
       </w:pPr>
-      <w:proofErr w:type="gramStart"/>
       <w:r>
         <w:rPr>
           <w:rFonts w:ascii="Times New Roman" w:hAnsi="Times New Roman" w:cs="Times New Roman"/>
@@ -447,16 +446,7 @@
           <w:sz w:val="28"/>
           <w:szCs w:val="28"/>
         </w:rPr>
-        <w:t xml:space="preserve">  </w:t>
-      </w:r>
-      <w:proofErr w:type="gramEnd"/>
-      <w:r>
-        <w:rPr>
-          <w:rFonts w:ascii="Times New Roman" w:hAnsi="Times New Roman" w:cs="Times New Roman"/>
-          <w:sz w:val="28"/>
-          <w:szCs w:val="28"/>
-        </w:rPr>
-        <w:t xml:space="preserve">   </w:t>
+        <w:t xml:space="preserve">     </w:t>
       </w:r>
       <w:r>
         <w:rPr>
@@ -782,89 +772,84 @@
       <w:r>
         <w:rPr>
           <w:rFonts w:ascii="Times New Roman" w:eastAsiaTheme="minorEastAsia" w:hAnsi="Times New Roman" w:cs="Times New Roman"/>
-          <w:noProof/>
-          <w:sz w:val="28"/>
-          <w:szCs w:val="28"/>
-        </w:rPr>
-        <w:drawing>
-          <wp:anchor distT="0" distB="0" distL="114300" distR="114300" simplePos="0" relativeHeight="251658752" behindDoc="1" locked="0" layoutInCell="1" allowOverlap="1" wp14:anchorId="4B53AE21" wp14:editId="20F820FA">
-            <wp:simplePos x="0" y="0"/>
-            <wp:positionH relativeFrom="column">
-              <wp:posOffset>480695</wp:posOffset>
-            </wp:positionH>
-            <wp:positionV relativeFrom="paragraph">
-              <wp:posOffset>2105660</wp:posOffset>
-            </wp:positionV>
-            <wp:extent cx="5151120" cy="2132330"/>
-            <wp:effectExtent l="0" t="0" r="0" b="0"/>
-            <wp:wrapTight wrapText="bothSides">
-              <wp:wrapPolygon edited="0">
-                <wp:start x="0" y="0"/>
-                <wp:lineTo x="0" y="21420"/>
-                <wp:lineTo x="21488" y="21420"/>
-                <wp:lineTo x="21488" y="0"/>
-                <wp:lineTo x="0" y="0"/>
-              </wp:wrapPolygon>
-            </wp:wrapTight>
-            <wp:docPr id="1" name="Рисунок 1"/>
-            <wp:cNvGraphicFramePr>
-              <a:graphicFrameLocks xmlns:a="http://schemas.openxmlformats.org/drawingml/2006/main" noChangeAspect="1"/>
-            </wp:cNvGraphicFramePr>
-            <a:graphic xmlns:a="http://schemas.openxmlformats.org/drawingml/2006/main">
-              <a:graphicData uri="http://schemas.openxmlformats.org/drawingml/2006/picture">
-                <pic:pic xmlns:pic="http://schemas.openxmlformats.org/drawingml/2006/picture">
-                  <pic:nvPicPr>
-                    <pic:cNvPr id="1" name=""/>
-                    <pic:cNvPicPr/>
-                  </pic:nvPicPr>
-                  <pic:blipFill>
-                    <a:blip r:embed="rId8">
-                      <a:extLst>
-                        <a:ext uri="{28A0092B-C50C-407E-A947-70E740481C1C}">
-                          <a14:useLocalDpi xmlns:a14="http://schemas.microsoft.com/office/drawing/2010/main" val="0"/>
-                        </a:ext>
-                      </a:extLst>
-                    </a:blip>
-                    <a:stretch>
-                      <a:fillRect/>
-                    </a:stretch>
-                  </pic:blipFill>
-                  <pic:spPr>
-                    <a:xfrm>
-                      <a:off x="0" y="0"/>
-                      <a:ext cx="5151120" cy="2132330"/>
-                    </a:xfrm>
-                    <a:prstGeom prst="rect">
-                      <a:avLst/>
-                    </a:prstGeom>
-                  </pic:spPr>
-                </pic:pic>
-              </a:graphicData>
-            </a:graphic>
-            <wp14:sizeRelH relativeFrom="page">
-              <wp14:pctWidth>0</wp14:pctWidth>
-            </wp14:sizeRelH>
-            <wp14:sizeRelV relativeFrom="page">
-              <wp14:pctHeight>0</wp14:pctHeight>
-            </wp14:sizeRelV>
-          </wp:anchor>
-        </w:drawing>
-      </w:r>
-      <w:r>
-        <w:rPr>
-          <w:rFonts w:ascii="Times New Roman" w:eastAsiaTheme="minorEastAsia" w:hAnsi="Times New Roman" w:cs="Times New Roman"/>
-          <w:sz w:val="28"/>
-          <w:szCs w:val="28"/>
-        </w:rPr>
-        <w:t>Магнитн</w:t>
-      </w:r>
-      <w:r>
-        <w:rPr>
-          <w:rFonts w:ascii="Times New Roman" w:eastAsiaTheme="minorEastAsia" w:hAnsi="Times New Roman" w:cs="Times New Roman"/>
-          <w:sz w:val="28"/>
-          <w:szCs w:val="28"/>
-        </w:rPr>
-        <w:t>ая фокусировка</w:t>
+          <w:sz w:val="28"/>
+          <w:szCs w:val="28"/>
+        </w:rPr>
+        <w:t>Работа посвящена изучению магнитной фокусировки</w:t>
+      </w:r>
+      <w:r>
+        <w:rPr>
+          <w:rFonts w:ascii="Times New Roman" w:eastAsiaTheme="minorEastAsia" w:hAnsi="Times New Roman" w:cs="Times New Roman"/>
+          <w:sz w:val="28"/>
+          <w:szCs w:val="28"/>
+        </w:rPr>
+        <w:t xml:space="preserve"> в режиме баллистического транспорта</w:t>
+      </w:r>
+      <w:r>
+        <w:rPr>
+          <w:rFonts w:ascii="Times New Roman" w:eastAsiaTheme="minorEastAsia" w:hAnsi="Times New Roman" w:cs="Times New Roman"/>
+          <w:sz w:val="28"/>
+          <w:szCs w:val="28"/>
+        </w:rPr>
+        <w:t xml:space="preserve"> в микроструктурах с двумерным электронным газом</w:t>
+      </w:r>
+      <w:r>
+        <w:rPr>
+          <w:rFonts w:ascii="Times New Roman" w:eastAsiaTheme="minorEastAsia" w:hAnsi="Times New Roman" w:cs="Times New Roman"/>
+          <w:sz w:val="28"/>
+          <w:szCs w:val="28"/>
+        </w:rPr>
+        <w:t xml:space="preserve">. В изучаемых образцах можно наблюдать </w:t>
+      </w:r>
+      <w:r>
+        <w:rPr>
+          <w:rFonts w:ascii="Times New Roman" w:eastAsiaTheme="minorEastAsia" w:hAnsi="Times New Roman" w:cs="Times New Roman"/>
+          <w:sz w:val="28"/>
+          <w:szCs w:val="28"/>
+        </w:rPr>
+        <w:t xml:space="preserve">наличие пиков в магнетосопротивлении и их температурную зависимость. На эту зависимость сильное влияние оказывает электрон-электронное взаимодействие. </w:t>
+      </w:r>
+      <w:r>
+        <w:rPr>
+          <w:rFonts w:ascii="Times New Roman" w:eastAsiaTheme="minorEastAsia" w:hAnsi="Times New Roman" w:cs="Times New Roman"/>
+          <w:sz w:val="28"/>
+          <w:szCs w:val="28"/>
+        </w:rPr>
+        <w:t xml:space="preserve"> Особенный интерес представляют подвешенные структуры, то есть отделенные от подложки, так как в таких структурах усиливается электрон-электронное взаимодействие. </w:t>
+      </w:r>
+      <w:r>
+        <w:rPr>
+          <w:rFonts w:ascii="Times New Roman" w:eastAsiaTheme="minorEastAsia" w:hAnsi="Times New Roman" w:cs="Times New Roman"/>
+          <w:sz w:val="28"/>
+          <w:szCs w:val="28"/>
+        </w:rPr>
+        <w:t xml:space="preserve">О силе этого взаимодействия можно судить по длине </w:t>
+      </w:r>
+      <w:r>
+        <w:rPr>
+          <w:rFonts w:ascii="Times New Roman" w:eastAsiaTheme="minorEastAsia" w:hAnsi="Times New Roman" w:cs="Times New Roman"/>
+          <w:sz w:val="28"/>
+          <w:szCs w:val="28"/>
+          <w:lang w:val="en-US"/>
+        </w:rPr>
+        <w:t>e</w:t>
+      </w:r>
+      <w:r>
+        <w:rPr>
+          <w:rFonts w:ascii="Times New Roman" w:eastAsiaTheme="minorEastAsia" w:hAnsi="Times New Roman" w:cs="Times New Roman"/>
+          <w:sz w:val="28"/>
+          <w:szCs w:val="28"/>
+        </w:rPr>
+        <w:t>-</w:t>
+      </w:r>
+      <w:r>
+        <w:rPr>
+          <w:rFonts w:ascii="Times New Roman" w:eastAsiaTheme="minorEastAsia" w:hAnsi="Times New Roman" w:cs="Times New Roman"/>
+          <w:sz w:val="28"/>
+          <w:szCs w:val="28"/>
+          <w:lang w:val="en-US"/>
+        </w:rPr>
+        <w:t>e</w:t>
       </w:r>
       <w:r>
         <w:rPr>
@@ -880,47 +865,94 @@
           <w:sz w:val="28"/>
           <w:szCs w:val="28"/>
         </w:rPr>
-        <w:t xml:space="preserve">позволяет изучить множество квантовых и баллистических </w:t>
-      </w:r>
-      <w:r>
-        <w:rPr>
-          <w:rFonts w:ascii="Times New Roman" w:eastAsiaTheme="minorEastAsia" w:hAnsi="Times New Roman" w:cs="Times New Roman"/>
-          <w:sz w:val="28"/>
-          <w:szCs w:val="28"/>
-        </w:rPr>
-        <w:t>явлений в микроструктурах. В данной работе микроструктуры формировались в двумерном электронном газе (</w:t>
-      </w:r>
-      <w:r>
-        <w:rPr>
-          <w:rFonts w:ascii="Times New Roman" w:eastAsiaTheme="minorEastAsia" w:hAnsi="Times New Roman" w:cs="Times New Roman"/>
-          <w:sz w:val="28"/>
-          <w:szCs w:val="28"/>
-        </w:rPr>
-        <w:t>ДЭГ</w:t>
-      </w:r>
-      <w:r>
-        <w:rPr>
-          <w:rFonts w:ascii="Times New Roman" w:eastAsiaTheme="minorEastAsia" w:hAnsi="Times New Roman" w:cs="Times New Roman"/>
-          <w:sz w:val="28"/>
-          <w:szCs w:val="28"/>
-        </w:rPr>
-        <w:t>).</w:t>
-      </w:r>
-      <w:r>
-        <w:rPr>
-          <w:rFonts w:ascii="Times New Roman" w:eastAsiaTheme="minorEastAsia" w:hAnsi="Times New Roman" w:cs="Times New Roman"/>
-          <w:sz w:val="28"/>
-          <w:szCs w:val="28"/>
-        </w:rPr>
-        <w:t xml:space="preserve"> </w:t>
-      </w:r>
-      <w:r>
-        <w:rPr>
-          <w:rFonts w:ascii="Times New Roman" w:eastAsiaTheme="minorEastAsia" w:hAnsi="Times New Roman" w:cs="Times New Roman"/>
-          <w:sz w:val="28"/>
-          <w:szCs w:val="28"/>
-        </w:rPr>
-        <w:t xml:space="preserve">При сближении полупроводников, образующийся пространственный заряд приводит к изгибу электронных зон. На полупроводниковой </w:t>
+        <w:t xml:space="preserve">рассеяния </w:t>
+      </w:r>
+      <m:oMath>
+        <m:sSub>
+          <m:sSubPr>
+            <m:ctrlPr>
+              <w:rPr>
+                <w:rFonts w:ascii="Cambria Math" w:eastAsiaTheme="minorEastAsia" w:hAnsi="Cambria Math" w:cs="Times New Roman"/>
+                <w:i/>
+                <w:sz w:val="28"/>
+                <w:szCs w:val="28"/>
+              </w:rPr>
+            </m:ctrlPr>
+          </m:sSubPr>
+          <m:e>
+            <m:r>
+              <w:rPr>
+                <w:rFonts w:ascii="Cambria Math" w:eastAsiaTheme="minorEastAsia" w:hAnsi="Cambria Math" w:cs="Times New Roman"/>
+                <w:sz w:val="28"/>
+                <w:szCs w:val="28"/>
+              </w:rPr>
+              <m:t>l</m:t>
+            </m:r>
+          </m:e>
+          <m:sub>
+            <m:r>
+              <w:rPr>
+                <w:rFonts w:ascii="Cambria Math" w:eastAsiaTheme="minorEastAsia" w:hAnsi="Cambria Math" w:cs="Times New Roman"/>
+                <w:sz w:val="28"/>
+                <w:szCs w:val="28"/>
+              </w:rPr>
+              <m:t>ee</m:t>
+            </m:r>
+          </m:sub>
+        </m:sSub>
+      </m:oMath>
+      <w:r>
+        <w:rPr>
+          <w:rFonts w:ascii="Times New Roman" w:eastAsiaTheme="minorEastAsia" w:hAnsi="Times New Roman" w:cs="Times New Roman"/>
+          <w:sz w:val="28"/>
+          <w:szCs w:val="28"/>
+        </w:rPr>
+        <w:t>, которое можно извлечь из</w:t>
+      </w:r>
+      <w:r>
+        <w:rPr>
+          <w:rFonts w:ascii="Times New Roman" w:eastAsiaTheme="minorEastAsia" w:hAnsi="Times New Roman" w:cs="Times New Roman"/>
+          <w:sz w:val="28"/>
+          <w:szCs w:val="28"/>
+        </w:rPr>
+        <w:t xml:space="preserve"> измерений магнетосопротивления</w:t>
+      </w:r>
+      <w:r>
+        <w:rPr>
+          <w:rFonts w:ascii="Times New Roman" w:eastAsiaTheme="minorEastAsia" w:hAnsi="Times New Roman" w:cs="Times New Roman"/>
+          <w:sz w:val="28"/>
+          <w:szCs w:val="28"/>
+        </w:rPr>
+        <w:t xml:space="preserve"> []</w:t>
+      </w:r>
+      <w:r>
+        <w:rPr>
+          <w:rFonts w:ascii="Times New Roman" w:eastAsiaTheme="minorEastAsia" w:hAnsi="Times New Roman" w:cs="Times New Roman"/>
+          <w:sz w:val="28"/>
+          <w:szCs w:val="28"/>
+        </w:rPr>
+        <w:t>.</w:t>
+      </w:r>
+    </w:p>
+    <w:p>
+      <w:pPr>
+        <w:spacing w:after="0" w:line="360" w:lineRule="auto"/>
+        <w:ind w:firstLine="284"/>
+        <w:jc w:val="both"/>
+        <w:rPr>
+          <w:rFonts w:ascii="Times New Roman" w:eastAsiaTheme="minorEastAsia" w:hAnsi="Times New Roman" w:cs="Times New Roman"/>
+          <w:sz w:val="28"/>
+          <w:szCs w:val="28"/>
+          <w:lang w:val="en-US"/>
+        </w:rPr>
+      </w:pPr>
+      <w:r>
+        <w:rPr>
+          <w:rFonts w:ascii="Times New Roman" w:eastAsiaTheme="minorEastAsia" w:hAnsi="Times New Roman" w:cs="Times New Roman"/>
+          <w:sz w:val="28"/>
+          <w:szCs w:val="28"/>
+        </w:rPr>
+        <w:t xml:space="preserve">Целью данной работы являлось наблюдение фокусировочного пика в магнетосопротивлении и изучение температурной зависимости его высоты как в </w:t>
       </w:r>
       <w:proofErr w:type="spellStart"/>
       <w:r>
@@ -929,7 +961,7 @@
           <w:sz w:val="28"/>
           <w:szCs w:val="28"/>
         </w:rPr>
-        <w:t>гетерогранице</w:t>
+        <w:t>неподвешенных</w:t>
       </w:r>
       <w:proofErr w:type="spellEnd"/>
       <w:r>
@@ -938,10 +970,259 @@
           <w:sz w:val="28"/>
           <w:szCs w:val="28"/>
         </w:rPr>
-        <w:t xml:space="preserve"> появляется область с пиком электронной плотности, а движение электронов перпендикулярно границе запрещено энергетическим барьером.</w:t>
-      </w:r>
-      <w:bookmarkStart w:id="4" w:name="_GoBack"/>
-      <w:bookmarkEnd w:id="4"/>
+        <w:t>, так и в</w:t>
+      </w:r>
+      <w:r>
+        <w:rPr>
+          <w:rFonts w:ascii="Times New Roman" w:eastAsiaTheme="minorEastAsia" w:hAnsi="Times New Roman" w:cs="Times New Roman"/>
+          <w:sz w:val="28"/>
+          <w:szCs w:val="28"/>
+        </w:rPr>
+        <w:t xml:space="preserve"> подвешенных образцах. Для достижения цели работы, были поставлены следующие задачи</w:t>
+      </w:r>
+      <w:r>
+        <w:rPr>
+          <w:rFonts w:ascii="Times New Roman" w:eastAsiaTheme="minorEastAsia" w:hAnsi="Times New Roman" w:cs="Times New Roman"/>
+          <w:sz w:val="28"/>
+          <w:szCs w:val="28"/>
+          <w:lang w:val="en-US"/>
+        </w:rPr>
+        <w:t>:</w:t>
+      </w:r>
+    </w:p>
+    <w:p>
+      <w:pPr>
+        <w:pStyle w:val="a3"/>
+        <w:numPr>
+          <w:ilvl w:val="0"/>
+          <w:numId w:val="7"/>
+        </w:numPr>
+        <w:spacing w:after="0" w:line="360" w:lineRule="auto"/>
+        <w:jc w:val="both"/>
+        <w:rPr>
+          <w:rFonts w:ascii="Times New Roman" w:eastAsiaTheme="minorEastAsia" w:hAnsi="Times New Roman" w:cs="Times New Roman"/>
+          <w:sz w:val="28"/>
+          <w:szCs w:val="28"/>
+        </w:rPr>
+      </w:pPr>
+      <w:r>
+        <w:rPr>
+          <w:rFonts w:ascii="Times New Roman" w:eastAsiaTheme="minorEastAsia" w:hAnsi="Times New Roman" w:cs="Times New Roman"/>
+          <w:sz w:val="28"/>
+          <w:szCs w:val="28"/>
+        </w:rPr>
+        <w:t>Познакомиться с техникой низкотемпературного эксперимента</w:t>
+      </w:r>
+    </w:p>
+    <w:p>
+      <w:pPr>
+        <w:pStyle w:val="a3"/>
+        <w:numPr>
+          <w:ilvl w:val="0"/>
+          <w:numId w:val="7"/>
+        </w:numPr>
+        <w:spacing w:after="0" w:line="360" w:lineRule="auto"/>
+        <w:jc w:val="both"/>
+        <w:rPr>
+          <w:rFonts w:ascii="Times New Roman" w:eastAsiaTheme="minorEastAsia" w:hAnsi="Times New Roman" w:cs="Times New Roman"/>
+          <w:sz w:val="28"/>
+          <w:szCs w:val="28"/>
+        </w:rPr>
+      </w:pPr>
+      <w:r>
+        <w:rPr>
+          <w:rFonts w:ascii="Times New Roman" w:eastAsiaTheme="minorEastAsia" w:hAnsi="Times New Roman" w:cs="Times New Roman"/>
+          <w:sz w:val="28"/>
+          <w:szCs w:val="28"/>
+        </w:rPr>
+        <w:t>Освоить методику измерения малых сигналов</w:t>
+      </w:r>
+    </w:p>
+    <w:p>
+      <w:pPr>
+        <w:pStyle w:val="a3"/>
+        <w:numPr>
+          <w:ilvl w:val="0"/>
+          <w:numId w:val="7"/>
+        </w:numPr>
+        <w:spacing w:after="0" w:line="360" w:lineRule="auto"/>
+        <w:jc w:val="both"/>
+        <w:rPr>
+          <w:rFonts w:ascii="Times New Roman" w:eastAsiaTheme="minorEastAsia" w:hAnsi="Times New Roman" w:cs="Times New Roman"/>
+          <w:sz w:val="28"/>
+          <w:szCs w:val="28"/>
+        </w:rPr>
+      </w:pPr>
+      <w:r>
+        <w:rPr>
+          <w:rFonts w:ascii="Times New Roman" w:eastAsiaTheme="minorEastAsia" w:hAnsi="Times New Roman" w:cs="Times New Roman"/>
+          <w:sz w:val="28"/>
+          <w:szCs w:val="28"/>
+        </w:rPr>
+        <w:t xml:space="preserve">Познакомиться со строением </w:t>
+      </w:r>
+      <w:proofErr w:type="spellStart"/>
+      <w:r>
+        <w:rPr>
+          <w:rFonts w:ascii="Times New Roman" w:eastAsiaTheme="minorEastAsia" w:hAnsi="Times New Roman" w:cs="Times New Roman"/>
+          <w:sz w:val="28"/>
+          <w:szCs w:val="28"/>
+        </w:rPr>
+        <w:t>гетероструктур</w:t>
+      </w:r>
+      <w:proofErr w:type="spellEnd"/>
+    </w:p>
+    <w:p>
+      <w:pPr>
+        <w:pStyle w:val="a3"/>
+        <w:numPr>
+          <w:ilvl w:val="0"/>
+          <w:numId w:val="7"/>
+        </w:numPr>
+        <w:spacing w:after="0" w:line="360" w:lineRule="auto"/>
+        <w:jc w:val="both"/>
+        <w:rPr>
+          <w:rFonts w:ascii="Times New Roman" w:eastAsiaTheme="minorEastAsia" w:hAnsi="Times New Roman" w:cs="Times New Roman"/>
+          <w:sz w:val="28"/>
+          <w:szCs w:val="28"/>
+        </w:rPr>
+      </w:pPr>
+      <w:r>
+        <w:rPr>
+          <w:rFonts w:ascii="Times New Roman" w:eastAsiaTheme="minorEastAsia" w:hAnsi="Times New Roman" w:cs="Times New Roman"/>
+          <w:sz w:val="28"/>
+          <w:szCs w:val="28"/>
+        </w:rPr>
+        <w:t>Изучить методы создания микроструктур</w:t>
+      </w:r>
+      <w:r>
+        <w:rPr>
+          <w:rFonts w:ascii="Times New Roman" w:eastAsiaTheme="minorEastAsia" w:hAnsi="Times New Roman" w:cs="Times New Roman"/>
+          <w:sz w:val="28"/>
+          <w:szCs w:val="28"/>
+        </w:rPr>
+        <w:t xml:space="preserve"> в двумерном электронном газе</w:t>
+      </w:r>
+    </w:p>
+    <w:p>
+      <w:pPr>
+        <w:pStyle w:val="a3"/>
+        <w:numPr>
+          <w:ilvl w:val="0"/>
+          <w:numId w:val="7"/>
+        </w:numPr>
+        <w:spacing w:after="0" w:line="360" w:lineRule="auto"/>
+        <w:jc w:val="both"/>
+        <w:rPr>
+          <w:rFonts w:ascii="Times New Roman" w:eastAsiaTheme="minorEastAsia" w:hAnsi="Times New Roman" w:cs="Times New Roman"/>
+          <w:sz w:val="28"/>
+          <w:szCs w:val="28"/>
+        </w:rPr>
+      </w:pPr>
+      <w:r>
+        <w:rPr>
+          <w:rFonts w:ascii="Times New Roman" w:eastAsiaTheme="minorEastAsia" w:hAnsi="Times New Roman" w:cs="Times New Roman"/>
+          <w:sz w:val="28"/>
+          <w:szCs w:val="28"/>
+        </w:rPr>
+        <w:t>Создать собственный дизайн микроструктур</w:t>
+      </w:r>
+    </w:p>
+    <w:p>
+      <w:pPr>
+        <w:pStyle w:val="a3"/>
+        <w:numPr>
+          <w:ilvl w:val="0"/>
+          <w:numId w:val="7"/>
+        </w:numPr>
+        <w:spacing w:after="0" w:line="360" w:lineRule="auto"/>
+        <w:jc w:val="both"/>
+        <w:rPr>
+          <w:rFonts w:ascii="Times New Roman" w:eastAsiaTheme="minorEastAsia" w:hAnsi="Times New Roman" w:cs="Times New Roman"/>
+          <w:sz w:val="28"/>
+          <w:szCs w:val="28"/>
+        </w:rPr>
+      </w:pPr>
+      <w:r>
+        <w:rPr>
+          <w:rFonts w:ascii="Times New Roman" w:eastAsiaTheme="minorEastAsia" w:hAnsi="Times New Roman" w:cs="Times New Roman"/>
+          <w:sz w:val="28"/>
+          <w:szCs w:val="28"/>
+        </w:rPr>
+        <w:t>Составить технологический маршрут создания микроструктур</w:t>
+      </w:r>
+    </w:p>
+    <w:p>
+      <w:pPr>
+        <w:pStyle w:val="a3"/>
+        <w:numPr>
+          <w:ilvl w:val="0"/>
+          <w:numId w:val="7"/>
+        </w:numPr>
+        <w:spacing w:after="0" w:line="360" w:lineRule="auto"/>
+        <w:jc w:val="both"/>
+        <w:rPr>
+          <w:rFonts w:ascii="Times New Roman" w:eastAsiaTheme="minorEastAsia" w:hAnsi="Times New Roman" w:cs="Times New Roman"/>
+          <w:sz w:val="28"/>
+          <w:szCs w:val="28"/>
+        </w:rPr>
+      </w:pPr>
+      <w:r>
+        <w:rPr>
+          <w:rFonts w:ascii="Times New Roman" w:eastAsiaTheme="minorEastAsia" w:hAnsi="Times New Roman" w:cs="Times New Roman"/>
+          <w:sz w:val="28"/>
+          <w:szCs w:val="28"/>
+        </w:rPr>
+        <w:t>Изготовить образцы</w:t>
+      </w:r>
+    </w:p>
+    <w:p>
+      <w:pPr>
+        <w:pStyle w:val="a3"/>
+        <w:numPr>
+          <w:ilvl w:val="0"/>
+          <w:numId w:val="7"/>
+        </w:numPr>
+        <w:spacing w:after="0" w:line="360" w:lineRule="auto"/>
+        <w:jc w:val="both"/>
+        <w:rPr>
+          <w:rFonts w:ascii="Times New Roman" w:eastAsiaTheme="minorEastAsia" w:hAnsi="Times New Roman" w:cs="Times New Roman"/>
+          <w:sz w:val="28"/>
+          <w:szCs w:val="28"/>
+        </w:rPr>
+      </w:pPr>
+      <w:r>
+        <w:rPr>
+          <w:rFonts w:ascii="Times New Roman" w:eastAsiaTheme="minorEastAsia" w:hAnsi="Times New Roman" w:cs="Times New Roman"/>
+          <w:sz w:val="28"/>
+          <w:szCs w:val="28"/>
+        </w:rPr>
+        <w:t>Провести серии измерений магнетосопротивления при различных температурах</w:t>
+      </w:r>
+    </w:p>
+    <w:p>
+      <w:pPr>
+        <w:pStyle w:val="a3"/>
+        <w:numPr>
+          <w:ilvl w:val="0"/>
+          <w:numId w:val="7"/>
+        </w:numPr>
+        <w:spacing w:after="0" w:line="360" w:lineRule="auto"/>
+        <w:jc w:val="both"/>
+        <w:rPr>
+          <w:rFonts w:ascii="Times New Roman" w:eastAsiaTheme="minorEastAsia" w:hAnsi="Times New Roman" w:cs="Times New Roman"/>
+          <w:sz w:val="28"/>
+          <w:szCs w:val="28"/>
+        </w:rPr>
+      </w:pPr>
+      <w:r>
+        <w:rPr>
+          <w:rFonts w:ascii="Times New Roman" w:eastAsiaTheme="minorEastAsia" w:hAnsi="Times New Roman" w:cs="Times New Roman"/>
+          <w:sz w:val="28"/>
+          <w:szCs w:val="28"/>
+        </w:rPr>
+        <w:t>Проанализировать полученные экспериментальные данные</w:t>
+      </w:r>
     </w:p>
     <w:p>
       <w:pPr>
@@ -968,427 +1249,14 @@
           <w:sz w:val="28"/>
           <w:szCs w:val="28"/>
         </w:rPr>
-        <w:t>Образцы</w:t>
-      </w:r>
-    </w:p>
-    <w:p>
-      <w:pPr>
-        <w:spacing w:after="0" w:line="360" w:lineRule="auto"/>
-        <w:ind w:firstLine="284"/>
-        <w:jc w:val="both"/>
-        <w:rPr>
-          <w:rFonts w:ascii="Times New Roman" w:eastAsiaTheme="minorEastAsia" w:hAnsi="Times New Roman" w:cs="Times New Roman"/>
-          <w:sz w:val="28"/>
-          <w:szCs w:val="28"/>
-        </w:rPr>
-      </w:pPr>
-      <w:r>
-        <w:rPr>
-          <w:rFonts w:ascii="Times New Roman" w:eastAsiaTheme="minorEastAsia" w:hAnsi="Times New Roman" w:cs="Times New Roman"/>
-          <w:sz w:val="28"/>
-          <w:szCs w:val="28"/>
-        </w:rPr>
-        <w:t xml:space="preserve">Изготовление образцов производилось выращиванием </w:t>
-      </w:r>
-      <w:proofErr w:type="spellStart"/>
-      <w:r>
-        <w:rPr>
-          <w:rFonts w:ascii="Times New Roman" w:eastAsiaTheme="minorEastAsia" w:hAnsi="Times New Roman" w:cs="Times New Roman"/>
-          <w:sz w:val="28"/>
-          <w:szCs w:val="28"/>
-        </w:rPr>
-        <w:t>гетероструктур</w:t>
-      </w:r>
-      <w:proofErr w:type="spellEnd"/>
-      <w:r>
-        <w:rPr>
-          <w:rFonts w:ascii="Times New Roman" w:eastAsiaTheme="minorEastAsia" w:hAnsi="Times New Roman" w:cs="Times New Roman"/>
-          <w:sz w:val="28"/>
-          <w:szCs w:val="28"/>
-        </w:rPr>
-        <w:t xml:space="preserve"> </w:t>
-      </w:r>
-      <w:proofErr w:type="spellStart"/>
-      <w:r>
-        <w:rPr>
-          <w:rFonts w:ascii="Times New Roman" w:eastAsiaTheme="minorEastAsia" w:hAnsi="Times New Roman" w:cs="Times New Roman"/>
-          <w:sz w:val="28"/>
-          <w:szCs w:val="28"/>
-        </w:rPr>
-        <w:t>AlGaAs</w:t>
-      </w:r>
-      <w:proofErr w:type="spellEnd"/>
-      <w:r>
-        <w:rPr>
-          <w:rFonts w:ascii="Times New Roman" w:eastAsiaTheme="minorEastAsia" w:hAnsi="Times New Roman" w:cs="Times New Roman"/>
-          <w:sz w:val="28"/>
-          <w:szCs w:val="28"/>
-        </w:rPr>
-        <w:t>/</w:t>
-      </w:r>
-      <w:proofErr w:type="spellStart"/>
-      <w:r>
-        <w:rPr>
-          <w:rFonts w:ascii="Times New Roman" w:eastAsiaTheme="minorEastAsia" w:hAnsi="Times New Roman" w:cs="Times New Roman"/>
-          <w:sz w:val="28"/>
-          <w:szCs w:val="28"/>
-        </w:rPr>
-        <w:t>GaAs</w:t>
-      </w:r>
-      <w:proofErr w:type="spellEnd"/>
-      <w:r>
-        <w:rPr>
-          <w:rFonts w:ascii="Times New Roman" w:eastAsiaTheme="minorEastAsia" w:hAnsi="Times New Roman" w:cs="Times New Roman"/>
-          <w:sz w:val="28"/>
-          <w:szCs w:val="28"/>
-        </w:rPr>
-        <w:t xml:space="preserve"> с помощью молекулярно-лучевой эпитаксии.  Двумерная концентрация электронов в ДЭГ исследуемых образцов была измерена методом </w:t>
-      </w:r>
-      <w:proofErr w:type="spellStart"/>
-      <w:r>
-        <w:rPr>
-          <w:rFonts w:ascii="Times New Roman" w:eastAsiaTheme="minorEastAsia" w:hAnsi="Times New Roman" w:cs="Times New Roman"/>
-          <w:sz w:val="28"/>
-          <w:szCs w:val="28"/>
-        </w:rPr>
-        <w:t>ван</w:t>
-      </w:r>
-      <w:proofErr w:type="spellEnd"/>
-      <w:r>
-        <w:rPr>
-          <w:rFonts w:ascii="Times New Roman" w:eastAsiaTheme="minorEastAsia" w:hAnsi="Times New Roman" w:cs="Times New Roman"/>
-          <w:sz w:val="28"/>
-          <w:szCs w:val="28"/>
-        </w:rPr>
-        <w:t xml:space="preserve"> дер </w:t>
-      </w:r>
-      <w:proofErr w:type="spellStart"/>
-      <w:r>
-        <w:rPr>
-          <w:rFonts w:ascii="Times New Roman" w:eastAsiaTheme="minorEastAsia" w:hAnsi="Times New Roman" w:cs="Times New Roman"/>
-          <w:sz w:val="28"/>
-          <w:szCs w:val="28"/>
-        </w:rPr>
-        <w:t>Пау</w:t>
-      </w:r>
-      <w:proofErr w:type="spellEnd"/>
-      <w:r>
-        <w:rPr>
-          <w:rFonts w:ascii="Times New Roman" w:eastAsiaTheme="minorEastAsia" w:hAnsi="Times New Roman" w:cs="Times New Roman"/>
-          <w:sz w:val="28"/>
-          <w:szCs w:val="28"/>
-        </w:rPr>
-        <w:t xml:space="preserve"> и состав</w:t>
-      </w:r>
-      <w:r>
-        <w:rPr>
-          <w:rFonts w:ascii="Times New Roman" w:eastAsiaTheme="minorEastAsia" w:hAnsi="Times New Roman" w:cs="Times New Roman"/>
-          <w:sz w:val="28"/>
-          <w:szCs w:val="28"/>
-        </w:rPr>
-        <w:t>и</w:t>
-      </w:r>
-      <w:r>
-        <w:rPr>
-          <w:rFonts w:ascii="Times New Roman" w:eastAsiaTheme="minorEastAsia" w:hAnsi="Times New Roman" w:cs="Times New Roman"/>
-          <w:sz w:val="28"/>
-          <w:szCs w:val="28"/>
-        </w:rPr>
-        <w:t>ла (!). </w:t>
-      </w:r>
-    </w:p>
-    <w:p>
-      <w:pPr>
-        <w:spacing w:after="0" w:line="360" w:lineRule="auto"/>
-        <w:ind w:firstLine="284"/>
-        <w:jc w:val="both"/>
-        <w:rPr>
-          <w:rFonts w:ascii="Times New Roman" w:eastAsiaTheme="minorEastAsia" w:hAnsi="Times New Roman" w:cs="Times New Roman"/>
-          <w:sz w:val="28"/>
-          <w:szCs w:val="28"/>
-        </w:rPr>
-      </w:pPr>
-      <w:r>
-        <w:rPr>
-          <w:rFonts w:ascii="Times New Roman" w:eastAsiaTheme="minorEastAsia" w:hAnsi="Times New Roman" w:cs="Times New Roman"/>
-          <w:noProof/>
-          <w:sz w:val="28"/>
-          <w:szCs w:val="28"/>
-        </w:rPr>
-        <w:drawing>
-          <wp:anchor distT="0" distB="0" distL="114300" distR="114300" simplePos="0" relativeHeight="251668480" behindDoc="0" locked="0" layoutInCell="1" allowOverlap="1" wp14:anchorId="019CACC9" wp14:editId="41854180">
-            <wp:simplePos x="0" y="0"/>
-            <wp:positionH relativeFrom="margin">
-              <wp:posOffset>3681095</wp:posOffset>
-            </wp:positionH>
-            <wp:positionV relativeFrom="margin">
-              <wp:posOffset>6022340</wp:posOffset>
-            </wp:positionV>
-            <wp:extent cx="2438400" cy="2419350"/>
-            <wp:effectExtent l="0" t="0" r="0" b="0"/>
-            <wp:wrapSquare wrapText="bothSides"/>
-            <wp:docPr id="4" name="Рисунок 4"/>
-            <wp:cNvGraphicFramePr>
-              <a:graphicFrameLocks xmlns:a="http://schemas.openxmlformats.org/drawingml/2006/main" noChangeAspect="1"/>
-            </wp:cNvGraphicFramePr>
-            <a:graphic xmlns:a="http://schemas.openxmlformats.org/drawingml/2006/main">
-              <a:graphicData uri="http://schemas.openxmlformats.org/drawingml/2006/picture">
-                <pic:pic xmlns:pic="http://schemas.openxmlformats.org/drawingml/2006/picture">
-                  <pic:nvPicPr>
-                    <pic:cNvPr id="0" name="Picture 2"/>
-                    <pic:cNvPicPr>
-                      <a:picLocks noChangeAspect="1" noChangeArrowheads="1"/>
-                    </pic:cNvPicPr>
-                  </pic:nvPicPr>
-                  <pic:blipFill>
-                    <a:blip r:embed="rId9" cstate="print">
-                      <a:extLst>
-                        <a:ext uri="{28A0092B-C50C-407E-A947-70E740481C1C}">
-                          <a14:useLocalDpi xmlns:a14="http://schemas.microsoft.com/office/drawing/2010/main" val="0"/>
-                        </a:ext>
-                      </a:extLst>
-                    </a:blip>
-                    <a:srcRect/>
-                    <a:stretch>
-                      <a:fillRect/>
-                    </a:stretch>
-                  </pic:blipFill>
-                  <pic:spPr bwMode="auto">
-                    <a:xfrm>
-                      <a:off x="0" y="0"/>
-                      <a:ext cx="2438400" cy="2419350"/>
-                    </a:xfrm>
-                    <a:prstGeom prst="rect">
-                      <a:avLst/>
-                    </a:prstGeom>
-                    <a:noFill/>
-                    <a:ln>
-                      <a:noFill/>
-                    </a:ln>
-                  </pic:spPr>
-                </pic:pic>
-              </a:graphicData>
-            </a:graphic>
-          </wp:anchor>
-        </w:drawing>
-      </w:r>
-      <w:r>
-        <w:rPr>
-          <w:rFonts w:ascii="Times New Roman" w:eastAsiaTheme="minorEastAsia" w:hAnsi="Times New Roman" w:cs="Times New Roman"/>
-          <w:sz w:val="28"/>
-          <w:szCs w:val="28"/>
-        </w:rPr>
-        <w:t xml:space="preserve">Для создания геометрии в ДЭГ использовался метод фотолитографии.  </w:t>
-      </w:r>
-      <w:proofErr w:type="spellStart"/>
-      <w:r>
-        <w:rPr>
-          <w:rFonts w:ascii="Times New Roman" w:eastAsiaTheme="minorEastAsia" w:hAnsi="Times New Roman" w:cs="Times New Roman"/>
-          <w:sz w:val="28"/>
-          <w:szCs w:val="28"/>
-        </w:rPr>
-        <w:t>Гетероструктура</w:t>
-      </w:r>
-      <w:proofErr w:type="spellEnd"/>
-      <w:r>
-        <w:rPr>
-          <w:rFonts w:ascii="Times New Roman" w:eastAsiaTheme="minorEastAsia" w:hAnsi="Times New Roman" w:cs="Times New Roman"/>
-          <w:sz w:val="28"/>
-          <w:szCs w:val="28"/>
-        </w:rPr>
-        <w:t xml:space="preserve"> была разбита на квадратные образцы со стороной 2,5 мм. Каждый образец состоял из 12 проводящих областей, сужающихся к центральной области. В центре образца формировалась геометрия, для изучения магнетосопротивления. На рисунке () показана геометрия одного из изготовленных образцов. Белые области на </w:t>
-      </w:r>
-      <w:r>
-        <w:rPr>
-          <w:rFonts w:ascii="Times New Roman" w:eastAsiaTheme="minorEastAsia" w:hAnsi="Times New Roman" w:cs="Times New Roman"/>
-          <w:sz w:val="28"/>
-          <w:szCs w:val="28"/>
-        </w:rPr>
-        <w:lastRenderedPageBreak/>
-        <w:t>рисунке - двумерный электронный газ</w:t>
-      </w:r>
-      <w:r>
-        <w:rPr>
-          <w:rFonts w:ascii="Times New Roman" w:eastAsiaTheme="minorEastAsia" w:hAnsi="Times New Roman" w:cs="Times New Roman"/>
-          <w:sz w:val="28"/>
-          <w:szCs w:val="28"/>
-        </w:rPr>
-        <w:t>,</w:t>
-      </w:r>
-      <w:r>
-        <w:rPr>
-          <w:rFonts w:ascii="Times New Roman" w:eastAsiaTheme="minorEastAsia" w:hAnsi="Times New Roman" w:cs="Times New Roman"/>
-          <w:sz w:val="28"/>
-          <w:szCs w:val="28"/>
-        </w:rPr>
-        <w:t xml:space="preserve"> </w:t>
-      </w:r>
-      <w:r>
-        <w:rPr>
-          <w:rFonts w:ascii="Times New Roman" w:eastAsiaTheme="minorEastAsia" w:hAnsi="Times New Roman" w:cs="Times New Roman"/>
-          <w:sz w:val="28"/>
-          <w:szCs w:val="28"/>
-        </w:rPr>
-        <w:t xml:space="preserve">красные – вытравленные непроводящие области, зеленые – проводящие области, примыкающие к ДЭГ. </w:t>
-      </w:r>
-      <w:r>
-        <w:rPr>
-          <w:rFonts w:ascii="Times New Roman" w:eastAsiaTheme="minorEastAsia" w:hAnsi="Times New Roman" w:cs="Times New Roman"/>
-          <w:sz w:val="28"/>
-          <w:szCs w:val="28"/>
-        </w:rPr>
-        <w:t xml:space="preserve">Такая геометрия подходит для различных измерений: продольного сопротивления, </w:t>
-      </w:r>
-      <w:proofErr w:type="spellStart"/>
-      <w:r>
-        <w:rPr>
-          <w:rFonts w:ascii="Times New Roman" w:eastAsiaTheme="minorEastAsia" w:hAnsi="Times New Roman" w:cs="Times New Roman"/>
-          <w:sz w:val="28"/>
-          <w:szCs w:val="28"/>
-        </w:rPr>
-        <w:t>холловского</w:t>
-      </w:r>
-      <w:proofErr w:type="spellEnd"/>
-      <w:r>
-        <w:rPr>
-          <w:rFonts w:ascii="Times New Roman" w:eastAsiaTheme="minorEastAsia" w:hAnsi="Times New Roman" w:cs="Times New Roman"/>
-          <w:sz w:val="28"/>
-          <w:szCs w:val="28"/>
-        </w:rPr>
-        <w:t xml:space="preserve"> сопротивления, нелокального сопротивления. Ширина контактов составляла от </w:t>
-      </w:r>
-      <w:r>
-        <w:rPr>
-          <w:rFonts w:ascii="Times New Roman" w:eastAsiaTheme="minorEastAsia" w:hAnsi="Times New Roman" w:cs="Times New Roman"/>
-          <w:noProof/>
-          <w:sz w:val="28"/>
-          <w:szCs w:val="28"/>
-        </w:rPr>
-        <w:drawing>
-          <wp:anchor distT="0" distB="0" distL="114300" distR="114300" simplePos="0" relativeHeight="251644928" behindDoc="0" locked="0" layoutInCell="1" allowOverlap="1" wp14:anchorId="56AB3853" wp14:editId="0820F717">
-            <wp:simplePos x="0" y="0"/>
-            <wp:positionH relativeFrom="margin">
-              <wp:posOffset>3576320</wp:posOffset>
-            </wp:positionH>
-            <wp:positionV relativeFrom="margin">
-              <wp:posOffset>238125</wp:posOffset>
-            </wp:positionV>
-            <wp:extent cx="2438400" cy="2447925"/>
-            <wp:effectExtent l="0" t="0" r="0" b="0"/>
-            <wp:wrapSquare wrapText="bothSides"/>
-            <wp:docPr id="5" name="Рисунок 5"/>
-            <wp:cNvGraphicFramePr>
-              <a:graphicFrameLocks xmlns:a="http://schemas.openxmlformats.org/drawingml/2006/main" noChangeAspect="1"/>
-            </wp:cNvGraphicFramePr>
-            <a:graphic xmlns:a="http://schemas.openxmlformats.org/drawingml/2006/main">
-              <a:graphicData uri="http://schemas.openxmlformats.org/drawingml/2006/picture">
-                <pic:pic xmlns:pic="http://schemas.openxmlformats.org/drawingml/2006/picture">
-                  <pic:nvPicPr>
-                    <pic:cNvPr id="0" name="Picture 1"/>
-                    <pic:cNvPicPr>
-                      <a:picLocks noChangeAspect="1" noChangeArrowheads="1"/>
-                    </pic:cNvPicPr>
-                  </pic:nvPicPr>
-                  <pic:blipFill>
-                    <a:blip r:embed="rId10" cstate="print">
-                      <a:extLst>
-                        <a:ext uri="{28A0092B-C50C-407E-A947-70E740481C1C}">
-                          <a14:useLocalDpi xmlns:a14="http://schemas.microsoft.com/office/drawing/2010/main" val="0"/>
-                        </a:ext>
-                      </a:extLst>
-                    </a:blip>
-                    <a:srcRect/>
-                    <a:stretch>
-                      <a:fillRect/>
-                    </a:stretch>
-                  </pic:blipFill>
-                  <pic:spPr bwMode="auto">
-                    <a:xfrm>
-                      <a:off x="0" y="0"/>
-                      <a:ext cx="2438400" cy="2447925"/>
-                    </a:xfrm>
-                    <a:prstGeom prst="rect">
-                      <a:avLst/>
-                    </a:prstGeom>
-                    <a:noFill/>
-                    <a:ln>
-                      <a:noFill/>
-                    </a:ln>
-                  </pic:spPr>
-                </pic:pic>
-              </a:graphicData>
-            </a:graphic>
-          </wp:anchor>
-        </w:drawing>
-      </w:r>
-      <w:r>
-        <w:rPr>
-          <w:rFonts w:ascii="Times New Roman" w:eastAsiaTheme="minorEastAsia" w:hAnsi="Times New Roman" w:cs="Times New Roman"/>
-          <w:sz w:val="28"/>
-          <w:szCs w:val="28"/>
-        </w:rPr>
-        <w:t>2 до 6 мкм.  Характерное продольное сопротивление между парой контактов составляло 1 кОм. </w:t>
-      </w:r>
-    </w:p>
-    <w:p>
-      <w:pPr>
-        <w:spacing w:after="0" w:line="360" w:lineRule="auto"/>
-        <w:ind w:firstLine="284"/>
-        <w:jc w:val="both"/>
-        <w:rPr>
-          <w:rFonts w:ascii="Times New Roman" w:eastAsiaTheme="minorEastAsia" w:hAnsi="Times New Roman" w:cs="Times New Roman"/>
-          <w:sz w:val="28"/>
-          <w:szCs w:val="28"/>
-        </w:rPr>
-      </w:pPr>
-      <w:r>
-        <w:rPr>
-          <w:rFonts w:ascii="Times New Roman" w:eastAsiaTheme="minorEastAsia" w:hAnsi="Times New Roman" w:cs="Times New Roman"/>
-          <w:sz w:val="28"/>
-          <w:szCs w:val="28"/>
-        </w:rPr>
-        <w:t>Использованный метод фотолитографии позволяет задавать геометрию образца с разрешением 1 мкм. </w:t>
-      </w:r>
-    </w:p>
-    <w:p>
-      <w:pPr>
-        <w:spacing w:after="0" w:line="360" w:lineRule="auto"/>
-        <w:ind w:firstLine="284"/>
-        <w:jc w:val="both"/>
-        <w:rPr>
-          <w:rFonts w:ascii="Times New Roman" w:eastAsiaTheme="minorEastAsia" w:hAnsi="Times New Roman" w:cs="Times New Roman"/>
-          <w:sz w:val="28"/>
-          <w:szCs w:val="28"/>
-        </w:rPr>
-      </w:pPr>
-      <w:r>
-        <w:rPr>
-          <w:rFonts w:ascii="Times New Roman" w:eastAsiaTheme="minorEastAsia" w:hAnsi="Times New Roman" w:cs="Times New Roman"/>
-        </w:rPr>
-        <w:tab/>
-      </w:r>
-      <w:r>
-        <w:rPr>
-          <w:rFonts w:ascii="Times New Roman" w:eastAsiaTheme="minorEastAsia" w:hAnsi="Times New Roman" w:cs="Times New Roman"/>
-          <w:sz w:val="28"/>
-          <w:szCs w:val="28"/>
-        </w:rPr>
-        <w:t>Ко внешним, наиболее широким проводящим частям образца припаивались металлические контакты, в дальнейшем используемые для измерений.</w:t>
-      </w:r>
-      <w:r>
-        <w:rPr>
-          <w:rFonts w:ascii="Times New Roman" w:eastAsiaTheme="minorEastAsia" w:hAnsi="Times New Roman" w:cs="Times New Roman"/>
-          <w:sz w:val="28"/>
-          <w:szCs w:val="28"/>
-        </w:rPr>
-        <w:t xml:space="preserve"> </w:t>
+        <w:t>Теоретическая часть</w:t>
       </w:r>
     </w:p>
     <w:p>
       <w:pPr>
         <w:pStyle w:val="a3"/>
         <w:numPr>
-          <w:ilvl w:val="0"/>
+          <w:ilvl w:val="1"/>
           <w:numId w:val="6"/>
         </w:numPr>
         <w:spacing w:after="0" w:line="360" w:lineRule="auto"/>
@@ -1409,7 +1277,7 @@
           <w:sz w:val="28"/>
           <w:szCs w:val="28"/>
         </w:rPr>
-        <w:t>Методика измерений</w:t>
+        <w:t>Двумерный электронный газ</w:t>
       </w:r>
     </w:p>
     <w:p>
@@ -1426,76 +1294,26 @@
       <w:r>
         <w:rPr>
           <w:rFonts w:ascii="Times New Roman" w:eastAsiaTheme="minorEastAsia" w:hAnsi="Times New Roman" w:cs="Times New Roman"/>
-        </w:rPr>
-        <w:tab/>
-      </w:r>
-      <w:r>
-        <w:rPr>
-          <w:rFonts w:ascii="Times New Roman" w:eastAsiaTheme="minorEastAsia" w:hAnsi="Times New Roman" w:cs="Times New Roman"/>
-          <w:sz w:val="28"/>
-          <w:szCs w:val="28"/>
-        </w:rPr>
-        <w:t>Для исследования магнетосопротивления в двумерном электронном газе необходимы низкие температуры. Тепловое движение электронов полностью размывает необходимые эффекты при приближении к 80 K. </w:t>
-      </w:r>
-    </w:p>
-    <w:p>
-      <w:pPr>
-        <w:spacing w:after="0" w:line="360" w:lineRule="auto"/>
-        <w:ind w:firstLine="284"/>
-        <w:jc w:val="both"/>
-        <w:rPr>
-          <w:rFonts w:ascii="Times New Roman" w:eastAsiaTheme="minorEastAsia" w:hAnsi="Times New Roman" w:cs="Times New Roman"/>
-          <w:sz w:val="28"/>
-          <w:szCs w:val="28"/>
-        </w:rPr>
-      </w:pPr>
-      <w:r>
-        <w:rPr>
-          <w:rFonts w:ascii="Times New Roman" w:eastAsiaTheme="minorEastAsia" w:hAnsi="Times New Roman" w:cs="Times New Roman"/>
-          <w:sz w:val="28"/>
-          <w:szCs w:val="28"/>
-        </w:rPr>
-        <w:t>При проведении эксперимента, серии данных были записаны при различных температурах от 1,6 до 80 К. </w:t>
-      </w:r>
-    </w:p>
-    <w:p>
-      <w:pPr>
-        <w:spacing w:after="0" w:line="360" w:lineRule="auto"/>
-        <w:ind w:firstLine="284"/>
-        <w:jc w:val="both"/>
-        <w:rPr>
-          <w:rFonts w:ascii="Times New Roman" w:eastAsiaTheme="minorEastAsia" w:hAnsi="Times New Roman" w:cs="Times New Roman"/>
-          <w:sz w:val="28"/>
-          <w:szCs w:val="28"/>
-        </w:rPr>
-      </w:pPr>
-      <w:r>
-        <w:rPr>
-          <w:rFonts w:ascii="Times New Roman" w:eastAsiaTheme="minorEastAsia" w:hAnsi="Times New Roman" w:cs="Times New Roman"/>
-          <w:sz w:val="28"/>
-          <w:szCs w:val="28"/>
-        </w:rPr>
-        <w:t>Установка позволяла проводить измерения магнетосопротивления в магнитных полях до 12 тесла. Прикладываемое переменное напряжение составляло 1 В.  Отклик в виде тока измерялся методом синхронного детектирования.</w:t>
-      </w:r>
-    </w:p>
-    <w:p>
-      <w:pPr>
-        <w:spacing w:after="0" w:line="360" w:lineRule="auto"/>
-        <w:ind w:firstLine="284"/>
-        <w:jc w:val="both"/>
-        <w:rPr>
-          <w:rFonts w:ascii="Times New Roman" w:eastAsiaTheme="minorEastAsia" w:hAnsi="Times New Roman" w:cs="Times New Roman"/>
-          <w:sz w:val="28"/>
-          <w:szCs w:val="28"/>
-        </w:rPr>
-      </w:pPr>
-      <w:r>
-        <w:rPr>
-          <w:rFonts w:ascii="Times New Roman" w:eastAsiaTheme="minorEastAsia" w:hAnsi="Times New Roman" w:cs="Times New Roman"/>
-          <w:sz w:val="28"/>
-          <w:szCs w:val="28"/>
-        </w:rPr>
-        <w:t xml:space="preserve">Образец погружался в низкотемпературную камеру с проводами, протянутыми от него через трубку к синхронному детектору. В течении длительного времени в камере устанавливалась температура 1,6 К. Проверка корректности работы всех контактов производилась двухточечным измерением </w:t>
+          <w:sz w:val="28"/>
+          <w:szCs w:val="28"/>
+        </w:rPr>
+        <w:t>Двумерным электронным газом (ДЭГ) называется область пространства, в которой электроны движутся свободно только в двух направлениях</w:t>
+      </w:r>
+      <w:r>
+        <w:rPr>
+          <w:rFonts w:ascii="Times New Roman" w:eastAsiaTheme="minorEastAsia" w:hAnsi="Times New Roman" w:cs="Times New Roman"/>
+          <w:sz w:val="28"/>
+          <w:szCs w:val="28"/>
+        </w:rPr>
+        <w:t>, в третьем направлении движение электронов ограничивается потенциальным барьером</w:t>
+      </w:r>
+      <w:r>
+        <w:rPr>
+          <w:rFonts w:ascii="Times New Roman" w:eastAsiaTheme="minorEastAsia" w:hAnsi="Times New Roman" w:cs="Times New Roman"/>
+          <w:sz w:val="28"/>
+          <w:szCs w:val="28"/>
+        </w:rPr>
+        <w:t xml:space="preserve">. </w:t>
       </w:r>
       <w:r>
         <w:rPr>
@@ -1504,90 +1322,64 @@
           <w:szCs w:val="28"/>
         </w:rPr>
         <w:lastRenderedPageBreak/>
-        <w:t>сопротивления каждой пары контактов. При таком измерении наличие большого</w:t>
-      </w:r>
-      <w:r>
-        <w:rPr>
-          <w:rFonts w:ascii="Times New Roman" w:eastAsiaTheme="minorEastAsia" w:hAnsi="Times New Roman" w:cs="Times New Roman"/>
-          <w:sz w:val="28"/>
-          <w:szCs w:val="28"/>
-        </w:rPr>
-        <w:t xml:space="preserve"> </w:t>
-      </w:r>
-      <w:r>
-        <w:rPr>
-          <w:rFonts w:ascii="Times New Roman" w:eastAsiaTheme="minorEastAsia" w:hAnsi="Times New Roman" w:cs="Times New Roman"/>
-          <w:sz w:val="28"/>
-          <w:szCs w:val="28"/>
-        </w:rPr>
-        <w:t>сопротивления (относительно других пар контактов) или большой фазы получаемого сигнала указывает на неисправность контакта. </w:t>
-      </w:r>
-    </w:p>
-    <w:p>
-      <w:pPr>
-        <w:spacing w:after="0" w:line="360" w:lineRule="auto"/>
-        <w:ind w:firstLine="284"/>
-        <w:jc w:val="both"/>
-        <w:rPr>
-          <w:rFonts w:ascii="Times New Roman" w:eastAsiaTheme="minorEastAsia" w:hAnsi="Times New Roman" w:cs="Times New Roman"/>
-          <w:sz w:val="28"/>
-          <w:szCs w:val="28"/>
-        </w:rPr>
-      </w:pPr>
-      <w:r>
-        <w:rPr>
-          <w:rFonts w:ascii="Times New Roman" w:eastAsiaTheme="minorEastAsia" w:hAnsi="Times New Roman" w:cs="Times New Roman"/>
-          <w:sz w:val="28"/>
-          <w:szCs w:val="28"/>
-        </w:rPr>
-        <w:t>Измерения проводились по четырем точкам</w:t>
-      </w:r>
-      <w:r>
-        <w:rPr>
-          <w:rFonts w:ascii="Times New Roman" w:eastAsiaTheme="minorEastAsia" w:hAnsi="Times New Roman" w:cs="Times New Roman"/>
-          <w:sz w:val="28"/>
-          <w:szCs w:val="28"/>
-        </w:rPr>
-        <w:t xml:space="preserve">: </w:t>
-      </w:r>
-      <w:r>
-        <w:rPr>
-          <w:rFonts w:ascii="Times New Roman" w:eastAsiaTheme="minorEastAsia" w:hAnsi="Times New Roman" w:cs="Times New Roman"/>
-          <w:sz w:val="28"/>
-          <w:szCs w:val="28"/>
-        </w:rPr>
-        <w:t>на два контакта подавалось переменное напряжение и с двух контактов снимался ток.</w:t>
-      </w:r>
-      <w:r>
-        <w:rPr>
-          <w:rFonts w:ascii="Times New Roman" w:eastAsiaTheme="minorEastAsia" w:hAnsi="Times New Roman" w:cs="Times New Roman"/>
-          <w:sz w:val="28"/>
-          <w:szCs w:val="28"/>
-        </w:rPr>
-        <w:t xml:space="preserve"> </w:t>
-      </w:r>
-      <w:r>
-        <w:rPr>
-          <w:rFonts w:ascii="Times New Roman" w:eastAsiaTheme="minorEastAsia" w:hAnsi="Times New Roman" w:cs="Times New Roman"/>
-          <w:sz w:val="28"/>
-          <w:szCs w:val="28"/>
-        </w:rPr>
-        <w:t>М</w:t>
-      </w:r>
-      <w:r>
-        <w:rPr>
-          <w:rFonts w:ascii="Times New Roman" w:eastAsiaTheme="minorEastAsia" w:hAnsi="Times New Roman" w:cs="Times New Roman"/>
-          <w:sz w:val="28"/>
-          <w:szCs w:val="28"/>
-        </w:rPr>
-        <w:t>агнитное поле медленно менялось, а получаемый сигнал усреднялся по времени синхронным детектором для уменьшения погрешности. После записи каждой кривой, температура в камере изменялась и измерения производились вновь. </w:t>
+        <w:t xml:space="preserve">Обычно ДЭГ формируется на основе полупроводниковых </w:t>
+      </w:r>
+      <w:proofErr w:type="spellStart"/>
+      <w:r>
+        <w:rPr>
+          <w:rFonts w:ascii="Times New Roman" w:eastAsiaTheme="minorEastAsia" w:hAnsi="Times New Roman" w:cs="Times New Roman"/>
+          <w:sz w:val="28"/>
+          <w:szCs w:val="28"/>
+        </w:rPr>
+        <w:t>гетероструктур</w:t>
+      </w:r>
+      <w:proofErr w:type="spellEnd"/>
+      <w:r>
+        <w:rPr>
+          <w:rFonts w:ascii="Times New Roman" w:eastAsiaTheme="minorEastAsia" w:hAnsi="Times New Roman" w:cs="Times New Roman"/>
+          <w:sz w:val="28"/>
+          <w:szCs w:val="28"/>
+        </w:rPr>
+        <w:t xml:space="preserve">, в том числе в квантовых ямах. </w:t>
+      </w:r>
+      <w:r>
+        <w:rPr>
+          <w:rFonts w:ascii="Times New Roman" w:eastAsiaTheme="minorEastAsia" w:hAnsi="Times New Roman" w:cs="Times New Roman"/>
+          <w:sz w:val="28"/>
+          <w:szCs w:val="28"/>
+        </w:rPr>
+        <w:t>Особенностью двумерного электронного газа является высокая подвижность электроно</w:t>
+      </w:r>
+      <w:r>
+        <w:rPr>
+          <w:rFonts w:ascii="Times New Roman" w:eastAsiaTheme="minorEastAsia" w:hAnsi="Times New Roman" w:cs="Times New Roman"/>
+          <w:sz w:val="28"/>
+          <w:szCs w:val="28"/>
+        </w:rPr>
+        <w:t>в</w:t>
+      </w:r>
+      <w:r>
+        <w:rPr>
+          <w:rFonts w:ascii="Times New Roman" w:eastAsiaTheme="minorEastAsia" w:hAnsi="Times New Roman" w:cs="Times New Roman"/>
+          <w:sz w:val="28"/>
+          <w:szCs w:val="28"/>
+        </w:rPr>
+        <w:t>, а также многообразие квантовых эффектов, которые в нем можно наблюдать.</w:t>
+      </w:r>
+      <w:r>
+        <w:rPr>
+          <w:rFonts w:ascii="Times New Roman" w:eastAsiaTheme="minorEastAsia" w:hAnsi="Times New Roman" w:cs="Times New Roman"/>
+          <w:sz w:val="28"/>
+          <w:szCs w:val="28"/>
+        </w:rPr>
+        <w:t xml:space="preserve"> В данной работе исследовался ДЭГ, полученный на основе квантовой ямы.</w:t>
       </w:r>
     </w:p>
     <w:p>
       <w:pPr>
         <w:pStyle w:val="a3"/>
         <w:numPr>
-          <w:ilvl w:val="0"/>
+          <w:ilvl w:val="1"/>
           <w:numId w:val="6"/>
         </w:numPr>
         <w:spacing w:after="0" w:line="360" w:lineRule="auto"/>
@@ -1608,7 +1400,7 @@
           <w:sz w:val="28"/>
           <w:szCs w:val="28"/>
         </w:rPr>
-        <w:t>Баллистические траектории</w:t>
+        <w:t>Баллистический транспорт</w:t>
       </w:r>
     </w:p>
     <w:p>
@@ -1625,100 +1417,37 @@
       <w:r>
         <w:rPr>
           <w:rFonts w:ascii="Times New Roman" w:eastAsiaTheme="minorEastAsia" w:hAnsi="Times New Roman" w:cs="Times New Roman"/>
-          <w:noProof/>
-          <w:sz w:val="28"/>
-          <w:szCs w:val="28"/>
-        </w:rPr>
-        <w:drawing>
-          <wp:anchor distT="0" distB="0" distL="114300" distR="114300" simplePos="0" relativeHeight="251683840" behindDoc="1" locked="0" layoutInCell="1" allowOverlap="1" wp14:anchorId="2A97B496" wp14:editId="4680ADD1">
-            <wp:simplePos x="0" y="0"/>
-            <wp:positionH relativeFrom="column">
-              <wp:posOffset>723678</wp:posOffset>
-            </wp:positionH>
-            <wp:positionV relativeFrom="paragraph">
-              <wp:posOffset>1003167</wp:posOffset>
-            </wp:positionV>
-            <wp:extent cx="4671695" cy="2851150"/>
-            <wp:effectExtent l="0" t="0" r="0" b="0"/>
-            <wp:wrapTight wrapText="bothSides">
-              <wp:wrapPolygon edited="0">
-                <wp:start x="0" y="0"/>
-                <wp:lineTo x="0" y="21504"/>
-                <wp:lineTo x="21491" y="21504"/>
-                <wp:lineTo x="21491" y="0"/>
-                <wp:lineTo x="0" y="0"/>
-              </wp:wrapPolygon>
-            </wp:wrapTight>
-            <wp:docPr id="6" name="Рисунок 6"/>
-            <wp:cNvGraphicFramePr>
-              <a:graphicFrameLocks xmlns:a="http://schemas.openxmlformats.org/drawingml/2006/main" noChangeAspect="1"/>
-            </wp:cNvGraphicFramePr>
-            <a:graphic xmlns:a="http://schemas.openxmlformats.org/drawingml/2006/main">
-              <a:graphicData uri="http://schemas.openxmlformats.org/drawingml/2006/picture">
-                <pic:pic xmlns:pic="http://schemas.openxmlformats.org/drawingml/2006/picture">
-                  <pic:nvPicPr>
-                    <pic:cNvPr id="1" name=""/>
-                    <pic:cNvPicPr/>
-                  </pic:nvPicPr>
-                  <pic:blipFill>
-                    <a:blip r:embed="rId11">
-                      <a:extLst>
-                        <a:ext uri="{28A0092B-C50C-407E-A947-70E740481C1C}">
-                          <a14:useLocalDpi xmlns:a14="http://schemas.microsoft.com/office/drawing/2010/main" val="0"/>
-                        </a:ext>
-                      </a:extLst>
-                    </a:blip>
-                    <a:stretch>
-                      <a:fillRect/>
-                    </a:stretch>
-                  </pic:blipFill>
-                  <pic:spPr>
-                    <a:xfrm>
-                      <a:off x="0" y="0"/>
-                      <a:ext cx="4671695" cy="2851150"/>
-                    </a:xfrm>
-                    <a:prstGeom prst="rect">
-                      <a:avLst/>
-                    </a:prstGeom>
-                  </pic:spPr>
-                </pic:pic>
-              </a:graphicData>
-            </a:graphic>
-            <wp14:sizeRelH relativeFrom="page">
-              <wp14:pctWidth>0</wp14:pctWidth>
-            </wp14:sizeRelH>
-            <wp14:sizeRelV relativeFrom="page">
-              <wp14:pctHeight>0</wp14:pctHeight>
-            </wp14:sizeRelV>
-          </wp:anchor>
-        </w:drawing>
-      </w:r>
-      <w:r>
-        <w:rPr>
-          <w:rFonts w:ascii="Times New Roman" w:eastAsiaTheme="minorEastAsia" w:hAnsi="Times New Roman" w:cs="Times New Roman"/>
-          <w:sz w:val="28"/>
-          <w:szCs w:val="28"/>
-        </w:rPr>
-        <w:t xml:space="preserve">Эффекты, связанные с магнитной фокусировкой, обусловлены наличием баллистических траекторий между контактами. В качестве примера рассмотрим траектории, возникающие в геометрии в виде </w:t>
-      </w:r>
-      <w:proofErr w:type="spellStart"/>
-      <w:r>
-        <w:rPr>
-          <w:rFonts w:ascii="Times New Roman" w:eastAsiaTheme="minorEastAsia" w:hAnsi="Times New Roman" w:cs="Times New Roman"/>
-          <w:sz w:val="28"/>
-          <w:szCs w:val="28"/>
-        </w:rPr>
-        <w:t>холловских</w:t>
-      </w:r>
-      <w:proofErr w:type="spellEnd"/>
-      <w:r>
-        <w:rPr>
-          <w:rFonts w:ascii="Times New Roman" w:eastAsiaTheme="minorEastAsia" w:hAnsi="Times New Roman" w:cs="Times New Roman"/>
-          <w:sz w:val="28"/>
-          <w:szCs w:val="28"/>
-        </w:rPr>
-        <w:t xml:space="preserve"> мостиков.</w:t>
-      </w:r>
+          <w:sz w:val="28"/>
+          <w:szCs w:val="28"/>
+        </w:rPr>
+        <w:t>В двумерном электронном газе существуют различные режимы транспорта</w:t>
+      </w:r>
+      <w:r>
+        <w:rPr>
+          <w:rFonts w:ascii="Times New Roman" w:eastAsiaTheme="minorEastAsia" w:hAnsi="Times New Roman" w:cs="Times New Roman"/>
+          <w:sz w:val="28"/>
+          <w:szCs w:val="28"/>
+        </w:rPr>
+        <w:t xml:space="preserve">: </w:t>
+      </w:r>
+      <w:r>
+        <w:rPr>
+          <w:rFonts w:ascii="Times New Roman" w:eastAsiaTheme="minorEastAsia" w:hAnsi="Times New Roman" w:cs="Times New Roman"/>
+          <w:sz w:val="28"/>
+          <w:szCs w:val="28"/>
+        </w:rPr>
+        <w:t xml:space="preserve">диффузионный, квази-баллистический, баллистический. В данной работе изучается баллистический электронный транспорт. Он характеризуется тем, что характерные длина </w:t>
+      </w:r>
+      <m:oMath>
+        <m:r>
+          <w:rPr>
+            <w:rFonts w:ascii="Cambria Math" w:eastAsiaTheme="minorEastAsia" w:hAnsi="Cambria Math" w:cs="Times New Roman"/>
+            <w:sz w:val="28"/>
+            <w:szCs w:val="28"/>
+          </w:rPr>
+          <m:t>L</m:t>
+        </m:r>
+      </m:oMath>
       <w:r>
         <w:rPr>
           <w:rFonts w:ascii="Times New Roman" w:eastAsiaTheme="minorEastAsia" w:hAnsi="Times New Roman" w:cs="Times New Roman"/>
@@ -1726,6 +1455,114 @@
           <w:szCs w:val="28"/>
         </w:rPr>
         <w:t xml:space="preserve"> </w:t>
+      </w:r>
+      <w:r>
+        <w:rPr>
+          <w:rFonts w:ascii="Times New Roman" w:eastAsiaTheme="minorEastAsia" w:hAnsi="Times New Roman" w:cs="Times New Roman"/>
+          <w:sz w:val="28"/>
+          <w:szCs w:val="28"/>
+        </w:rPr>
+        <w:t xml:space="preserve">и ширина </w:t>
+      </w:r>
+      <m:oMath>
+        <m:r>
+          <w:rPr>
+            <w:rFonts w:ascii="Cambria Math" w:eastAsiaTheme="minorEastAsia" w:hAnsi="Cambria Math" w:cs="Times New Roman"/>
+            <w:sz w:val="28"/>
+            <w:szCs w:val="28"/>
+          </w:rPr>
+          <m:t>W</m:t>
+        </m:r>
+      </m:oMath>
+      <w:r>
+        <w:rPr>
+          <w:rFonts w:ascii="Times New Roman" w:eastAsiaTheme="minorEastAsia" w:hAnsi="Times New Roman" w:cs="Times New Roman"/>
+          <w:sz w:val="28"/>
+          <w:szCs w:val="28"/>
+        </w:rPr>
+        <w:t xml:space="preserve"> </w:t>
+      </w:r>
+      <w:r>
+        <w:rPr>
+          <w:rFonts w:ascii="Times New Roman" w:eastAsiaTheme="minorEastAsia" w:hAnsi="Times New Roman" w:cs="Times New Roman"/>
+          <w:sz w:val="28"/>
+          <w:szCs w:val="28"/>
+        </w:rPr>
+        <w:t>образца</w:t>
+      </w:r>
+      <w:r>
+        <w:rPr>
+          <w:rFonts w:ascii="Times New Roman" w:eastAsiaTheme="minorEastAsia" w:hAnsi="Times New Roman" w:cs="Times New Roman"/>
+          <w:sz w:val="28"/>
+          <w:szCs w:val="28"/>
+        </w:rPr>
+        <w:t xml:space="preserve"> много </w:t>
+      </w:r>
+      <w:r>
+        <w:rPr>
+          <w:rFonts w:ascii="Times New Roman" w:eastAsiaTheme="minorEastAsia" w:hAnsi="Times New Roman" w:cs="Times New Roman"/>
+          <w:sz w:val="28"/>
+          <w:szCs w:val="28"/>
+        </w:rPr>
+        <w:t>меньше длины</w:t>
+      </w:r>
+      <w:r>
+        <w:rPr>
+          <w:rFonts w:ascii="Times New Roman" w:eastAsiaTheme="minorEastAsia" w:hAnsi="Times New Roman" w:cs="Times New Roman"/>
+          <w:sz w:val="28"/>
+          <w:szCs w:val="28"/>
+        </w:rPr>
+        <w:t xml:space="preserve"> </w:t>
+      </w:r>
+      <w:r>
+        <w:rPr>
+          <w:rFonts w:ascii="Times New Roman" w:eastAsiaTheme="minorEastAsia" w:hAnsi="Times New Roman" w:cs="Times New Roman"/>
+          <w:sz w:val="28"/>
+          <w:szCs w:val="28"/>
+        </w:rPr>
+        <w:t xml:space="preserve">свободного пробега электронов </w:t>
+      </w:r>
+      <m:oMath>
+        <m:r>
+          <w:rPr>
+            <w:rFonts w:ascii="Cambria Math" w:eastAsiaTheme="minorEastAsia" w:hAnsi="Cambria Math" w:cs="Times New Roman"/>
+            <w:sz w:val="28"/>
+            <w:szCs w:val="28"/>
+          </w:rPr>
+          <m:t>l</m:t>
+        </m:r>
+      </m:oMath>
+      <w:r>
+        <w:rPr>
+          <w:rFonts w:ascii="Times New Roman" w:eastAsiaTheme="minorEastAsia" w:hAnsi="Times New Roman" w:cs="Times New Roman"/>
+          <w:sz w:val="28"/>
+          <w:szCs w:val="28"/>
+        </w:rPr>
+        <w:t>.</w:t>
+      </w:r>
+      <w:r>
+        <w:rPr>
+          <w:rFonts w:ascii="Times New Roman" w:eastAsiaTheme="minorEastAsia" w:hAnsi="Times New Roman" w:cs="Times New Roman"/>
+          <w:sz w:val="28"/>
+          <w:szCs w:val="28"/>
+        </w:rPr>
+        <w:t xml:space="preserve"> </w:t>
+      </w:r>
+      <w:r>
+        <w:rPr>
+          <w:rFonts w:ascii="Times New Roman" w:eastAsiaTheme="minorEastAsia" w:hAnsi="Times New Roman" w:cs="Times New Roman"/>
+          <w:sz w:val="28"/>
+          <w:szCs w:val="28"/>
+        </w:rPr>
+        <w:t xml:space="preserve">В этом режиме </w:t>
+      </w:r>
+      <w:r>
+        <w:rPr>
+          <w:rFonts w:ascii="Times New Roman" w:eastAsiaTheme="minorEastAsia" w:hAnsi="Times New Roman" w:cs="Times New Roman"/>
+          <w:sz w:val="28"/>
+          <w:szCs w:val="28"/>
+        </w:rPr>
+        <w:t xml:space="preserve">рассеяние электронов на примесях мало по сравнению с рассеянием на стенках структуры. </w:t>
       </w:r>
     </w:p>
     <w:p>
@@ -1745,7 +1582,7 @@
           <w:sz w:val="28"/>
           <w:szCs w:val="28"/>
         </w:rPr>
-        <w:t>Расстояние между контактами и ширина контактов совпадают и равны 2 мкм. Также, для определенности, будем рассматривать электроны, вылетающие из контакта под прямым углом.</w:t>
+        <w:t>При помещении ДЭГ в поперечное магнитное поле, электроны начинают двигаться по круговым орбитам. Так как рассеяние на примесях в баллистическом режиме мало, то в нем можно проводить измерения, связанные с магнитной фокусировкой.</w:t>
       </w:r>
     </w:p>
     <w:p>
@@ -1765,321 +1602,7 @@
           <w:sz w:val="28"/>
           <w:szCs w:val="28"/>
         </w:rPr>
-        <w:t xml:space="preserve">Пусть переменное напряжение </w:t>
-      </w:r>
-      <w:r>
-        <w:rPr>
-          <w:rFonts w:ascii="Times New Roman" w:eastAsiaTheme="minorEastAsia" w:hAnsi="Times New Roman" w:cs="Times New Roman"/>
-          <w:sz w:val="28"/>
-          <w:szCs w:val="28"/>
-          <w:lang w:val="en-US"/>
-        </w:rPr>
-        <w:t>U</w:t>
-      </w:r>
-      <w:r>
-        <w:rPr>
-          <w:rFonts w:ascii="Times New Roman" w:eastAsiaTheme="minorEastAsia" w:hAnsi="Times New Roman" w:cs="Times New Roman"/>
-          <w:sz w:val="28"/>
-          <w:szCs w:val="28"/>
-        </w:rPr>
-        <w:t xml:space="preserve"> прикладывается к контактам 1-2, а ток</w:t>
-      </w:r>
-      <w:r>
-        <w:rPr>
-          <w:rFonts w:ascii="Times New Roman" w:eastAsiaTheme="minorEastAsia" w:hAnsi="Times New Roman" w:cs="Times New Roman"/>
-          <w:sz w:val="28"/>
-          <w:szCs w:val="28"/>
-        </w:rPr>
-        <w:t xml:space="preserve"> </w:t>
-      </w:r>
-      <w:r>
-        <w:rPr>
-          <w:rFonts w:ascii="Times New Roman" w:eastAsiaTheme="minorEastAsia" w:hAnsi="Times New Roman" w:cs="Times New Roman"/>
-          <w:sz w:val="28"/>
-          <w:szCs w:val="28"/>
-          <w:lang w:val="en-US"/>
-        </w:rPr>
-        <w:t>I</w:t>
-      </w:r>
-      <w:r>
-        <w:rPr>
-          <w:rFonts w:ascii="Times New Roman" w:eastAsiaTheme="minorEastAsia" w:hAnsi="Times New Roman" w:cs="Times New Roman"/>
-          <w:sz w:val="28"/>
-          <w:szCs w:val="28"/>
-        </w:rPr>
-        <w:t xml:space="preserve"> снимается с правых двух контактов 3-4. </w:t>
-      </w:r>
-      <w:r>
-        <w:rPr>
-          <w:rFonts w:ascii="Times New Roman" w:eastAsiaTheme="minorEastAsia" w:hAnsi="Times New Roman" w:cs="Times New Roman"/>
-          <w:sz w:val="28"/>
-          <w:szCs w:val="28"/>
-        </w:rPr>
-        <w:t>В</w:t>
-      </w:r>
-      <w:r>
-        <w:rPr>
-          <w:rFonts w:ascii="Times New Roman" w:eastAsiaTheme="minorEastAsia" w:hAnsi="Times New Roman" w:cs="Times New Roman"/>
-          <w:sz w:val="28"/>
-          <w:szCs w:val="28"/>
-        </w:rPr>
-        <w:t xml:space="preserve"> отсутствии магнитного поля ток </w:t>
-      </w:r>
-      <w:r>
-        <w:rPr>
-          <w:rFonts w:ascii="Times New Roman" w:eastAsiaTheme="minorEastAsia" w:hAnsi="Times New Roman" w:cs="Times New Roman"/>
-          <w:sz w:val="28"/>
-          <w:szCs w:val="28"/>
-          <w:lang w:val="en-US"/>
-        </w:rPr>
-        <w:t>I</w:t>
-      </w:r>
-      <w:r>
-        <w:rPr>
-          <w:rFonts w:ascii="Times New Roman" w:eastAsiaTheme="minorEastAsia" w:hAnsi="Times New Roman" w:cs="Times New Roman"/>
-          <w:sz w:val="28"/>
-          <w:szCs w:val="28"/>
-        </w:rPr>
-        <w:t xml:space="preserve"> </w:t>
-      </w:r>
-      <w:r>
-        <w:rPr>
-          <w:rFonts w:ascii="Times New Roman" w:eastAsiaTheme="minorEastAsia" w:hAnsi="Times New Roman" w:cs="Times New Roman"/>
-          <w:sz w:val="28"/>
-          <w:szCs w:val="28"/>
-        </w:rPr>
-        <w:t>полностью отсутствует, так как ток между контактами 1-2 никак не влияет на</w:t>
-      </w:r>
-      <w:r>
-        <w:rPr>
-          <w:rFonts w:ascii="Times New Roman" w:eastAsiaTheme="minorEastAsia" w:hAnsi="Times New Roman" w:cs="Times New Roman"/>
-          <w:sz w:val="28"/>
-          <w:szCs w:val="28"/>
-        </w:rPr>
-        <w:t xml:space="preserve"> контакты 3-4. При включении магнитного поля, электроны начинают двигаться </w:t>
-      </w:r>
-      <w:r>
-        <w:rPr>
-          <w:rFonts w:ascii="Times New Roman" w:eastAsiaTheme="minorEastAsia" w:hAnsi="Times New Roman" w:cs="Times New Roman"/>
-          <w:sz w:val="28"/>
-          <w:szCs w:val="28"/>
-        </w:rPr>
-        <w:lastRenderedPageBreak/>
-        <w:t xml:space="preserve">по круговым орбитам и при некоторой величине поля попадают в 3-й контакт. Необходимо заметить, что в действительности на движение электронов влияет наличие верхней стенки, ограничивающее возможные траектории по диаметру. При дальнейшем увеличении магнитного поля диаметры будут уменьшаться и при некоторой величине поля диаметр станет минимально возможным для беспрепятственного пролета электрона между контактами, то есть равным </w:t>
-      </w:r>
-      <w:r>
-        <w:rPr>
-          <w:rFonts w:ascii="Times New Roman" w:eastAsiaTheme="minorEastAsia" w:hAnsi="Times New Roman" w:cs="Times New Roman"/>
-          <w:noProof/>
-          <w:sz w:val="28"/>
-          <w:szCs w:val="28"/>
-        </w:rPr>
-        <w:drawing>
-          <wp:anchor distT="0" distB="0" distL="114300" distR="114300" simplePos="0" relativeHeight="251686912" behindDoc="1" locked="0" layoutInCell="1" allowOverlap="1" wp14:anchorId="0E4E6A66" wp14:editId="54C4FAB1">
-            <wp:simplePos x="0" y="0"/>
-            <wp:positionH relativeFrom="column">
-              <wp:posOffset>779559</wp:posOffset>
-            </wp:positionH>
-            <wp:positionV relativeFrom="paragraph">
-              <wp:posOffset>1279407</wp:posOffset>
-            </wp:positionV>
-            <wp:extent cx="4568190" cy="2792730"/>
-            <wp:effectExtent l="0" t="0" r="0" b="0"/>
-            <wp:wrapTight wrapText="bothSides">
-              <wp:wrapPolygon edited="0">
-                <wp:start x="0" y="0"/>
-                <wp:lineTo x="0" y="21512"/>
-                <wp:lineTo x="21528" y="21512"/>
-                <wp:lineTo x="21528" y="0"/>
-                <wp:lineTo x="0" y="0"/>
-              </wp:wrapPolygon>
-            </wp:wrapTight>
-            <wp:docPr id="7" name="Рисунок 7"/>
-            <wp:cNvGraphicFramePr>
-              <a:graphicFrameLocks xmlns:a="http://schemas.openxmlformats.org/drawingml/2006/main" noChangeAspect="1"/>
-            </wp:cNvGraphicFramePr>
-            <a:graphic xmlns:a="http://schemas.openxmlformats.org/drawingml/2006/main">
-              <a:graphicData uri="http://schemas.openxmlformats.org/drawingml/2006/picture">
-                <pic:pic xmlns:pic="http://schemas.openxmlformats.org/drawingml/2006/picture">
-                  <pic:nvPicPr>
-                    <pic:cNvPr id="1" name=""/>
-                    <pic:cNvPicPr/>
-                  </pic:nvPicPr>
-                  <pic:blipFill>
-                    <a:blip r:embed="rId12">
-                      <a:extLst>
-                        <a:ext uri="{28A0092B-C50C-407E-A947-70E740481C1C}">
-                          <a14:useLocalDpi xmlns:a14="http://schemas.microsoft.com/office/drawing/2010/main" val="0"/>
-                        </a:ext>
-                      </a:extLst>
-                    </a:blip>
-                    <a:stretch>
-                      <a:fillRect/>
-                    </a:stretch>
-                  </pic:blipFill>
-                  <pic:spPr>
-                    <a:xfrm>
-                      <a:off x="0" y="0"/>
-                      <a:ext cx="4568190" cy="2792730"/>
-                    </a:xfrm>
-                    <a:prstGeom prst="rect">
-                      <a:avLst/>
-                    </a:prstGeom>
-                  </pic:spPr>
-                </pic:pic>
-              </a:graphicData>
-            </a:graphic>
-            <wp14:sizeRelH relativeFrom="page">
-              <wp14:pctWidth>0</wp14:pctWidth>
-            </wp14:sizeRelH>
-            <wp14:sizeRelV relativeFrom="page">
-              <wp14:pctHeight>0</wp14:pctHeight>
-            </wp14:sizeRelV>
-          </wp:anchor>
-        </w:drawing>
-      </w:r>
-      <w:r>
-        <w:rPr>
-          <w:rFonts w:ascii="Times New Roman" w:eastAsiaTheme="minorEastAsia" w:hAnsi="Times New Roman" w:cs="Times New Roman"/>
-          <w:sz w:val="28"/>
-          <w:szCs w:val="28"/>
-        </w:rPr>
-        <w:t xml:space="preserve">расстоянию между контактами. </w:t>
-      </w:r>
-    </w:p>
-    <w:p>
-      <w:pPr>
-        <w:spacing w:after="0" w:line="360" w:lineRule="auto"/>
-        <w:ind w:firstLine="284"/>
-        <w:jc w:val="both"/>
-        <w:rPr>
-          <w:rFonts w:ascii="Times New Roman" w:eastAsiaTheme="minorEastAsia" w:hAnsi="Times New Roman" w:cs="Times New Roman"/>
-          <w:sz w:val="28"/>
-          <w:szCs w:val="28"/>
-        </w:rPr>
-      </w:pPr>
-      <w:r>
-        <w:rPr>
-          <w:rFonts w:ascii="Times New Roman" w:eastAsiaTheme="minorEastAsia" w:hAnsi="Times New Roman" w:cs="Times New Roman"/>
-          <w:sz w:val="28"/>
-          <w:szCs w:val="28"/>
-        </w:rPr>
-        <w:t>Рассмотрим вклады вышеописанных траекторий в суммарный ток. Как видно из рисунка, траектория с минимально возможным диаметром всего одна</w:t>
-      </w:r>
-      <w:r>
-        <w:rPr>
-          <w:rFonts w:ascii="Times New Roman" w:eastAsiaTheme="minorEastAsia" w:hAnsi="Times New Roman" w:cs="Times New Roman"/>
-          <w:sz w:val="28"/>
-          <w:szCs w:val="28"/>
-        </w:rPr>
-        <w:t xml:space="preserve">: </w:t>
-      </w:r>
-      <w:r>
-        <w:rPr>
-          <w:rFonts w:ascii="Times New Roman" w:eastAsiaTheme="minorEastAsia" w:hAnsi="Times New Roman" w:cs="Times New Roman"/>
-          <w:sz w:val="28"/>
-          <w:szCs w:val="28"/>
-        </w:rPr>
-        <w:t>от края одного контакта, до края другого. Таким образом ее вклад минимален. Траектория</w:t>
-      </w:r>
-      <w:r>
-        <w:rPr>
-          <w:rFonts w:ascii="Times New Roman" w:eastAsiaTheme="minorEastAsia" w:hAnsi="Times New Roman" w:cs="Times New Roman"/>
-          <w:sz w:val="28"/>
-          <w:szCs w:val="28"/>
-        </w:rPr>
-        <w:t xml:space="preserve"> с диаметром 4 мкм. (расстояние между центрами двух контактов) </w:t>
-      </w:r>
-      <w:r>
-        <w:rPr>
-          <w:rFonts w:ascii="Times New Roman" w:eastAsiaTheme="minorEastAsia" w:hAnsi="Times New Roman" w:cs="Times New Roman"/>
-          <w:sz w:val="28"/>
-          <w:szCs w:val="28"/>
-        </w:rPr>
-        <w:t>име</w:t>
-      </w:r>
-      <w:r>
-        <w:rPr>
-          <w:rFonts w:ascii="Times New Roman" w:eastAsiaTheme="minorEastAsia" w:hAnsi="Times New Roman" w:cs="Times New Roman"/>
-          <w:sz w:val="28"/>
-          <w:szCs w:val="28"/>
-        </w:rPr>
-        <w:t xml:space="preserve">ет </w:t>
-      </w:r>
-      <w:r>
-        <w:rPr>
-          <w:rFonts w:ascii="Times New Roman" w:eastAsiaTheme="minorEastAsia" w:hAnsi="Times New Roman" w:cs="Times New Roman"/>
-          <w:sz w:val="28"/>
-          <w:szCs w:val="28"/>
-        </w:rPr>
-        <w:t>наибольший вклад</w:t>
-      </w:r>
-      <w:r>
-        <w:rPr>
-          <w:rFonts w:ascii="Times New Roman" w:eastAsiaTheme="minorEastAsia" w:hAnsi="Times New Roman" w:cs="Times New Roman"/>
-          <w:sz w:val="28"/>
-          <w:szCs w:val="28"/>
-        </w:rPr>
-        <w:t>, так как электроны с такой траекторией доберутся до другого контакта вне зависимости от исходной координаты вылета. Траектории с большим диаметром могут дать вклад в ток лишь с учетом рассеяния на стенках.</w:t>
-      </w:r>
-    </w:p>
-    <w:p>
-      <w:pPr>
-        <w:spacing w:after="0" w:line="360" w:lineRule="auto"/>
-        <w:ind w:firstLine="284"/>
-        <w:jc w:val="both"/>
-        <w:rPr>
-          <w:rFonts w:ascii="Times New Roman" w:eastAsiaTheme="minorEastAsia" w:hAnsi="Times New Roman" w:cs="Times New Roman"/>
-          <w:sz w:val="28"/>
-          <w:szCs w:val="28"/>
-        </w:rPr>
-      </w:pPr>
-      <w:r>
-        <w:rPr>
-          <w:rFonts w:ascii="Times New Roman" w:eastAsiaTheme="minorEastAsia" w:hAnsi="Times New Roman" w:cs="Times New Roman"/>
-          <w:sz w:val="28"/>
-          <w:szCs w:val="28"/>
-        </w:rPr>
-        <w:t xml:space="preserve">Из описанных рассуждений можно ожидать пик </w:t>
-      </w:r>
-      <w:proofErr w:type="gramStart"/>
-      <w:r>
-        <w:rPr>
-          <w:rFonts w:ascii="Times New Roman" w:eastAsiaTheme="minorEastAsia" w:hAnsi="Times New Roman" w:cs="Times New Roman"/>
-          <w:sz w:val="28"/>
-          <w:szCs w:val="28"/>
-        </w:rPr>
-        <w:t>в  магнетосопротивлении</w:t>
-      </w:r>
-      <w:proofErr w:type="gramEnd"/>
-      <w:r>
-        <w:rPr>
-          <w:rFonts w:ascii="Times New Roman" w:eastAsiaTheme="minorEastAsia" w:hAnsi="Times New Roman" w:cs="Times New Roman"/>
-          <w:sz w:val="28"/>
-          <w:szCs w:val="28"/>
-        </w:rPr>
-        <w:t xml:space="preserve"> при значении магнитного поля соответствующего траектории с диаметром 4 мкм.  </w:t>
-      </w:r>
-    </w:p>
-    <w:p>
-      <w:pPr>
-        <w:spacing w:after="0" w:line="360" w:lineRule="auto"/>
-        <w:ind w:firstLine="284"/>
-        <w:jc w:val="both"/>
-        <w:rPr>
-          <w:rFonts w:ascii="Times New Roman" w:eastAsiaTheme="minorEastAsia" w:hAnsi="Times New Roman" w:cs="Times New Roman"/>
-          <w:sz w:val="28"/>
-          <w:szCs w:val="28"/>
-        </w:rPr>
-      </w:pPr>
-      <w:r>
-        <w:rPr>
-          <w:rFonts w:ascii="Times New Roman" w:eastAsiaTheme="minorEastAsia" w:hAnsi="Times New Roman" w:cs="Times New Roman"/>
-          <w:sz w:val="28"/>
-          <w:szCs w:val="28"/>
-        </w:rPr>
-        <w:lastRenderedPageBreak/>
-        <w:t xml:space="preserve">Рассмотрим количественно, как циклотронные диаметры траекторий электронов </w:t>
+        <w:t xml:space="preserve">Рассмотрим, как циклотронные диаметры траекторий электронов </w:t>
       </w:r>
       <m:oMath>
         <m:sSub>
@@ -2476,25 +1999,7 @@
           <w:sz w:val="28"/>
           <w:szCs w:val="28"/>
         </w:rPr>
-        <w:t>ферми-импульс электронов. Определим его выражени</w:t>
-      </w:r>
-      <w:r>
-        <w:rPr>
-          <w:rFonts w:ascii="Times New Roman" w:eastAsiaTheme="minorEastAsia" w:hAnsi="Times New Roman" w:cs="Times New Roman"/>
-          <w:iCs/>
-          <w:sz w:val="28"/>
-          <w:szCs w:val="28"/>
-        </w:rPr>
-        <w:t>е</w:t>
-      </w:r>
-      <w:r>
-        <w:rPr>
-          <w:rFonts w:ascii="Times New Roman" w:eastAsiaTheme="minorEastAsia" w:hAnsi="Times New Roman" w:cs="Times New Roman"/>
-          <w:iCs/>
-          <w:sz w:val="28"/>
-          <w:szCs w:val="28"/>
-        </w:rPr>
-        <w:t xml:space="preserve"> для концентрации электронов в ДЭГ</w:t>
+        <w:t>ферми-импульс электронов. Определим его выражение для концентрации электронов в ДЭГ</w:t>
       </w:r>
       <w:r>
         <w:rPr>
@@ -2686,27 +2191,21 @@
           <w:sz w:val="28"/>
           <w:szCs w:val="28"/>
         </w:rPr>
-        <w:t xml:space="preserve">Это выражение получается из того, что концентрация электронов в единице объема </w:t>
-      </w:r>
-      <w:r>
-        <w:rPr>
-          <w:rFonts w:ascii="Times New Roman" w:eastAsiaTheme="minorEastAsia" w:hAnsi="Times New Roman" w:cs="Times New Roman"/>
-          <w:sz w:val="28"/>
-          <w:szCs w:val="28"/>
-        </w:rPr>
-        <w:t>двумерной системы равна отношению допустимого объема пространства импульсов к элементарному объему фазового пространства с учетом спинового вырождения. Таким образом диаметры траекторий выражаются через концентрацию</w:t>
-      </w:r>
-    </w:p>
-    <w:p>
-      <w:pPr>
+        <w:t>Это выражение получается из того, что концентрация электронов в единице объема двумерной системы равна отношению допустимого объема пространства импульсов к элементарному объему фазового пространства с учетом спинового вырождения. Таким образом диаметры траекторий выражаются через концентрацию</w:t>
+      </w:r>
+    </w:p>
+    <w:p>
+      <w:pPr>
+        <w:pStyle w:val="a3"/>
         <w:spacing w:after="0" w:line="360" w:lineRule="auto"/>
-        <w:ind w:firstLine="284"/>
+        <w:ind w:left="1064"/>
         <w:jc w:val="both"/>
         <w:rPr>
           <w:rFonts w:ascii="Times New Roman" w:eastAsiaTheme="minorEastAsia" w:hAnsi="Times New Roman" w:cs="Times New Roman"/>
-          <w:sz w:val="28"/>
-          <w:szCs w:val="28"/>
-          <w:lang w:val="en-US"/>
+          <w:b/>
+          <w:bCs/>
+          <w:sz w:val="28"/>
+          <w:szCs w:val="28"/>
         </w:rPr>
       </w:pPr>
       <m:oMathPara>
@@ -2825,6 +2324,1234 @@
               </m:r>
             </m:den>
           </m:f>
+        </m:oMath>
+      </m:oMathPara>
+    </w:p>
+    <w:p>
+      <w:pPr>
+        <w:pStyle w:val="a3"/>
+        <w:numPr>
+          <w:ilvl w:val="0"/>
+          <w:numId w:val="6"/>
+        </w:numPr>
+        <w:spacing w:after="0" w:line="360" w:lineRule="auto"/>
+        <w:jc w:val="both"/>
+        <w:rPr>
+          <w:rFonts w:ascii="Times New Roman" w:eastAsiaTheme="minorEastAsia" w:hAnsi="Times New Roman" w:cs="Times New Roman"/>
+          <w:b/>
+          <w:bCs/>
+          <w:sz w:val="28"/>
+          <w:szCs w:val="28"/>
+        </w:rPr>
+      </w:pPr>
+      <w:r>
+        <w:rPr>
+          <w:rFonts w:ascii="Times New Roman" w:eastAsiaTheme="minorEastAsia" w:hAnsi="Times New Roman" w:cs="Times New Roman"/>
+          <w:b/>
+          <w:bCs/>
+          <w:sz w:val="28"/>
+          <w:szCs w:val="28"/>
+        </w:rPr>
+        <w:t>Образцы</w:t>
+      </w:r>
+    </w:p>
+    <w:p>
+      <w:pPr>
+        <w:spacing w:after="0" w:line="360" w:lineRule="auto"/>
+        <w:ind w:firstLine="284"/>
+        <w:jc w:val="both"/>
+        <w:rPr>
+          <w:rFonts w:ascii="Times New Roman" w:eastAsiaTheme="minorEastAsia" w:hAnsi="Times New Roman" w:cs="Times New Roman"/>
+          <w:sz w:val="28"/>
+          <w:szCs w:val="28"/>
+        </w:rPr>
+      </w:pPr>
+      <w:r>
+        <w:rPr>
+          <w:rFonts w:ascii="Times New Roman" w:eastAsiaTheme="minorEastAsia" w:hAnsi="Times New Roman" w:cs="Times New Roman"/>
+          <w:sz w:val="28"/>
+          <w:szCs w:val="28"/>
+        </w:rPr>
+        <w:drawing>
+          <wp:anchor distT="0" distB="0" distL="114300" distR="114300" simplePos="0" relativeHeight="251679744" behindDoc="1" locked="0" layoutInCell="1" allowOverlap="1" wp14:anchorId="1C62A018" wp14:editId="54771BA5">
+            <wp:simplePos x="0" y="0"/>
+            <wp:positionH relativeFrom="column">
+              <wp:posOffset>3437255</wp:posOffset>
+            </wp:positionH>
+            <wp:positionV relativeFrom="paragraph">
+              <wp:posOffset>198533</wp:posOffset>
+            </wp:positionV>
+            <wp:extent cx="2682875" cy="1674495"/>
+            <wp:effectExtent l="0" t="0" r="0" b="0"/>
+            <wp:wrapTight wrapText="bothSides">
+              <wp:wrapPolygon edited="0">
+                <wp:start x="0" y="0"/>
+                <wp:lineTo x="0" y="21379"/>
+                <wp:lineTo x="21472" y="21379"/>
+                <wp:lineTo x="21472" y="0"/>
+                <wp:lineTo x="0" y="0"/>
+              </wp:wrapPolygon>
+            </wp:wrapTight>
+            <wp:docPr id="1" name="Рисунок 1"/>
+            <wp:cNvGraphicFramePr>
+              <a:graphicFrameLocks xmlns:a="http://schemas.openxmlformats.org/drawingml/2006/main" noChangeAspect="1"/>
+            </wp:cNvGraphicFramePr>
+            <a:graphic xmlns:a="http://schemas.openxmlformats.org/drawingml/2006/main">
+              <a:graphicData uri="http://schemas.openxmlformats.org/drawingml/2006/picture">
+                <pic:pic xmlns:pic="http://schemas.openxmlformats.org/drawingml/2006/picture">
+                  <pic:nvPicPr>
+                    <pic:cNvPr id="1" name=""/>
+                    <pic:cNvPicPr/>
+                  </pic:nvPicPr>
+                  <pic:blipFill>
+                    <a:blip r:embed="rId8">
+                      <a:extLst>
+                        <a:ext uri="{28A0092B-C50C-407E-A947-70E740481C1C}">
+                          <a14:useLocalDpi xmlns:a14="http://schemas.microsoft.com/office/drawing/2010/main" val="0"/>
+                        </a:ext>
+                      </a:extLst>
+                    </a:blip>
+                    <a:stretch>
+                      <a:fillRect/>
+                    </a:stretch>
+                  </pic:blipFill>
+                  <pic:spPr>
+                    <a:xfrm>
+                      <a:off x="0" y="0"/>
+                      <a:ext cx="2682875" cy="1674495"/>
+                    </a:xfrm>
+                    <a:prstGeom prst="rect">
+                      <a:avLst/>
+                    </a:prstGeom>
+                  </pic:spPr>
+                </pic:pic>
+              </a:graphicData>
+            </a:graphic>
+            <wp14:sizeRelH relativeFrom="page">
+              <wp14:pctWidth>0</wp14:pctWidth>
+            </wp14:sizeRelH>
+            <wp14:sizeRelV relativeFrom="page">
+              <wp14:pctHeight>0</wp14:pctHeight>
+            </wp14:sizeRelV>
+          </wp:anchor>
+        </w:drawing>
+      </w:r>
+      <w:r>
+        <w:rPr>
+          <w:rFonts w:ascii="Times New Roman" w:eastAsiaTheme="minorEastAsia" w:hAnsi="Times New Roman" w:cs="Times New Roman"/>
+          <w:sz w:val="28"/>
+          <w:szCs w:val="28"/>
+        </w:rPr>
+        <w:t xml:space="preserve">Изготовление образцов производилось выращиванием </w:t>
+      </w:r>
+      <w:proofErr w:type="spellStart"/>
+      <w:r>
+        <w:rPr>
+          <w:rFonts w:ascii="Times New Roman" w:eastAsiaTheme="minorEastAsia" w:hAnsi="Times New Roman" w:cs="Times New Roman"/>
+          <w:sz w:val="28"/>
+          <w:szCs w:val="28"/>
+        </w:rPr>
+        <w:t>гетероструктур</w:t>
+      </w:r>
+      <w:proofErr w:type="spellEnd"/>
+      <w:r>
+        <w:rPr>
+          <w:rFonts w:ascii="Times New Roman" w:eastAsiaTheme="minorEastAsia" w:hAnsi="Times New Roman" w:cs="Times New Roman"/>
+          <w:sz w:val="28"/>
+          <w:szCs w:val="28"/>
+        </w:rPr>
+        <w:t xml:space="preserve"> с помощью молекулярно-лучевой эпитаксии. </w:t>
+      </w:r>
+      <w:r>
+        <w:rPr>
+          <w:rFonts w:ascii="Times New Roman" w:eastAsiaTheme="minorEastAsia" w:hAnsi="Times New Roman" w:cs="Times New Roman"/>
+          <w:sz w:val="28"/>
+          <w:szCs w:val="28"/>
+        </w:rPr>
+        <w:t xml:space="preserve">Схема </w:t>
+      </w:r>
+      <w:proofErr w:type="spellStart"/>
+      <w:r>
+        <w:rPr>
+          <w:rFonts w:ascii="Times New Roman" w:eastAsiaTheme="minorEastAsia" w:hAnsi="Times New Roman" w:cs="Times New Roman"/>
+          <w:sz w:val="28"/>
+          <w:szCs w:val="28"/>
+        </w:rPr>
+        <w:t>гетероструктуры</w:t>
+      </w:r>
+      <w:proofErr w:type="spellEnd"/>
+      <w:r>
+        <w:rPr>
+          <w:rFonts w:ascii="Times New Roman" w:eastAsiaTheme="minorEastAsia" w:hAnsi="Times New Roman" w:cs="Times New Roman"/>
+          <w:sz w:val="28"/>
+          <w:szCs w:val="28"/>
+        </w:rPr>
+        <w:t xml:space="preserve"> представлена на рисунке</w:t>
+      </w:r>
+      <w:r>
+        <w:rPr>
+          <w:rFonts w:ascii="Times New Roman" w:eastAsiaTheme="minorEastAsia" w:hAnsi="Times New Roman" w:cs="Times New Roman"/>
+          <w:sz w:val="28"/>
+          <w:szCs w:val="28"/>
+        </w:rPr>
+        <w:t xml:space="preserve">. Для создания ДЭГ с высокой подвижностью и концентрацией электронов с обоих сторон от квантовой ямы располагались чередующиеся </w:t>
+      </w:r>
+      <w:proofErr w:type="spellStart"/>
+      <w:r>
+        <w:rPr>
+          <w:rFonts w:ascii="Times New Roman" w:eastAsiaTheme="minorEastAsia" w:hAnsi="Times New Roman" w:cs="Times New Roman"/>
+          <w:sz w:val="28"/>
+          <w:szCs w:val="28"/>
+          <w:lang w:val="en-US"/>
+        </w:rPr>
+        <w:t>AlGaAs</w:t>
+      </w:r>
+      <w:proofErr w:type="spellEnd"/>
+      <w:r>
+        <w:rPr>
+          <w:rFonts w:ascii="Times New Roman" w:eastAsiaTheme="minorEastAsia" w:hAnsi="Times New Roman" w:cs="Times New Roman"/>
+          <w:sz w:val="28"/>
+          <w:szCs w:val="28"/>
+        </w:rPr>
+        <w:t>/</w:t>
+      </w:r>
+      <w:r>
+        <w:rPr>
+          <w:rFonts w:ascii="Times New Roman" w:eastAsiaTheme="minorEastAsia" w:hAnsi="Times New Roman" w:cs="Times New Roman"/>
+          <w:sz w:val="28"/>
+          <w:szCs w:val="28"/>
+          <w:lang w:val="en-US"/>
+        </w:rPr>
+        <w:t>GaAs</w:t>
+      </w:r>
+      <w:r>
+        <w:rPr>
+          <w:rFonts w:ascii="Times New Roman" w:eastAsiaTheme="minorEastAsia" w:hAnsi="Times New Roman" w:cs="Times New Roman"/>
+          <w:sz w:val="28"/>
+          <w:szCs w:val="28"/>
+        </w:rPr>
+        <w:t xml:space="preserve"> </w:t>
+      </w:r>
+      <w:r>
+        <w:rPr>
+          <w:rFonts w:ascii="Times New Roman" w:eastAsiaTheme="minorEastAsia" w:hAnsi="Times New Roman" w:cs="Times New Roman"/>
+          <w:sz w:val="28"/>
+          <w:szCs w:val="28"/>
+        </w:rPr>
+        <w:t xml:space="preserve">слои с </w:t>
+      </w:r>
+      <m:oMath>
+        <m:r>
+          <w:rPr>
+            <w:rFonts w:ascii="Cambria Math" w:eastAsiaTheme="minorEastAsia" w:hAnsi="Cambria Math" w:cs="Times New Roman"/>
+            <w:sz w:val="28"/>
+            <w:szCs w:val="28"/>
+          </w:rPr>
+          <m:t>δ-</m:t>
+        </m:r>
+        <m:r>
+          <m:rPr>
+            <m:sty m:val="p"/>
+          </m:rPr>
+          <w:rPr>
+            <w:rFonts w:ascii="Cambria Math" w:eastAsiaTheme="minorEastAsia" w:hAnsi="Cambria Math" w:cs="Times New Roman"/>
+            <w:sz w:val="28"/>
+            <w:szCs w:val="28"/>
+          </w:rPr>
+          <m:t>слоями</m:t>
+        </m:r>
+      </m:oMath>
+      <w:r>
+        <w:rPr>
+          <w:rFonts w:ascii="Times New Roman" w:eastAsiaTheme="minorEastAsia" w:hAnsi="Times New Roman" w:cs="Times New Roman"/>
+          <w:sz w:val="28"/>
+          <w:szCs w:val="28"/>
+        </w:rPr>
+        <w:t xml:space="preserve"> кремния.</w:t>
+      </w:r>
+      <w:r>
+        <w:rPr>
+          <w:rFonts w:ascii="Times New Roman" w:eastAsiaTheme="minorEastAsia" w:hAnsi="Times New Roman" w:cs="Times New Roman"/>
+          <w:sz w:val="28"/>
+          <w:szCs w:val="28"/>
+        </w:rPr>
+        <w:t xml:space="preserve"> </w:t>
+      </w:r>
+    </w:p>
+    <w:p>
+      <w:pPr>
+        <w:spacing w:after="0" w:line="360" w:lineRule="auto"/>
+        <w:ind w:firstLine="284"/>
+        <w:jc w:val="both"/>
+        <w:rPr>
+          <w:rFonts w:ascii="Times New Roman" w:eastAsiaTheme="minorEastAsia" w:hAnsi="Times New Roman" w:cs="Times New Roman"/>
+          <w:sz w:val="28"/>
+          <w:szCs w:val="28"/>
+        </w:rPr>
+      </w:pPr>
+      <w:r>
+        <w:rPr>
+          <w:rFonts w:ascii="Times New Roman" w:eastAsiaTheme="minorEastAsia" w:hAnsi="Times New Roman" w:cs="Times New Roman"/>
+          <w:sz w:val="28"/>
+          <w:szCs w:val="28"/>
+        </w:rPr>
+        <w:t xml:space="preserve">Для изучения магнитной фокусировки необходимо сформировать в ДЭГ микроструктуры. Были разработаны несколько типов геометрий для последующего формирования их в </w:t>
+      </w:r>
+      <w:proofErr w:type="spellStart"/>
+      <w:r>
+        <w:rPr>
+          <w:rFonts w:ascii="Times New Roman" w:eastAsiaTheme="minorEastAsia" w:hAnsi="Times New Roman" w:cs="Times New Roman"/>
+          <w:sz w:val="28"/>
+          <w:szCs w:val="28"/>
+        </w:rPr>
+        <w:t>гетероструктуре</w:t>
+      </w:r>
+      <w:proofErr w:type="spellEnd"/>
+      <w:r>
+        <w:rPr>
+          <w:rFonts w:ascii="Times New Roman" w:eastAsiaTheme="minorEastAsia" w:hAnsi="Times New Roman" w:cs="Times New Roman"/>
+          <w:sz w:val="28"/>
+          <w:szCs w:val="28"/>
+        </w:rPr>
+        <w:t xml:space="preserve">. </w:t>
+      </w:r>
+      <w:bookmarkStart w:id="4" w:name="_GoBack"/>
+      <w:bookmarkEnd w:id="4"/>
+    </w:p>
+    <w:p>
+      <w:pPr>
+        <w:spacing w:after="0" w:line="360" w:lineRule="auto"/>
+        <w:ind w:firstLine="284"/>
+        <w:jc w:val="both"/>
+        <w:rPr>
+          <w:rFonts w:ascii="Times New Roman" w:eastAsiaTheme="minorEastAsia" w:hAnsi="Times New Roman" w:cs="Times New Roman"/>
+          <w:sz w:val="28"/>
+          <w:szCs w:val="28"/>
+        </w:rPr>
+      </w:pPr>
+      <w:r>
+        <w:rPr>
+          <w:noProof/>
+        </w:rPr>
+        <w:drawing>
+          <wp:anchor distT="0" distB="0" distL="114300" distR="114300" simplePos="0" relativeHeight="251669504" behindDoc="0" locked="0" layoutInCell="1" allowOverlap="1" wp14:anchorId="019CACC9" wp14:editId="2D118B2D">
+            <wp:simplePos x="0" y="0"/>
+            <wp:positionH relativeFrom="margin">
+              <wp:posOffset>3491614</wp:posOffset>
+            </wp:positionH>
+            <wp:positionV relativeFrom="margin">
+              <wp:posOffset>4894654</wp:posOffset>
+            </wp:positionV>
+            <wp:extent cx="2438400" cy="2419350"/>
+            <wp:effectExtent l="0" t="0" r="0" b="0"/>
+            <wp:wrapSquare wrapText="bothSides"/>
+            <wp:docPr id="4" name="Рисунок 4"/>
+            <wp:cNvGraphicFramePr>
+              <a:graphicFrameLocks xmlns:a="http://schemas.openxmlformats.org/drawingml/2006/main" noChangeAspect="1"/>
+            </wp:cNvGraphicFramePr>
+            <a:graphic xmlns:a="http://schemas.openxmlformats.org/drawingml/2006/main">
+              <a:graphicData uri="http://schemas.openxmlformats.org/drawingml/2006/picture">
+                <pic:pic xmlns:pic="http://schemas.openxmlformats.org/drawingml/2006/picture">
+                  <pic:nvPicPr>
+                    <pic:cNvPr id="0" name="Picture 2"/>
+                    <pic:cNvPicPr>
+                      <a:picLocks noChangeAspect="1" noChangeArrowheads="1"/>
+                    </pic:cNvPicPr>
+                  </pic:nvPicPr>
+                  <pic:blipFill>
+                    <a:blip r:embed="rId9" cstate="print">
+                      <a:extLst>
+                        <a:ext uri="{28A0092B-C50C-407E-A947-70E740481C1C}">
+                          <a14:useLocalDpi xmlns:a14="http://schemas.microsoft.com/office/drawing/2010/main" val="0"/>
+                        </a:ext>
+                      </a:extLst>
+                    </a:blip>
+                    <a:srcRect/>
+                    <a:stretch>
+                      <a:fillRect/>
+                    </a:stretch>
+                  </pic:blipFill>
+                  <pic:spPr bwMode="auto">
+                    <a:xfrm>
+                      <a:off x="0" y="0"/>
+                      <a:ext cx="2438400" cy="2419350"/>
+                    </a:xfrm>
+                    <a:prstGeom prst="rect">
+                      <a:avLst/>
+                    </a:prstGeom>
+                    <a:noFill/>
+                    <a:ln>
+                      <a:noFill/>
+                    </a:ln>
+                  </pic:spPr>
+                </pic:pic>
+              </a:graphicData>
+            </a:graphic>
+          </wp:anchor>
+        </w:drawing>
+      </w:r>
+      <w:r>
+        <w:rPr>
+          <w:rFonts w:ascii="Times New Roman" w:eastAsiaTheme="minorEastAsia" w:hAnsi="Times New Roman" w:cs="Times New Roman"/>
+          <w:sz w:val="28"/>
+          <w:szCs w:val="28"/>
+        </w:rPr>
+        <w:t xml:space="preserve">Для создания геометрии в ДЭГ использовался метод фотолитографии.  </w:t>
+      </w:r>
+      <w:proofErr w:type="spellStart"/>
+      <w:r>
+        <w:rPr>
+          <w:rFonts w:ascii="Times New Roman" w:eastAsiaTheme="minorEastAsia" w:hAnsi="Times New Roman" w:cs="Times New Roman"/>
+          <w:sz w:val="28"/>
+          <w:szCs w:val="28"/>
+        </w:rPr>
+        <w:t>Гетероструктура</w:t>
+      </w:r>
+      <w:proofErr w:type="spellEnd"/>
+      <w:r>
+        <w:rPr>
+          <w:rFonts w:ascii="Times New Roman" w:eastAsiaTheme="minorEastAsia" w:hAnsi="Times New Roman" w:cs="Times New Roman"/>
+          <w:sz w:val="28"/>
+          <w:szCs w:val="28"/>
+        </w:rPr>
+        <w:t xml:space="preserve"> была разбита на квадратные образцы со стороной 2,5 мм. Каждый образец состоял из 12 проводящих областей, сужающихся к центральной области. В центре образца формировалась геометрия для изучения магнетосопротивления. На рисунке () показана геометрия одного из изготовленных образцов. Белые области на рисунке - двумерный электронный газ</w:t>
+      </w:r>
+      <w:r>
+        <w:rPr>
+          <w:rFonts w:ascii="Times New Roman" w:eastAsiaTheme="minorEastAsia" w:hAnsi="Times New Roman" w:cs="Times New Roman"/>
+          <w:sz w:val="28"/>
+          <w:szCs w:val="28"/>
+        </w:rPr>
+        <w:t>,</w:t>
+      </w:r>
+      <w:r>
+        <w:rPr>
+          <w:rFonts w:ascii="Times New Roman" w:eastAsiaTheme="minorEastAsia" w:hAnsi="Times New Roman" w:cs="Times New Roman"/>
+          <w:sz w:val="28"/>
+          <w:szCs w:val="28"/>
+        </w:rPr>
+        <w:t xml:space="preserve"> </w:t>
+      </w:r>
+      <w:r>
+        <w:rPr>
+          <w:rFonts w:ascii="Times New Roman" w:eastAsiaTheme="minorEastAsia" w:hAnsi="Times New Roman" w:cs="Times New Roman"/>
+          <w:sz w:val="28"/>
+          <w:szCs w:val="28"/>
+        </w:rPr>
+        <w:t xml:space="preserve">красные – вытравленные непроводящие области, зеленые – проводящие области, примыкающие к ДЭГ. </w:t>
+      </w:r>
+      <w:r>
+        <w:rPr>
+          <w:rFonts w:ascii="Times New Roman" w:eastAsiaTheme="minorEastAsia" w:hAnsi="Times New Roman" w:cs="Times New Roman"/>
+          <w:sz w:val="28"/>
+          <w:szCs w:val="28"/>
+        </w:rPr>
+        <w:t xml:space="preserve">Такая геометрия подходит для различных измерений: продольного сопротивления, </w:t>
+      </w:r>
+      <w:proofErr w:type="spellStart"/>
+      <w:r>
+        <w:rPr>
+          <w:rFonts w:ascii="Times New Roman" w:eastAsiaTheme="minorEastAsia" w:hAnsi="Times New Roman" w:cs="Times New Roman"/>
+          <w:sz w:val="28"/>
+          <w:szCs w:val="28"/>
+        </w:rPr>
+        <w:t>холловского</w:t>
+      </w:r>
+      <w:proofErr w:type="spellEnd"/>
+      <w:r>
+        <w:rPr>
+          <w:rFonts w:ascii="Times New Roman" w:eastAsiaTheme="minorEastAsia" w:hAnsi="Times New Roman" w:cs="Times New Roman"/>
+          <w:sz w:val="28"/>
+          <w:szCs w:val="28"/>
+        </w:rPr>
+        <w:t xml:space="preserve"> сопротивления, нелокального сопротивления. Ширина контактов составляла от 2 до 6 мкм.  Характерное продольное сопротивление между парой контактов составляло 1 кОм. </w:t>
+      </w:r>
+    </w:p>
+    <w:p>
+      <w:pPr>
+        <w:spacing w:after="0" w:line="360" w:lineRule="auto"/>
+        <w:ind w:firstLine="284"/>
+        <w:jc w:val="both"/>
+        <w:rPr>
+          <w:rFonts w:ascii="Times New Roman" w:eastAsiaTheme="minorEastAsia" w:hAnsi="Times New Roman" w:cs="Times New Roman"/>
+          <w:sz w:val="28"/>
+          <w:szCs w:val="28"/>
+        </w:rPr>
+      </w:pPr>
+      <w:r>
+        <w:rPr>
+          <w:rFonts w:ascii="Times New Roman" w:eastAsiaTheme="minorEastAsia" w:hAnsi="Times New Roman" w:cs="Times New Roman"/>
+          <w:noProof/>
+          <w:sz w:val="28"/>
+          <w:szCs w:val="28"/>
+        </w:rPr>
+        <w:lastRenderedPageBreak/>
+        <w:drawing>
+          <wp:anchor distT="0" distB="0" distL="114300" distR="114300" simplePos="0" relativeHeight="251657216" behindDoc="0" locked="0" layoutInCell="1" allowOverlap="1" wp14:anchorId="56AB3853" wp14:editId="7D71F51A">
+            <wp:simplePos x="0" y="0"/>
+            <wp:positionH relativeFrom="margin">
+              <wp:posOffset>3512598</wp:posOffset>
+            </wp:positionH>
+            <wp:positionV relativeFrom="margin">
+              <wp:posOffset>7057272</wp:posOffset>
+            </wp:positionV>
+            <wp:extent cx="2438400" cy="2447925"/>
+            <wp:effectExtent l="0" t="0" r="0" b="0"/>
+            <wp:wrapSquare wrapText="bothSides"/>
+            <wp:docPr id="5" name="Рисунок 5"/>
+            <wp:cNvGraphicFramePr>
+              <a:graphicFrameLocks xmlns:a="http://schemas.openxmlformats.org/drawingml/2006/main" noChangeAspect="1"/>
+            </wp:cNvGraphicFramePr>
+            <a:graphic xmlns:a="http://schemas.openxmlformats.org/drawingml/2006/main">
+              <a:graphicData uri="http://schemas.openxmlformats.org/drawingml/2006/picture">
+                <pic:pic xmlns:pic="http://schemas.openxmlformats.org/drawingml/2006/picture">
+                  <pic:nvPicPr>
+                    <pic:cNvPr id="0" name="Picture 1"/>
+                    <pic:cNvPicPr>
+                      <a:picLocks noChangeAspect="1" noChangeArrowheads="1"/>
+                    </pic:cNvPicPr>
+                  </pic:nvPicPr>
+                  <pic:blipFill>
+                    <a:blip r:embed="rId10" cstate="print">
+                      <a:extLst>
+                        <a:ext uri="{28A0092B-C50C-407E-A947-70E740481C1C}">
+                          <a14:useLocalDpi xmlns:a14="http://schemas.microsoft.com/office/drawing/2010/main" val="0"/>
+                        </a:ext>
+                      </a:extLst>
+                    </a:blip>
+                    <a:srcRect/>
+                    <a:stretch>
+                      <a:fillRect/>
+                    </a:stretch>
+                  </pic:blipFill>
+                  <pic:spPr bwMode="auto">
+                    <a:xfrm>
+                      <a:off x="0" y="0"/>
+                      <a:ext cx="2438400" cy="2447925"/>
+                    </a:xfrm>
+                    <a:prstGeom prst="rect">
+                      <a:avLst/>
+                    </a:prstGeom>
+                    <a:noFill/>
+                    <a:ln>
+                      <a:noFill/>
+                    </a:ln>
+                  </pic:spPr>
+                </pic:pic>
+              </a:graphicData>
+            </a:graphic>
+          </wp:anchor>
+        </w:drawing>
+      </w:r>
+      <w:r>
+        <w:rPr>
+          <w:rFonts w:ascii="Times New Roman" w:eastAsiaTheme="minorEastAsia" w:hAnsi="Times New Roman" w:cs="Times New Roman"/>
+          <w:sz w:val="28"/>
+          <w:szCs w:val="28"/>
+        </w:rPr>
+        <w:t>Использованный метод фотолитографии позволяет задавать геометрию образца с разрешением 1 мкм. </w:t>
+      </w:r>
+    </w:p>
+    <w:p>
+      <w:pPr>
+        <w:spacing w:after="0" w:line="360" w:lineRule="auto"/>
+        <w:ind w:firstLine="284"/>
+        <w:jc w:val="both"/>
+        <w:rPr>
+          <w:rFonts w:ascii="Times New Roman" w:eastAsiaTheme="minorEastAsia" w:hAnsi="Times New Roman" w:cs="Times New Roman"/>
+          <w:sz w:val="28"/>
+          <w:szCs w:val="28"/>
+        </w:rPr>
+      </w:pPr>
+      <w:r>
+        <w:rPr>
+          <w:rFonts w:ascii="Times New Roman" w:eastAsiaTheme="minorEastAsia" w:hAnsi="Times New Roman" w:cs="Times New Roman"/>
+        </w:rPr>
+        <w:tab/>
+      </w:r>
+      <w:r>
+        <w:rPr>
+          <w:rFonts w:ascii="Times New Roman" w:eastAsiaTheme="minorEastAsia" w:hAnsi="Times New Roman" w:cs="Times New Roman"/>
+          <w:sz w:val="28"/>
+          <w:szCs w:val="28"/>
+        </w:rPr>
+        <w:t>Ко внешним, наиболее широким проводящим частям образца припаивались металлические контакты, в дальнейшем используемые для измерений.</w:t>
+      </w:r>
+      <w:r>
+        <w:rPr>
+          <w:rFonts w:ascii="Times New Roman" w:eastAsiaTheme="minorEastAsia" w:hAnsi="Times New Roman" w:cs="Times New Roman"/>
+          <w:sz w:val="28"/>
+          <w:szCs w:val="28"/>
+        </w:rPr>
+        <w:t xml:space="preserve"> </w:t>
+      </w:r>
+    </w:p>
+    <w:p>
+      <w:pPr>
+        <w:pStyle w:val="a3"/>
+        <w:numPr>
+          <w:ilvl w:val="0"/>
+          <w:numId w:val="6"/>
+        </w:numPr>
+        <w:spacing w:after="0" w:line="360" w:lineRule="auto"/>
+        <w:jc w:val="both"/>
+        <w:rPr>
+          <w:rFonts w:ascii="Times New Roman" w:eastAsiaTheme="minorEastAsia" w:hAnsi="Times New Roman" w:cs="Times New Roman"/>
+          <w:b/>
+          <w:bCs/>
+          <w:sz w:val="28"/>
+          <w:szCs w:val="28"/>
+        </w:rPr>
+      </w:pPr>
+      <w:r>
+        <w:rPr>
+          <w:rFonts w:ascii="Times New Roman" w:eastAsiaTheme="minorEastAsia" w:hAnsi="Times New Roman" w:cs="Times New Roman"/>
+          <w:b/>
+          <w:bCs/>
+          <w:sz w:val="28"/>
+          <w:szCs w:val="28"/>
+        </w:rPr>
+        <w:t>Методика измерений</w:t>
+      </w:r>
+    </w:p>
+    <w:p>
+      <w:pPr>
+        <w:spacing w:after="0" w:line="360" w:lineRule="auto"/>
+        <w:ind w:firstLine="284"/>
+        <w:jc w:val="both"/>
+        <w:rPr>
+          <w:rFonts w:ascii="Times New Roman" w:eastAsiaTheme="minorEastAsia" w:hAnsi="Times New Roman" w:cs="Times New Roman"/>
+          <w:sz w:val="28"/>
+          <w:szCs w:val="28"/>
+        </w:rPr>
+      </w:pPr>
+      <w:r>
+        <w:rPr>
+          <w:rFonts w:ascii="Times New Roman" w:eastAsiaTheme="minorEastAsia" w:hAnsi="Times New Roman" w:cs="Times New Roman"/>
+        </w:rPr>
+        <w:tab/>
+      </w:r>
+      <w:r>
+        <w:rPr>
+          <w:rFonts w:ascii="Times New Roman" w:eastAsiaTheme="minorEastAsia" w:hAnsi="Times New Roman" w:cs="Times New Roman"/>
+          <w:sz w:val="28"/>
+          <w:szCs w:val="28"/>
+        </w:rPr>
+        <w:t>Для исследования магнетосопротивления в двумерном электронном газе необходимы низкие температуры. Тепловое движение электронов полностью размывает необходимые эффекты при приближении к 80 K. </w:t>
+      </w:r>
+    </w:p>
+    <w:p>
+      <w:pPr>
+        <w:spacing w:after="0" w:line="360" w:lineRule="auto"/>
+        <w:ind w:firstLine="284"/>
+        <w:jc w:val="both"/>
+        <w:rPr>
+          <w:rFonts w:ascii="Times New Roman" w:eastAsiaTheme="minorEastAsia" w:hAnsi="Times New Roman" w:cs="Times New Roman"/>
+          <w:sz w:val="28"/>
+          <w:szCs w:val="28"/>
+        </w:rPr>
+      </w:pPr>
+      <w:r>
+        <w:rPr>
+          <w:rFonts w:ascii="Times New Roman" w:eastAsiaTheme="minorEastAsia" w:hAnsi="Times New Roman" w:cs="Times New Roman"/>
+          <w:sz w:val="28"/>
+          <w:szCs w:val="28"/>
+        </w:rPr>
+        <w:t>При проведении эксперимента, серии данных были записаны при различных температурах от 1,6 до 80 К. </w:t>
+      </w:r>
+    </w:p>
+    <w:p>
+      <w:pPr>
+        <w:spacing w:after="0" w:line="360" w:lineRule="auto"/>
+        <w:ind w:firstLine="284"/>
+        <w:jc w:val="both"/>
+        <w:rPr>
+          <w:rFonts w:ascii="Times New Roman" w:eastAsiaTheme="minorEastAsia" w:hAnsi="Times New Roman" w:cs="Times New Roman"/>
+          <w:sz w:val="28"/>
+          <w:szCs w:val="28"/>
+        </w:rPr>
+      </w:pPr>
+      <w:r>
+        <w:rPr>
+          <w:rFonts w:ascii="Times New Roman" w:eastAsiaTheme="minorEastAsia" w:hAnsi="Times New Roman" w:cs="Times New Roman"/>
+          <w:sz w:val="28"/>
+          <w:szCs w:val="28"/>
+        </w:rPr>
+        <w:t>Установка позволяла проводить измерения магнетосопротивления в магнитных полях до 12 тесла. Прикладываемое переменное напряжение составляло 1 В.  Отклик в виде тока измерялся методом синхронного детектирования.</w:t>
+      </w:r>
+    </w:p>
+    <w:p>
+      <w:pPr>
+        <w:spacing w:after="0" w:line="360" w:lineRule="auto"/>
+        <w:ind w:firstLine="284"/>
+        <w:jc w:val="both"/>
+        <w:rPr>
+          <w:rFonts w:ascii="Times New Roman" w:eastAsiaTheme="minorEastAsia" w:hAnsi="Times New Roman" w:cs="Times New Roman"/>
+          <w:sz w:val="28"/>
+          <w:szCs w:val="28"/>
+        </w:rPr>
+      </w:pPr>
+      <w:r>
+        <w:rPr>
+          <w:rFonts w:ascii="Times New Roman" w:eastAsiaTheme="minorEastAsia" w:hAnsi="Times New Roman" w:cs="Times New Roman"/>
+          <w:sz w:val="28"/>
+          <w:szCs w:val="28"/>
+        </w:rPr>
+        <w:t>Образец погружался в низкотемпературную камеру с проводами, протянутыми от него через трубку к синхронному детектору. В течении длительного времени в камере устанавливалась температура 1,6 К. Проверка корректности работы всех контактов производилась двухточечным измерением сопротивления каждой пары контактов. При таком измерении наличие большого</w:t>
+      </w:r>
+      <w:r>
+        <w:rPr>
+          <w:rFonts w:ascii="Times New Roman" w:eastAsiaTheme="minorEastAsia" w:hAnsi="Times New Roman" w:cs="Times New Roman"/>
+          <w:sz w:val="28"/>
+          <w:szCs w:val="28"/>
+        </w:rPr>
+        <w:t xml:space="preserve"> </w:t>
+      </w:r>
+      <w:r>
+        <w:rPr>
+          <w:rFonts w:ascii="Times New Roman" w:eastAsiaTheme="minorEastAsia" w:hAnsi="Times New Roman" w:cs="Times New Roman"/>
+          <w:sz w:val="28"/>
+          <w:szCs w:val="28"/>
+        </w:rPr>
+        <w:t>сопротивления (относительно других пар контактов) или большой фазы получаемого сигнала указывает на неисправность контакта. </w:t>
+      </w:r>
+    </w:p>
+    <w:p>
+      <w:pPr>
+        <w:spacing w:after="0" w:line="360" w:lineRule="auto"/>
+        <w:ind w:firstLine="284"/>
+        <w:jc w:val="both"/>
+        <w:rPr>
+          <w:rFonts w:ascii="Times New Roman" w:eastAsiaTheme="minorEastAsia" w:hAnsi="Times New Roman" w:cs="Times New Roman"/>
+          <w:sz w:val="28"/>
+          <w:szCs w:val="28"/>
+        </w:rPr>
+      </w:pPr>
+      <w:r>
+        <w:rPr>
+          <w:rFonts w:ascii="Times New Roman" w:eastAsiaTheme="minorEastAsia" w:hAnsi="Times New Roman" w:cs="Times New Roman"/>
+          <w:sz w:val="28"/>
+          <w:szCs w:val="28"/>
+        </w:rPr>
+        <w:t>Измерения проводились по четырем точкам</w:t>
+      </w:r>
+      <w:r>
+        <w:rPr>
+          <w:rFonts w:ascii="Times New Roman" w:eastAsiaTheme="minorEastAsia" w:hAnsi="Times New Roman" w:cs="Times New Roman"/>
+          <w:sz w:val="28"/>
+          <w:szCs w:val="28"/>
+        </w:rPr>
+        <w:t xml:space="preserve">: </w:t>
+      </w:r>
+      <w:r>
+        <w:rPr>
+          <w:rFonts w:ascii="Times New Roman" w:eastAsiaTheme="minorEastAsia" w:hAnsi="Times New Roman" w:cs="Times New Roman"/>
+          <w:sz w:val="28"/>
+          <w:szCs w:val="28"/>
+        </w:rPr>
+        <w:t>на два контакта подавалось переменное напряжение и с двух контактов снимался ток.</w:t>
+      </w:r>
+      <w:r>
+        <w:rPr>
+          <w:rFonts w:ascii="Times New Roman" w:eastAsiaTheme="minorEastAsia" w:hAnsi="Times New Roman" w:cs="Times New Roman"/>
+          <w:sz w:val="28"/>
+          <w:szCs w:val="28"/>
+        </w:rPr>
+        <w:t xml:space="preserve"> </w:t>
+      </w:r>
+      <w:r>
+        <w:rPr>
+          <w:rFonts w:ascii="Times New Roman" w:eastAsiaTheme="minorEastAsia" w:hAnsi="Times New Roman" w:cs="Times New Roman"/>
+          <w:sz w:val="28"/>
+          <w:szCs w:val="28"/>
+        </w:rPr>
+        <w:t>М</w:t>
+      </w:r>
+      <w:r>
+        <w:rPr>
+          <w:rFonts w:ascii="Times New Roman" w:eastAsiaTheme="minorEastAsia" w:hAnsi="Times New Roman" w:cs="Times New Roman"/>
+          <w:sz w:val="28"/>
+          <w:szCs w:val="28"/>
+        </w:rPr>
+        <w:t xml:space="preserve">агнитное поле медленно менялось, а получаемый сигнал усреднялся по времени синхронным детектором для уменьшения погрешности. После записи каждой кривой, температура в камере </w:t>
+      </w:r>
+      <w:r>
+        <w:rPr>
+          <w:rFonts w:ascii="Times New Roman" w:eastAsiaTheme="minorEastAsia" w:hAnsi="Times New Roman" w:cs="Times New Roman"/>
+          <w:sz w:val="28"/>
+          <w:szCs w:val="28"/>
+        </w:rPr>
+        <w:lastRenderedPageBreak/>
+        <w:t>изменялась и измерения производились вновь. </w:t>
+      </w:r>
+    </w:p>
+    <w:p>
+      <w:pPr>
+        <w:pStyle w:val="a3"/>
+        <w:numPr>
+          <w:ilvl w:val="0"/>
+          <w:numId w:val="6"/>
+        </w:numPr>
+        <w:spacing w:after="0" w:line="360" w:lineRule="auto"/>
+        <w:jc w:val="both"/>
+        <w:rPr>
+          <w:rFonts w:ascii="Times New Roman" w:eastAsiaTheme="minorEastAsia" w:hAnsi="Times New Roman" w:cs="Times New Roman"/>
+          <w:b/>
+          <w:bCs/>
+          <w:sz w:val="28"/>
+          <w:szCs w:val="28"/>
+        </w:rPr>
+      </w:pPr>
+      <w:r>
+        <w:rPr>
+          <w:rFonts w:ascii="Times New Roman" w:eastAsiaTheme="minorEastAsia" w:hAnsi="Times New Roman" w:cs="Times New Roman"/>
+          <w:b/>
+          <w:bCs/>
+          <w:sz w:val="28"/>
+          <w:szCs w:val="28"/>
+        </w:rPr>
+        <w:t>Баллистические траектории</w:t>
+      </w:r>
+    </w:p>
+    <w:p>
+      <w:pPr>
+        <w:spacing w:after="0" w:line="360" w:lineRule="auto"/>
+        <w:ind w:firstLine="284"/>
+        <w:jc w:val="both"/>
+        <w:rPr>
+          <w:rFonts w:ascii="Times New Roman" w:eastAsiaTheme="minorEastAsia" w:hAnsi="Times New Roman" w:cs="Times New Roman"/>
+          <w:sz w:val="28"/>
+          <w:szCs w:val="28"/>
+        </w:rPr>
+      </w:pPr>
+      <w:r>
+        <w:rPr>
+          <w:rFonts w:ascii="Times New Roman" w:eastAsiaTheme="minorEastAsia" w:hAnsi="Times New Roman" w:cs="Times New Roman"/>
+          <w:noProof/>
+          <w:sz w:val="28"/>
+          <w:szCs w:val="28"/>
+        </w:rPr>
+        <w:drawing>
+          <wp:anchor distT="0" distB="0" distL="114300" distR="114300" simplePos="0" relativeHeight="251683840" behindDoc="1" locked="0" layoutInCell="1" allowOverlap="1" wp14:anchorId="2A97B496" wp14:editId="4680ADD1">
+            <wp:simplePos x="0" y="0"/>
+            <wp:positionH relativeFrom="column">
+              <wp:posOffset>723678</wp:posOffset>
+            </wp:positionH>
+            <wp:positionV relativeFrom="paragraph">
+              <wp:posOffset>1003167</wp:posOffset>
+            </wp:positionV>
+            <wp:extent cx="4671695" cy="2851150"/>
+            <wp:effectExtent l="0" t="0" r="0" b="0"/>
+            <wp:wrapTight wrapText="bothSides">
+              <wp:wrapPolygon edited="0">
+                <wp:start x="0" y="0"/>
+                <wp:lineTo x="0" y="21504"/>
+                <wp:lineTo x="21491" y="21504"/>
+                <wp:lineTo x="21491" y="0"/>
+                <wp:lineTo x="0" y="0"/>
+              </wp:wrapPolygon>
+            </wp:wrapTight>
+            <wp:docPr id="6" name="Рисунок 6"/>
+            <wp:cNvGraphicFramePr>
+              <a:graphicFrameLocks xmlns:a="http://schemas.openxmlformats.org/drawingml/2006/main" noChangeAspect="1"/>
+            </wp:cNvGraphicFramePr>
+            <a:graphic xmlns:a="http://schemas.openxmlformats.org/drawingml/2006/main">
+              <a:graphicData uri="http://schemas.openxmlformats.org/drawingml/2006/picture">
+                <pic:pic xmlns:pic="http://schemas.openxmlformats.org/drawingml/2006/picture">
+                  <pic:nvPicPr>
+                    <pic:cNvPr id="1" name=""/>
+                    <pic:cNvPicPr/>
+                  </pic:nvPicPr>
+                  <pic:blipFill>
+                    <a:blip r:embed="rId11">
+                      <a:extLst>
+                        <a:ext uri="{28A0092B-C50C-407E-A947-70E740481C1C}">
+                          <a14:useLocalDpi xmlns:a14="http://schemas.microsoft.com/office/drawing/2010/main" val="0"/>
+                        </a:ext>
+                      </a:extLst>
+                    </a:blip>
+                    <a:stretch>
+                      <a:fillRect/>
+                    </a:stretch>
+                  </pic:blipFill>
+                  <pic:spPr>
+                    <a:xfrm>
+                      <a:off x="0" y="0"/>
+                      <a:ext cx="4671695" cy="2851150"/>
+                    </a:xfrm>
+                    <a:prstGeom prst="rect">
+                      <a:avLst/>
+                    </a:prstGeom>
+                  </pic:spPr>
+                </pic:pic>
+              </a:graphicData>
+            </a:graphic>
+            <wp14:sizeRelH relativeFrom="page">
+              <wp14:pctWidth>0</wp14:pctWidth>
+            </wp14:sizeRelH>
+            <wp14:sizeRelV relativeFrom="page">
+              <wp14:pctHeight>0</wp14:pctHeight>
+            </wp14:sizeRelV>
+          </wp:anchor>
+        </w:drawing>
+      </w:r>
+      <w:r>
+        <w:rPr>
+          <w:rFonts w:ascii="Times New Roman" w:eastAsiaTheme="minorEastAsia" w:hAnsi="Times New Roman" w:cs="Times New Roman"/>
+          <w:sz w:val="28"/>
+          <w:szCs w:val="28"/>
+        </w:rPr>
+        <w:t xml:space="preserve">Эффекты, связанные с магнитной фокусировкой, обусловлены наличием баллистических траекторий между контактами. В качестве примера рассмотрим траектории, возникающие в геометрии в виде </w:t>
+      </w:r>
+      <w:proofErr w:type="spellStart"/>
+      <w:r>
+        <w:rPr>
+          <w:rFonts w:ascii="Times New Roman" w:eastAsiaTheme="minorEastAsia" w:hAnsi="Times New Roman" w:cs="Times New Roman"/>
+          <w:sz w:val="28"/>
+          <w:szCs w:val="28"/>
+        </w:rPr>
+        <w:t>холловских</w:t>
+      </w:r>
+      <w:proofErr w:type="spellEnd"/>
+      <w:r>
+        <w:rPr>
+          <w:rFonts w:ascii="Times New Roman" w:eastAsiaTheme="minorEastAsia" w:hAnsi="Times New Roman" w:cs="Times New Roman"/>
+          <w:sz w:val="28"/>
+          <w:szCs w:val="28"/>
+        </w:rPr>
+        <w:t xml:space="preserve"> мостиков.</w:t>
+      </w:r>
+      <w:r>
+        <w:rPr>
+          <w:rFonts w:ascii="Times New Roman" w:eastAsiaTheme="minorEastAsia" w:hAnsi="Times New Roman" w:cs="Times New Roman"/>
+          <w:sz w:val="28"/>
+          <w:szCs w:val="28"/>
+        </w:rPr>
+        <w:t xml:space="preserve"> </w:t>
+      </w:r>
+    </w:p>
+    <w:p>
+      <w:pPr>
+        <w:spacing w:after="0" w:line="360" w:lineRule="auto"/>
+        <w:ind w:firstLine="284"/>
+        <w:jc w:val="both"/>
+        <w:rPr>
+          <w:rFonts w:ascii="Times New Roman" w:eastAsiaTheme="minorEastAsia" w:hAnsi="Times New Roman" w:cs="Times New Roman"/>
+          <w:sz w:val="28"/>
+          <w:szCs w:val="28"/>
+        </w:rPr>
+      </w:pPr>
+      <w:r>
+        <w:rPr>
+          <w:rFonts w:ascii="Times New Roman" w:eastAsiaTheme="minorEastAsia" w:hAnsi="Times New Roman" w:cs="Times New Roman"/>
+          <w:sz w:val="28"/>
+          <w:szCs w:val="28"/>
+        </w:rPr>
+        <w:t>Расстояние между контактами и ширина контактов совпадают и равны 2 мкм. Также, для определенности, будем рассматривать электроны, вылетающие из контакта под прямым углом.</w:t>
+      </w:r>
+    </w:p>
+    <w:p>
+      <w:pPr>
+        <w:spacing w:after="0" w:line="360" w:lineRule="auto"/>
+        <w:ind w:firstLine="284"/>
+        <w:jc w:val="both"/>
+        <w:rPr>
+          <w:rFonts w:ascii="Times New Roman" w:eastAsiaTheme="minorEastAsia" w:hAnsi="Times New Roman" w:cs="Times New Roman"/>
+          <w:sz w:val="28"/>
+          <w:szCs w:val="28"/>
+        </w:rPr>
+      </w:pPr>
+      <w:r>
+        <w:rPr>
+          <w:rFonts w:ascii="Times New Roman" w:eastAsiaTheme="minorEastAsia" w:hAnsi="Times New Roman" w:cs="Times New Roman"/>
+          <w:sz w:val="28"/>
+          <w:szCs w:val="28"/>
+        </w:rPr>
+        <w:lastRenderedPageBreak/>
+        <w:t xml:space="preserve">Пусть переменное напряжение </w:t>
+      </w:r>
+      <w:r>
+        <w:rPr>
+          <w:rFonts w:ascii="Times New Roman" w:eastAsiaTheme="minorEastAsia" w:hAnsi="Times New Roman" w:cs="Times New Roman"/>
+          <w:sz w:val="28"/>
+          <w:szCs w:val="28"/>
+          <w:lang w:val="en-US"/>
+        </w:rPr>
+        <w:t>U</w:t>
+      </w:r>
+      <w:r>
+        <w:rPr>
+          <w:rFonts w:ascii="Times New Roman" w:eastAsiaTheme="minorEastAsia" w:hAnsi="Times New Roman" w:cs="Times New Roman"/>
+          <w:sz w:val="28"/>
+          <w:szCs w:val="28"/>
+        </w:rPr>
+        <w:t xml:space="preserve"> прикладывается к контактам 1-2, а ток</w:t>
+      </w:r>
+      <w:r>
+        <w:rPr>
+          <w:rFonts w:ascii="Times New Roman" w:eastAsiaTheme="minorEastAsia" w:hAnsi="Times New Roman" w:cs="Times New Roman"/>
+          <w:sz w:val="28"/>
+          <w:szCs w:val="28"/>
+        </w:rPr>
+        <w:t xml:space="preserve"> </w:t>
+      </w:r>
+      <w:r>
+        <w:rPr>
+          <w:rFonts w:ascii="Times New Roman" w:eastAsiaTheme="minorEastAsia" w:hAnsi="Times New Roman" w:cs="Times New Roman"/>
+          <w:sz w:val="28"/>
+          <w:szCs w:val="28"/>
+          <w:lang w:val="en-US"/>
+        </w:rPr>
+        <w:t>I</w:t>
+      </w:r>
+      <w:r>
+        <w:rPr>
+          <w:rFonts w:ascii="Times New Roman" w:eastAsiaTheme="minorEastAsia" w:hAnsi="Times New Roman" w:cs="Times New Roman"/>
+          <w:sz w:val="28"/>
+          <w:szCs w:val="28"/>
+        </w:rPr>
+        <w:t xml:space="preserve"> снимается с правых двух контактов 3-4. </w:t>
+      </w:r>
+      <w:r>
+        <w:rPr>
+          <w:rFonts w:ascii="Times New Roman" w:eastAsiaTheme="minorEastAsia" w:hAnsi="Times New Roman" w:cs="Times New Roman"/>
+          <w:sz w:val="28"/>
+          <w:szCs w:val="28"/>
+        </w:rPr>
+        <w:t>В</w:t>
+      </w:r>
+      <w:r>
+        <w:rPr>
+          <w:rFonts w:ascii="Times New Roman" w:eastAsiaTheme="minorEastAsia" w:hAnsi="Times New Roman" w:cs="Times New Roman"/>
+          <w:sz w:val="28"/>
+          <w:szCs w:val="28"/>
+        </w:rPr>
+        <w:t xml:space="preserve"> отсутствии магнитного поля ток </w:t>
+      </w:r>
+      <w:r>
+        <w:rPr>
+          <w:rFonts w:ascii="Times New Roman" w:eastAsiaTheme="minorEastAsia" w:hAnsi="Times New Roman" w:cs="Times New Roman"/>
+          <w:sz w:val="28"/>
+          <w:szCs w:val="28"/>
+          <w:lang w:val="en-US"/>
+        </w:rPr>
+        <w:t>I</w:t>
+      </w:r>
+      <w:r>
+        <w:rPr>
+          <w:rFonts w:ascii="Times New Roman" w:eastAsiaTheme="minorEastAsia" w:hAnsi="Times New Roman" w:cs="Times New Roman"/>
+          <w:sz w:val="28"/>
+          <w:szCs w:val="28"/>
+        </w:rPr>
+        <w:t xml:space="preserve"> </w:t>
+      </w:r>
+      <w:r>
+        <w:rPr>
+          <w:rFonts w:ascii="Times New Roman" w:eastAsiaTheme="minorEastAsia" w:hAnsi="Times New Roman" w:cs="Times New Roman"/>
+          <w:sz w:val="28"/>
+          <w:szCs w:val="28"/>
+        </w:rPr>
+        <w:t>полностью отсутствует, так как ток между контактами 1-2 никак не влияет на</w:t>
+      </w:r>
+      <w:r>
+        <w:rPr>
+          <w:rFonts w:ascii="Times New Roman" w:eastAsiaTheme="minorEastAsia" w:hAnsi="Times New Roman" w:cs="Times New Roman"/>
+          <w:sz w:val="28"/>
+          <w:szCs w:val="28"/>
+        </w:rPr>
+        <w:t xml:space="preserve"> контакты 3-4. При включении магнитного поля, электроны начинают двигаться по круговым орбитам и при некоторой величине поля попадают в 3-й контакт. Необходимо заметить, что в действительности на движение электронов влияет наличие верхней стенки, ограничивающее возможные траектории по диаметру. При дальнейшем увеличении магнитного поля диаметры будут уменьшаться и при некоторой величине поля диаметр станет минимально возможным для беспрепятственного пролета электрона между контактами, то есть равным </w:t>
+      </w:r>
+      <w:r>
+        <w:rPr>
+          <w:rFonts w:ascii="Times New Roman" w:eastAsiaTheme="minorEastAsia" w:hAnsi="Times New Roman" w:cs="Times New Roman"/>
+          <w:noProof/>
+          <w:sz w:val="28"/>
+          <w:szCs w:val="28"/>
+        </w:rPr>
+        <w:drawing>
+          <wp:anchor distT="0" distB="0" distL="114300" distR="114300" simplePos="0" relativeHeight="251686912" behindDoc="1" locked="0" layoutInCell="1" allowOverlap="1" wp14:anchorId="0E4E6A66" wp14:editId="54C4FAB1">
+            <wp:simplePos x="0" y="0"/>
+            <wp:positionH relativeFrom="column">
+              <wp:posOffset>779559</wp:posOffset>
+            </wp:positionH>
+            <wp:positionV relativeFrom="paragraph">
+              <wp:posOffset>1279407</wp:posOffset>
+            </wp:positionV>
+            <wp:extent cx="4568190" cy="2792730"/>
+            <wp:effectExtent l="0" t="0" r="0" b="0"/>
+            <wp:wrapTight wrapText="bothSides">
+              <wp:wrapPolygon edited="0">
+                <wp:start x="0" y="0"/>
+                <wp:lineTo x="0" y="21512"/>
+                <wp:lineTo x="21528" y="21512"/>
+                <wp:lineTo x="21528" y="0"/>
+                <wp:lineTo x="0" y="0"/>
+              </wp:wrapPolygon>
+            </wp:wrapTight>
+            <wp:docPr id="7" name="Рисунок 7"/>
+            <wp:cNvGraphicFramePr>
+              <a:graphicFrameLocks xmlns:a="http://schemas.openxmlformats.org/drawingml/2006/main" noChangeAspect="1"/>
+            </wp:cNvGraphicFramePr>
+            <a:graphic xmlns:a="http://schemas.openxmlformats.org/drawingml/2006/main">
+              <a:graphicData uri="http://schemas.openxmlformats.org/drawingml/2006/picture">
+                <pic:pic xmlns:pic="http://schemas.openxmlformats.org/drawingml/2006/picture">
+                  <pic:nvPicPr>
+                    <pic:cNvPr id="1" name=""/>
+                    <pic:cNvPicPr/>
+                  </pic:nvPicPr>
+                  <pic:blipFill>
+                    <a:blip r:embed="rId12">
+                      <a:extLst>
+                        <a:ext uri="{28A0092B-C50C-407E-A947-70E740481C1C}">
+                          <a14:useLocalDpi xmlns:a14="http://schemas.microsoft.com/office/drawing/2010/main" val="0"/>
+                        </a:ext>
+                      </a:extLst>
+                    </a:blip>
+                    <a:stretch>
+                      <a:fillRect/>
+                    </a:stretch>
+                  </pic:blipFill>
+                  <pic:spPr>
+                    <a:xfrm>
+                      <a:off x="0" y="0"/>
+                      <a:ext cx="4568190" cy="2792730"/>
+                    </a:xfrm>
+                    <a:prstGeom prst="rect">
+                      <a:avLst/>
+                    </a:prstGeom>
+                  </pic:spPr>
+                </pic:pic>
+              </a:graphicData>
+            </a:graphic>
+            <wp14:sizeRelH relativeFrom="page">
+              <wp14:pctWidth>0</wp14:pctWidth>
+            </wp14:sizeRelH>
+            <wp14:sizeRelV relativeFrom="page">
+              <wp14:pctHeight>0</wp14:pctHeight>
+            </wp14:sizeRelV>
+          </wp:anchor>
+        </w:drawing>
+      </w:r>
+      <w:r>
+        <w:rPr>
+          <w:rFonts w:ascii="Times New Roman" w:eastAsiaTheme="minorEastAsia" w:hAnsi="Times New Roman" w:cs="Times New Roman"/>
+          <w:sz w:val="28"/>
+          <w:szCs w:val="28"/>
+        </w:rPr>
+        <w:t xml:space="preserve">расстоянию между контактами. </w:t>
+      </w:r>
+    </w:p>
+    <w:p>
+      <w:pPr>
+        <w:spacing w:after="0" w:line="360" w:lineRule="auto"/>
+        <w:ind w:firstLine="284"/>
+        <w:jc w:val="both"/>
+        <w:rPr>
+          <w:rFonts w:ascii="Times New Roman" w:eastAsiaTheme="minorEastAsia" w:hAnsi="Times New Roman" w:cs="Times New Roman"/>
+          <w:sz w:val="28"/>
+          <w:szCs w:val="28"/>
+        </w:rPr>
+      </w:pPr>
+      <w:r>
+        <w:rPr>
+          <w:rFonts w:ascii="Times New Roman" w:eastAsiaTheme="minorEastAsia" w:hAnsi="Times New Roman" w:cs="Times New Roman"/>
+          <w:sz w:val="28"/>
+          <w:szCs w:val="28"/>
+        </w:rPr>
+        <w:t>Рассмотрим вклады вышеописанных траекторий в суммарный ток. Как видно из рисунка, траектория с минимально возможным диаметром всего одна</w:t>
+      </w:r>
+      <w:r>
+        <w:rPr>
+          <w:rFonts w:ascii="Times New Roman" w:eastAsiaTheme="minorEastAsia" w:hAnsi="Times New Roman" w:cs="Times New Roman"/>
+          <w:sz w:val="28"/>
+          <w:szCs w:val="28"/>
+        </w:rPr>
+        <w:t xml:space="preserve">: </w:t>
+      </w:r>
+      <w:r>
+        <w:rPr>
+          <w:rFonts w:ascii="Times New Roman" w:eastAsiaTheme="minorEastAsia" w:hAnsi="Times New Roman" w:cs="Times New Roman"/>
+          <w:sz w:val="28"/>
+          <w:szCs w:val="28"/>
+        </w:rPr>
+        <w:t>от края одного контакта, до края другого. Таким образом ее вклад минимален. Траектория</w:t>
+      </w:r>
+      <w:r>
+        <w:rPr>
+          <w:rFonts w:ascii="Times New Roman" w:eastAsiaTheme="minorEastAsia" w:hAnsi="Times New Roman" w:cs="Times New Roman"/>
+          <w:sz w:val="28"/>
+          <w:szCs w:val="28"/>
+        </w:rPr>
+        <w:t xml:space="preserve"> с диаметром 4 мкм. (расстояние между центрами двух контактов) </w:t>
+      </w:r>
+      <w:r>
+        <w:rPr>
+          <w:rFonts w:ascii="Times New Roman" w:eastAsiaTheme="minorEastAsia" w:hAnsi="Times New Roman" w:cs="Times New Roman"/>
+          <w:sz w:val="28"/>
+          <w:szCs w:val="28"/>
+        </w:rPr>
+        <w:t>име</w:t>
+      </w:r>
+      <w:r>
+        <w:rPr>
+          <w:rFonts w:ascii="Times New Roman" w:eastAsiaTheme="minorEastAsia" w:hAnsi="Times New Roman" w:cs="Times New Roman"/>
+          <w:sz w:val="28"/>
+          <w:szCs w:val="28"/>
+        </w:rPr>
+        <w:t xml:space="preserve">ет </w:t>
+      </w:r>
+      <w:r>
+        <w:rPr>
+          <w:rFonts w:ascii="Times New Roman" w:eastAsiaTheme="minorEastAsia" w:hAnsi="Times New Roman" w:cs="Times New Roman"/>
+          <w:sz w:val="28"/>
+          <w:szCs w:val="28"/>
+        </w:rPr>
+        <w:t>наибольший вклад</w:t>
+      </w:r>
+      <w:r>
+        <w:rPr>
+          <w:rFonts w:ascii="Times New Roman" w:eastAsiaTheme="minorEastAsia" w:hAnsi="Times New Roman" w:cs="Times New Roman"/>
+          <w:sz w:val="28"/>
+          <w:szCs w:val="28"/>
+        </w:rPr>
+        <w:t>, так как электроны с такой траекторией доберутся до другого контакта вне зависимости от исходной координаты вылета. Траектории с большим диаметром могут дать вклад в ток лишь с учетом рассеяния на стенках.</w:t>
+      </w:r>
+    </w:p>
+    <w:p>
+      <w:pPr>
+        <w:spacing w:after="0" w:line="360" w:lineRule="auto"/>
+        <w:ind w:firstLine="284"/>
+        <w:jc w:val="both"/>
+        <w:rPr>
+          <w:rFonts w:ascii="Times New Roman" w:eastAsiaTheme="minorEastAsia" w:hAnsi="Times New Roman" w:cs="Times New Roman"/>
+          <w:sz w:val="28"/>
+          <w:szCs w:val="28"/>
+        </w:rPr>
+      </w:pPr>
+      <w:r>
+        <w:rPr>
+          <w:rFonts w:ascii="Times New Roman" w:eastAsiaTheme="minorEastAsia" w:hAnsi="Times New Roman" w:cs="Times New Roman"/>
+          <w:sz w:val="28"/>
+          <w:szCs w:val="28"/>
+        </w:rPr>
+        <w:lastRenderedPageBreak/>
+        <w:t xml:space="preserve">Из описанных рассуждений можно ожидать пик в  магнетосопротивлении при значении магнитного поля соответствующего траектории с диаметром 4 мкм.  </w:t>
+      </w:r>
+    </w:p>
+    <w:p>
+      <w:pPr>
+        <w:spacing w:after="0" w:line="360" w:lineRule="auto"/>
+        <w:ind w:firstLine="284"/>
+        <w:jc w:val="both"/>
+        <w:rPr>
+          <w:rFonts w:ascii="Times New Roman" w:eastAsiaTheme="minorEastAsia" w:hAnsi="Times New Roman" w:cs="Times New Roman"/>
+          <w:sz w:val="28"/>
+          <w:szCs w:val="28"/>
+          <w:lang w:val="en-US"/>
+        </w:rPr>
+      </w:pPr>
+      <m:oMathPara>
+        <m:oMath>
           <m:r>
             <w:rPr>
               <w:rFonts w:ascii="Cambria Math" w:eastAsiaTheme="minorEastAsia" w:hAnsi="Cambria Math" w:cs="Times New Roman"/>
@@ -3314,9 +4041,9 @@
   </w:abstractNum>
   <w:abstractNum w:abstractNumId="4" w15:restartNumberingAfterBreak="0">
     <w:nsid w:val="551D6E82"/>
-    <w:multiLevelType w:val="hybridMultilevel"/>
-    <w:tmpl w:val="00E48F22"/>
-    <w:lvl w:ilvl="0" w:tplc="59A80480">
+    <w:multiLevelType w:val="multilevel"/>
+    <w:tmpl w:val="C6B25174"/>
+    <w:lvl w:ilvl="0">
       <w:start w:val="1"/>
       <w:numFmt w:val="decimal"/>
       <w:lvlText w:val="%1."/>
@@ -3328,77 +4055,109 @@
         <w:rFonts w:hint="default"/>
       </w:rPr>
     </w:lvl>
-    <w:lvl w:ilvl="1" w:tplc="04190019" w:tentative="1">
-      <w:start w:val="1"/>
-      <w:numFmt w:val="lowerLetter"/>
-      <w:lvlText w:val="%2."/>
+    <w:lvl w:ilvl="1">
+      <w:start w:val="1"/>
+      <w:numFmt w:val="decimal"/>
+      <w:isLgl/>
+      <w:lvlText w:val="%1.%2"/>
       <w:lvlJc w:val="left"/>
       <w:pPr>
-        <w:ind w:left="1364" w:hanging="360"/>
-      </w:pPr>
-    </w:lvl>
-    <w:lvl w:ilvl="2" w:tplc="0419001B" w:tentative="1">
-      <w:start w:val="1"/>
-      <w:numFmt w:val="lowerRoman"/>
-      <w:lvlText w:val="%3."/>
-      <w:lvlJc w:val="right"/>
-      <w:pPr>
-        <w:ind w:left="2084" w:hanging="180"/>
-      </w:pPr>
-    </w:lvl>
-    <w:lvl w:ilvl="3" w:tplc="0419000F" w:tentative="1">
+        <w:ind w:left="1064" w:hanging="420"/>
+      </w:pPr>
+      <w:rPr>
+        <w:rFonts w:hint="default"/>
+      </w:rPr>
+    </w:lvl>
+    <w:lvl w:ilvl="2">
       <w:start w:val="1"/>
       <w:numFmt w:val="decimal"/>
-      <w:lvlText w:val="%4."/>
+      <w:isLgl/>
+      <w:lvlText w:val="%1.%2.%3"/>
       <w:lvlJc w:val="left"/>
       <w:pPr>
-        <w:ind w:left="2804" w:hanging="360"/>
-      </w:pPr>
-    </w:lvl>
-    <w:lvl w:ilvl="4" w:tplc="04190019" w:tentative="1">
-      <w:start w:val="1"/>
-      <w:numFmt w:val="lowerLetter"/>
-      <w:lvlText w:val="%5."/>
+        <w:ind w:left="1724" w:hanging="720"/>
+      </w:pPr>
+      <w:rPr>
+        <w:rFonts w:hint="default"/>
+      </w:rPr>
+    </w:lvl>
+    <w:lvl w:ilvl="3">
+      <w:start w:val="1"/>
+      <w:numFmt w:val="decimal"/>
+      <w:isLgl/>
+      <w:lvlText w:val="%1.%2.%3.%4"/>
       <w:lvlJc w:val="left"/>
       <w:pPr>
-        <w:ind w:left="3524" w:hanging="360"/>
-      </w:pPr>
-    </w:lvl>
-    <w:lvl w:ilvl="5" w:tplc="0419001B" w:tentative="1">
-      <w:start w:val="1"/>
-      <w:numFmt w:val="lowerRoman"/>
-      <w:lvlText w:val="%6."/>
-      <w:lvlJc w:val="right"/>
-      <w:pPr>
-        <w:ind w:left="4244" w:hanging="180"/>
-      </w:pPr>
-    </w:lvl>
-    <w:lvl w:ilvl="6" w:tplc="0419000F" w:tentative="1">
+        <w:ind w:left="2444" w:hanging="1080"/>
+      </w:pPr>
+      <w:rPr>
+        <w:rFonts w:hint="default"/>
+      </w:rPr>
+    </w:lvl>
+    <w:lvl w:ilvl="4">
       <w:start w:val="1"/>
       <w:numFmt w:val="decimal"/>
-      <w:lvlText w:val="%7."/>
+      <w:isLgl/>
+      <w:lvlText w:val="%1.%2.%3.%4.%5"/>
       <w:lvlJc w:val="left"/>
       <w:pPr>
-        <w:ind w:left="4964" w:hanging="360"/>
-      </w:pPr>
-    </w:lvl>
-    <w:lvl w:ilvl="7" w:tplc="04190019" w:tentative="1">
-      <w:start w:val="1"/>
-      <w:numFmt w:val="lowerLetter"/>
-      <w:lvlText w:val="%8."/>
+        <w:ind w:left="2804" w:hanging="1080"/>
+      </w:pPr>
+      <w:rPr>
+        <w:rFonts w:hint="default"/>
+      </w:rPr>
+    </w:lvl>
+    <w:lvl w:ilvl="5">
+      <w:start w:val="1"/>
+      <w:numFmt w:val="decimal"/>
+      <w:isLgl/>
+      <w:lvlText w:val="%1.%2.%3.%4.%5.%6"/>
       <w:lvlJc w:val="left"/>
       <w:pPr>
-        <w:ind w:left="5684" w:hanging="360"/>
-      </w:pPr>
-    </w:lvl>
-    <w:lvl w:ilvl="8" w:tplc="0419001B" w:tentative="1">
-      <w:start w:val="1"/>
-      <w:numFmt w:val="lowerRoman"/>
-      <w:lvlText w:val="%9."/>
-      <w:lvlJc w:val="right"/>
-      <w:pPr>
-        <w:ind w:left="6404" w:hanging="180"/>
-      </w:pPr>
+        <w:ind w:left="3524" w:hanging="1440"/>
+      </w:pPr>
+      <w:rPr>
+        <w:rFonts w:hint="default"/>
+      </w:rPr>
+    </w:lvl>
+    <w:lvl w:ilvl="6">
+      <w:start w:val="1"/>
+      <w:numFmt w:val="decimal"/>
+      <w:isLgl/>
+      <w:lvlText w:val="%1.%2.%3.%4.%5.%6.%7"/>
+      <w:lvlJc w:val="left"/>
+      <w:pPr>
+        <w:ind w:left="3884" w:hanging="1440"/>
+      </w:pPr>
+      <w:rPr>
+        <w:rFonts w:hint="default"/>
+      </w:rPr>
+    </w:lvl>
+    <w:lvl w:ilvl="7">
+      <w:start w:val="1"/>
+      <w:numFmt w:val="decimal"/>
+      <w:isLgl/>
+      <w:lvlText w:val="%1.%2.%3.%4.%5.%6.%7.%8"/>
+      <w:lvlJc w:val="left"/>
+      <w:pPr>
+        <w:ind w:left="4604" w:hanging="1800"/>
+      </w:pPr>
+      <w:rPr>
+        <w:rFonts w:hint="default"/>
+      </w:rPr>
+    </w:lvl>
+    <w:lvl w:ilvl="8">
+      <w:start w:val="1"/>
+      <w:numFmt w:val="decimal"/>
+      <w:isLgl/>
+      <w:lvlText w:val="%1.%2.%3.%4.%5.%6.%7.%8.%9"/>
+      <w:lvlJc w:val="left"/>
+      <w:pPr>
+        <w:ind w:left="5324" w:hanging="2160"/>
+      </w:pPr>
+      <w:rPr>
+        <w:rFonts w:hint="default"/>
+      </w:rPr>
     </w:lvl>
   </w:abstractNum>
   <w:abstractNum w:abstractNumId="5" w15:restartNumberingAfterBreak="0">
@@ -3513,6 +4272,95 @@
       <w:rPr>
         <w:rFonts w:hint="default"/>
       </w:rPr>
+    </w:lvl>
+  </w:abstractNum>
+  <w:abstractNum w:abstractNumId="6" w15:restartNumberingAfterBreak="0">
+    <w:nsid w:val="77CF02D0"/>
+    <w:multiLevelType w:val="hybridMultilevel"/>
+    <w:tmpl w:val="1BD8B30C"/>
+    <w:lvl w:ilvl="0" w:tplc="AF4C9582">
+      <w:start w:val="1"/>
+      <w:numFmt w:val="decimal"/>
+      <w:lvlText w:val="%1)"/>
+      <w:lvlJc w:val="left"/>
+      <w:pPr>
+        <w:ind w:left="644" w:hanging="360"/>
+      </w:pPr>
+      <w:rPr>
+        <w:rFonts w:hint="default"/>
+      </w:rPr>
+    </w:lvl>
+    <w:lvl w:ilvl="1" w:tplc="04190019" w:tentative="1">
+      <w:start w:val="1"/>
+      <w:numFmt w:val="lowerLetter"/>
+      <w:lvlText w:val="%2."/>
+      <w:lvlJc w:val="left"/>
+      <w:pPr>
+        <w:ind w:left="1364" w:hanging="360"/>
+      </w:pPr>
+    </w:lvl>
+    <w:lvl w:ilvl="2" w:tplc="0419001B" w:tentative="1">
+      <w:start w:val="1"/>
+      <w:numFmt w:val="lowerRoman"/>
+      <w:lvlText w:val="%3."/>
+      <w:lvlJc w:val="right"/>
+      <w:pPr>
+        <w:ind w:left="2084" w:hanging="180"/>
+      </w:pPr>
+    </w:lvl>
+    <w:lvl w:ilvl="3" w:tplc="0419000F" w:tentative="1">
+      <w:start w:val="1"/>
+      <w:numFmt w:val="decimal"/>
+      <w:lvlText w:val="%4."/>
+      <w:lvlJc w:val="left"/>
+      <w:pPr>
+        <w:ind w:left="2804" w:hanging="360"/>
+      </w:pPr>
+    </w:lvl>
+    <w:lvl w:ilvl="4" w:tplc="04190019" w:tentative="1">
+      <w:start w:val="1"/>
+      <w:numFmt w:val="lowerLetter"/>
+      <w:lvlText w:val="%5."/>
+      <w:lvlJc w:val="left"/>
+      <w:pPr>
+        <w:ind w:left="3524" w:hanging="360"/>
+      </w:pPr>
+    </w:lvl>
+    <w:lvl w:ilvl="5" w:tplc="0419001B" w:tentative="1">
+      <w:start w:val="1"/>
+      <w:numFmt w:val="lowerRoman"/>
+      <w:lvlText w:val="%6."/>
+      <w:lvlJc w:val="right"/>
+      <w:pPr>
+        <w:ind w:left="4244" w:hanging="180"/>
+      </w:pPr>
+    </w:lvl>
+    <w:lvl w:ilvl="6" w:tplc="0419000F" w:tentative="1">
+      <w:start w:val="1"/>
+      <w:numFmt w:val="decimal"/>
+      <w:lvlText w:val="%7."/>
+      <w:lvlJc w:val="left"/>
+      <w:pPr>
+        <w:ind w:left="4964" w:hanging="360"/>
+      </w:pPr>
+    </w:lvl>
+    <w:lvl w:ilvl="7" w:tplc="04190019" w:tentative="1">
+      <w:start w:val="1"/>
+      <w:numFmt w:val="lowerLetter"/>
+      <w:lvlText w:val="%8."/>
+      <w:lvlJc w:val="left"/>
+      <w:pPr>
+        <w:ind w:left="5684" w:hanging="360"/>
+      </w:pPr>
+    </w:lvl>
+    <w:lvl w:ilvl="8" w:tplc="0419001B" w:tentative="1">
+      <w:start w:val="1"/>
+      <w:numFmt w:val="lowerRoman"/>
+      <w:lvlText w:val="%9."/>
+      <w:lvlJc w:val="right"/>
+      <w:pPr>
+        <w:ind w:left="6404" w:hanging="180"/>
+      </w:pPr>
     </w:lvl>
   </w:abstractNum>
   <w:num w:numId="1">
@@ -3532,6 +4380,9 @@
   </w:num>
   <w:num w:numId="6">
     <w:abstractNumId w:val="4"/>
+  </w:num>
+  <w:num w:numId="7">
+    <w:abstractNumId w:val="6"/>
   </w:num>
 </w:numbering>
 </file>
@@ -4673,7 +5524,7 @@
 </file>
 
 <file path=customXml/itemProps1.xml><?xml version="1.0" encoding="utf-8"?>
-<ds:datastoreItem xmlns:ds="http://schemas.openxmlformats.org/officeDocument/2006/customXml" ds:itemID="{35DBF748-9FB3-4F22-A28D-9D04AEE071CC}">
+<ds:datastoreItem xmlns:ds="http://schemas.openxmlformats.org/officeDocument/2006/customXml" ds:itemID="{78C20BDA-8F05-477D-A979-D4B438224F58}">
   <ds:schemaRefs>
     <ds:schemaRef ds:uri="http://schemas.openxmlformats.org/officeDocument/2006/bibliography"/>
   </ds:schemaRefs>

</xml_diff>

<commit_message>
New data 14/04/23. Suppression model changed for this data
</commit_message>
<xml_diff>
--- a/CourseWork2023/CourseWork.docx
+++ b/CourseWork2023/CourseWork.docx
@@ -952,7 +952,25 @@
           <w:sz w:val="28"/>
           <w:szCs w:val="28"/>
         </w:rPr>
-        <w:t>Целью данной работы являлось наблюдение фокусировочного пика в магнетосопротивлении и изучение температурной зависимости его высоты как в неподвешенных, так и в</w:t>
+        <w:t xml:space="preserve">Целью данной работы являлось наблюдение фокусировочного пика в магнетосопротивлении и изучение температурной зависимости его высоты как в </w:t>
+      </w:r>
+      <w:proofErr w:type="spellStart"/>
+      <w:r>
+        <w:rPr>
+          <w:rFonts w:ascii="Times New Roman" w:eastAsiaTheme="minorEastAsia" w:hAnsi="Times New Roman" w:cs="Times New Roman"/>
+          <w:sz w:val="28"/>
+          <w:szCs w:val="28"/>
+        </w:rPr>
+        <w:t>неподвешенных</w:t>
+      </w:r>
+      <w:proofErr w:type="spellEnd"/>
+      <w:r>
+        <w:rPr>
+          <w:rFonts w:ascii="Times New Roman" w:eastAsiaTheme="minorEastAsia" w:hAnsi="Times New Roman" w:cs="Times New Roman"/>
+          <w:sz w:val="28"/>
+          <w:szCs w:val="28"/>
+        </w:rPr>
+        <w:t>, так и в</w:t>
       </w:r>
       <w:r>
         <w:rPr>
@@ -1041,8 +1059,18 @@
           <w:sz w:val="28"/>
           <w:szCs w:val="28"/>
         </w:rPr>
-        <w:t>Познакомиться со строением гетероструктур</w:t>
-      </w:r>
+        <w:t xml:space="preserve">Познакомиться со строением </w:t>
+      </w:r>
+      <w:proofErr w:type="spellStart"/>
+      <w:r>
+        <w:rPr>
+          <w:rFonts w:ascii="Times New Roman" w:eastAsiaTheme="minorEastAsia" w:hAnsi="Times New Roman" w:cs="Times New Roman"/>
+          <w:sz w:val="28"/>
+          <w:szCs w:val="28"/>
+        </w:rPr>
+        <w:t>гетероструктур</w:t>
+      </w:r>
+      <w:proofErr w:type="spellEnd"/>
     </w:p>
     <w:p>
       <w:pPr>
@@ -1294,7 +1322,25 @@
           <w:szCs w:val="28"/>
         </w:rPr>
         <w:lastRenderedPageBreak/>
-        <w:t xml:space="preserve">Обычно ДЭГ формируется на основе полупроводниковых гетероструктур, в том числе в квантовых ямах. </w:t>
+        <w:t xml:space="preserve">Обычно ДЭГ формируется на основе полупроводниковых </w:t>
+      </w:r>
+      <w:proofErr w:type="spellStart"/>
+      <w:r>
+        <w:rPr>
+          <w:rFonts w:ascii="Times New Roman" w:eastAsiaTheme="minorEastAsia" w:hAnsi="Times New Roman" w:cs="Times New Roman"/>
+          <w:sz w:val="28"/>
+          <w:szCs w:val="28"/>
+        </w:rPr>
+        <w:t>гетероструктур</w:t>
+      </w:r>
+      <w:proofErr w:type="spellEnd"/>
+      <w:r>
+        <w:rPr>
+          <w:rFonts w:ascii="Times New Roman" w:eastAsiaTheme="minorEastAsia" w:hAnsi="Times New Roman" w:cs="Times New Roman"/>
+          <w:sz w:val="28"/>
+          <w:szCs w:val="28"/>
+        </w:rPr>
+        <w:t xml:space="preserve">, в том числе в квантовых ямах. </w:t>
       </w:r>
       <w:r>
         <w:rPr>
@@ -2322,6 +2368,142 @@
       </w:pPr>
       <w:r>
         <w:rPr>
+          <w:noProof/>
+        </w:rPr>
+        <w:pict w14:anchorId="5AABB111">
+          <v:shapetype id="_x0000_t202" coordsize="21600,21600" o:spt="202" path="m,l,21600r21600,l21600,xe">
+            <v:stroke joinstyle="miter"/>
+            <v:path gradientshapeok="t" o:connecttype="rect"/>
+          </v:shapetype>
+          <v:shape id="_x0000_s1027" type="#_x0000_t202" style="position:absolute;left:0;text-align:left;margin-left:270.65pt;margin-top:151.95pt;width:211.25pt;height:.05pt;z-index:251714048;mso-position-horizontal-relative:text;mso-position-vertical-relative:text" wrapcoords="-77 0 -77 20925 21600 20925 21600 0 -77 0" stroked="f">
+            <v:textbox style="mso-fit-shape-to-text:t" inset="0,0,0,0">
+              <w:txbxContent>
+                <w:p>
+                  <w:pPr>
+                    <w:pStyle w:val="af0"/>
+                    <w:jc w:val="center"/>
+                    <w:rPr>
+                      <w:rFonts w:ascii="Times New Roman" w:hAnsi="Times New Roman" w:cs="Times New Roman"/>
+                      <w:i w:val="0"/>
+                      <w:iCs w:val="0"/>
+                      <w:noProof/>
+                      <w:color w:val="000000" w:themeColor="text1"/>
+                      <w:sz w:val="24"/>
+                      <w:szCs w:val="24"/>
+                    </w:rPr>
+                  </w:pPr>
+                  <w:r>
+                    <w:rPr>
+                      <w:rFonts w:ascii="Times New Roman" w:hAnsi="Times New Roman" w:cs="Times New Roman"/>
+                      <w:i w:val="0"/>
+                      <w:iCs w:val="0"/>
+                      <w:color w:val="000000" w:themeColor="text1"/>
+                      <w:sz w:val="24"/>
+                      <w:szCs w:val="24"/>
+                    </w:rPr>
+                    <w:t xml:space="preserve">Рисунок </w:t>
+                  </w:r>
+                  <w:r>
+                    <w:rPr>
+                      <w:rFonts w:ascii="Times New Roman" w:hAnsi="Times New Roman" w:cs="Times New Roman"/>
+                      <w:i w:val="0"/>
+                      <w:iCs w:val="0"/>
+                      <w:color w:val="000000" w:themeColor="text1"/>
+                      <w:sz w:val="24"/>
+                      <w:szCs w:val="24"/>
+                    </w:rPr>
+                    <w:fldChar w:fldCharType="begin"/>
+                  </w:r>
+                  <w:r>
+                    <w:rPr>
+                      <w:rFonts w:ascii="Times New Roman" w:hAnsi="Times New Roman" w:cs="Times New Roman"/>
+                      <w:i w:val="0"/>
+                      <w:iCs w:val="0"/>
+                      <w:color w:val="000000" w:themeColor="text1"/>
+                      <w:sz w:val="24"/>
+                      <w:szCs w:val="24"/>
+                    </w:rPr>
+                    <w:instrText xml:space="preserve"> SEQ Рисунок \* ARABIC </w:instrText>
+                  </w:r>
+                  <w:r>
+                    <w:rPr>
+                      <w:rFonts w:ascii="Times New Roman" w:hAnsi="Times New Roman" w:cs="Times New Roman"/>
+                      <w:i w:val="0"/>
+                      <w:iCs w:val="0"/>
+                      <w:color w:val="000000" w:themeColor="text1"/>
+                      <w:sz w:val="24"/>
+                      <w:szCs w:val="24"/>
+                    </w:rPr>
+                    <w:fldChar w:fldCharType="separate"/>
+                  </w:r>
+                  <w:r>
+                    <w:rPr>
+                      <w:rFonts w:ascii="Times New Roman" w:hAnsi="Times New Roman" w:cs="Times New Roman"/>
+                      <w:i w:val="0"/>
+                      <w:iCs w:val="0"/>
+                      <w:noProof/>
+                      <w:color w:val="000000" w:themeColor="text1"/>
+                      <w:sz w:val="24"/>
+                      <w:szCs w:val="24"/>
+                    </w:rPr>
+                    <w:t>1</w:t>
+                  </w:r>
+                  <w:r>
+                    <w:rPr>
+                      <w:rFonts w:ascii="Times New Roman" w:hAnsi="Times New Roman" w:cs="Times New Roman"/>
+                      <w:i w:val="0"/>
+                      <w:iCs w:val="0"/>
+                      <w:color w:val="000000" w:themeColor="text1"/>
+                      <w:sz w:val="24"/>
+                      <w:szCs w:val="24"/>
+                    </w:rPr>
+                    <w:fldChar w:fldCharType="end"/>
+                  </w:r>
+                  <w:r>
+                    <w:rPr>
+                      <w:rFonts w:ascii="Times New Roman" w:hAnsi="Times New Roman" w:cs="Times New Roman"/>
+                      <w:i w:val="0"/>
+                      <w:iCs w:val="0"/>
+                      <w:color w:val="000000" w:themeColor="text1"/>
+                      <w:sz w:val="24"/>
+                      <w:szCs w:val="24"/>
+                      <w:lang w:val="en-US"/>
+                    </w:rPr>
+                    <w:t xml:space="preserve">. </w:t>
+                  </w:r>
+                  <w:proofErr w:type="spellStart"/>
+                  <w:r>
+                    <w:rPr>
+                      <w:rFonts w:ascii="Times New Roman" w:hAnsi="Times New Roman" w:cs="Times New Roman"/>
+                      <w:i w:val="0"/>
+                      <w:iCs w:val="0"/>
+                      <w:color w:val="000000" w:themeColor="text1"/>
+                      <w:sz w:val="24"/>
+                      <w:szCs w:val="24"/>
+                    </w:rPr>
+                    <w:t>Гетероструктура</w:t>
+                  </w:r>
+                  <w:proofErr w:type="spellEnd"/>
+                  <w:r>
+                    <w:rPr>
+                      <w:rFonts w:ascii="Times New Roman" w:hAnsi="Times New Roman" w:cs="Times New Roman"/>
+                      <w:i w:val="0"/>
+                      <w:iCs w:val="0"/>
+                      <w:color w:val="000000" w:themeColor="text1"/>
+                      <w:sz w:val="24"/>
+                      <w:szCs w:val="24"/>
+                    </w:rPr>
+                    <w:t xml:space="preserve"> с квантовой ямой</w:t>
+                  </w:r>
+                </w:p>
+              </w:txbxContent>
+            </v:textbox>
+            <w10:wrap type="tight"/>
+          </v:shape>
+        </w:pict>
+      </w:r>
+      <w:r>
+        <w:rPr>
           <w:rFonts w:ascii="Times New Roman" w:eastAsiaTheme="minorEastAsia" w:hAnsi="Times New Roman" w:cs="Times New Roman"/>
           <w:noProof/>
           <w:sz w:val="28"/>
@@ -2397,15 +2579,51 @@
           <w:sz w:val="28"/>
           <w:szCs w:val="28"/>
         </w:rPr>
-        <w:t>Изготовление образцов производилось выращиванием гетероструктур с помощью молекулярно-лучевой эпитаксии. </w:t>
-      </w:r>
-      <w:r>
-        <w:rPr>
-          <w:rFonts w:ascii="Times New Roman" w:eastAsiaTheme="minorEastAsia" w:hAnsi="Times New Roman" w:cs="Times New Roman"/>
-          <w:sz w:val="28"/>
-          <w:szCs w:val="28"/>
-        </w:rPr>
-        <w:t>Схема гетероструктуры представлена на рисунке</w:t>
+        <w:t xml:space="preserve">Изготовление образцов производилось выращиванием </w:t>
+      </w:r>
+      <w:proofErr w:type="spellStart"/>
+      <w:r>
+        <w:rPr>
+          <w:rFonts w:ascii="Times New Roman" w:eastAsiaTheme="minorEastAsia" w:hAnsi="Times New Roman" w:cs="Times New Roman"/>
+          <w:sz w:val="28"/>
+          <w:szCs w:val="28"/>
+        </w:rPr>
+        <w:t>гетероструктур</w:t>
+      </w:r>
+      <w:proofErr w:type="spellEnd"/>
+      <w:r>
+        <w:rPr>
+          <w:rFonts w:ascii="Times New Roman" w:eastAsiaTheme="minorEastAsia" w:hAnsi="Times New Roman" w:cs="Times New Roman"/>
+          <w:sz w:val="28"/>
+          <w:szCs w:val="28"/>
+        </w:rPr>
+        <w:t xml:space="preserve"> с помощью молекулярно-лучевой эпитаксии. </w:t>
+      </w:r>
+      <w:r>
+        <w:rPr>
+          <w:rFonts w:ascii="Times New Roman" w:eastAsiaTheme="minorEastAsia" w:hAnsi="Times New Roman" w:cs="Times New Roman"/>
+          <w:sz w:val="28"/>
+          <w:szCs w:val="28"/>
+        </w:rPr>
+        <w:t xml:space="preserve">Схема </w:t>
+      </w:r>
+      <w:proofErr w:type="spellStart"/>
+      <w:r>
+        <w:rPr>
+          <w:rFonts w:ascii="Times New Roman" w:eastAsiaTheme="minorEastAsia" w:hAnsi="Times New Roman" w:cs="Times New Roman"/>
+          <w:sz w:val="28"/>
+          <w:szCs w:val="28"/>
+        </w:rPr>
+        <w:t>гетероструктуры</w:t>
+      </w:r>
+      <w:proofErr w:type="spellEnd"/>
+      <w:r>
+        <w:rPr>
+          <w:rFonts w:ascii="Times New Roman" w:eastAsiaTheme="minorEastAsia" w:hAnsi="Times New Roman" w:cs="Times New Roman"/>
+          <w:sz w:val="28"/>
+          <w:szCs w:val="28"/>
+        </w:rPr>
+        <w:t xml:space="preserve"> представлена на рисунке</w:t>
       </w:r>
       <w:r>
         <w:rPr>
@@ -2415,6 +2633,7 @@
         </w:rPr>
         <w:t xml:space="preserve">. Для создания ДЭГ с высокой подвижностью и концентрацией электронов с обоих сторон от квантовой ямы располагались чередующиеся </w:t>
       </w:r>
+      <w:proofErr w:type="spellStart"/>
       <w:r>
         <w:rPr>
           <w:rFonts w:ascii="Times New Roman" w:eastAsiaTheme="minorEastAsia" w:hAnsi="Times New Roman" w:cs="Times New Roman"/>
@@ -2424,6 +2643,7 @@
         </w:rPr>
         <w:t>AlGaAs</w:t>
       </w:r>
+      <w:proofErr w:type="spellEnd"/>
       <w:r>
         <w:rPr>
           <w:rFonts w:ascii="Times New Roman" w:eastAsiaTheme="minorEastAsia" w:hAnsi="Times New Roman" w:cs="Times New Roman"/>
@@ -2764,7 +2984,25 @@
           <w:sz w:val="28"/>
           <w:szCs w:val="28"/>
         </w:rPr>
-        <w:t xml:space="preserve">Для изучения магнитной фокусировки необходимо сформировать в ДЭГ микроструктуры. Были разработаны несколько типов геометрий для последующего формирования их в гетероструктуре. </w:t>
+        <w:t xml:space="preserve">Для изучения магнитной фокусировки необходимо сформировать в ДЭГ микроструктуры. Были разработаны несколько типов геометрий для последующего формирования их в </w:t>
+      </w:r>
+      <w:proofErr w:type="spellStart"/>
+      <w:r>
+        <w:rPr>
+          <w:rFonts w:ascii="Times New Roman" w:eastAsiaTheme="minorEastAsia" w:hAnsi="Times New Roman" w:cs="Times New Roman"/>
+          <w:sz w:val="28"/>
+          <w:szCs w:val="28"/>
+        </w:rPr>
+        <w:t>гетероструктуре</w:t>
+      </w:r>
+      <w:proofErr w:type="spellEnd"/>
+      <w:r>
+        <w:rPr>
+          <w:rFonts w:ascii="Times New Roman" w:eastAsiaTheme="minorEastAsia" w:hAnsi="Times New Roman" w:cs="Times New Roman"/>
+          <w:sz w:val="28"/>
+          <w:szCs w:val="28"/>
+        </w:rPr>
+        <w:t xml:space="preserve">. </w:t>
       </w:r>
     </w:p>
     <w:p>
@@ -2796,6 +3034,7 @@
           <w:sz w:val="28"/>
           <w:szCs w:val="28"/>
         </w:rPr>
+        <w:lastRenderedPageBreak/>
         <w:t>Для создания геометрии в ДЭГ использовался метод фотолитографии. </w:t>
       </w:r>
       <w:r>
@@ -2814,8 +3053,6 @@
         </w:rPr>
         <w:t>ась</w:t>
       </w:r>
-      <w:bookmarkStart w:id="4" w:name="_GoBack"/>
-      <w:bookmarkEnd w:id="4"/>
       <w:r>
         <w:rPr>
           <w:rFonts w:ascii="Times New Roman" w:eastAsiaTheme="minorEastAsia" w:hAnsi="Times New Roman" w:cs="Times New Roman"/>
@@ -2854,7 +3091,6 @@
           <w:sz w:val="28"/>
           <w:szCs w:val="28"/>
         </w:rPr>
-        <w:lastRenderedPageBreak/>
         <w:t xml:space="preserve">фотолитографии </w:t>
       </w:r>
       <w:r>
@@ -2887,7 +3123,25 @@
           <w:sz w:val="28"/>
           <w:szCs w:val="28"/>
         </w:rPr>
-        <w:t xml:space="preserve"> фотолитография по фоторезисту, напыление омических контактов, их вжигание до ДЭГ, а также травление.</w:t>
+        <w:t xml:space="preserve"> фотолитография по фоторезисту, напыление омических контактов, их </w:t>
+      </w:r>
+      <w:proofErr w:type="spellStart"/>
+      <w:r>
+        <w:rPr>
+          <w:rFonts w:ascii="Times New Roman" w:eastAsiaTheme="minorEastAsia" w:hAnsi="Times New Roman" w:cs="Times New Roman"/>
+          <w:sz w:val="28"/>
+          <w:szCs w:val="28"/>
+        </w:rPr>
+        <w:t>вжигание</w:t>
+      </w:r>
+      <w:proofErr w:type="spellEnd"/>
+      <w:r>
+        <w:rPr>
+          <w:rFonts w:ascii="Times New Roman" w:eastAsiaTheme="minorEastAsia" w:hAnsi="Times New Roman" w:cs="Times New Roman"/>
+          <w:sz w:val="28"/>
+          <w:szCs w:val="28"/>
+        </w:rPr>
+        <w:t xml:space="preserve"> до ДЭГ, а также травление.</w:t>
       </w:r>
       <w:r>
         <w:rPr>
@@ -2909,70 +3163,6 @@
           <w:szCs w:val="28"/>
         </w:rPr>
       </w:pPr>
-      <w:r>
-        <w:rPr>
-          <w:rFonts w:ascii="Times New Roman" w:eastAsiaTheme="minorEastAsia" w:hAnsi="Times New Roman" w:cs="Times New Roman"/>
-          <w:noProof/>
-          <w:sz w:val="28"/>
-          <w:szCs w:val="28"/>
-        </w:rPr>
-        <w:drawing>
-          <wp:anchor distT="0" distB="0" distL="114300" distR="114300" simplePos="0" relativeHeight="251657216" behindDoc="0" locked="0" layoutInCell="1" allowOverlap="1" wp14:anchorId="56AB3853" wp14:editId="7D71F51A">
-            <wp:simplePos x="0" y="0"/>
-            <wp:positionH relativeFrom="margin">
-              <wp:posOffset>3512598</wp:posOffset>
-            </wp:positionH>
-            <wp:positionV relativeFrom="margin">
-              <wp:posOffset>7057272</wp:posOffset>
-            </wp:positionV>
-            <wp:extent cx="2438400" cy="2447925"/>
-            <wp:effectExtent l="0" t="0" r="0" b="0"/>
-            <wp:wrapSquare wrapText="bothSides"/>
-            <wp:docPr id="5" name="Рисунок 5"/>
-            <wp:cNvGraphicFramePr>
-              <a:graphicFrameLocks xmlns:a="http://schemas.openxmlformats.org/drawingml/2006/main" noChangeAspect="1"/>
-            </wp:cNvGraphicFramePr>
-            <a:graphic xmlns:a="http://schemas.openxmlformats.org/drawingml/2006/main">
-              <a:graphicData uri="http://schemas.openxmlformats.org/drawingml/2006/picture">
-                <pic:pic xmlns:pic="http://schemas.openxmlformats.org/drawingml/2006/picture">
-                  <pic:nvPicPr>
-                    <pic:cNvPr id="0" name="Picture 1"/>
-                    <pic:cNvPicPr>
-                      <a:picLocks noChangeAspect="1" noChangeArrowheads="1"/>
-                    </pic:cNvPicPr>
-                  </pic:nvPicPr>
-                  <pic:blipFill>
-                    <a:blip r:embed="rId13" cstate="print">
-                      <a:extLst>
-                        <a:ext uri="{28A0092B-C50C-407E-A947-70E740481C1C}">
-                          <a14:useLocalDpi xmlns:a14="http://schemas.microsoft.com/office/drawing/2010/main" val="0"/>
-                        </a:ext>
-                      </a:extLst>
-                    </a:blip>
-                    <a:srcRect/>
-                    <a:stretch>
-                      <a:fillRect/>
-                    </a:stretch>
-                  </pic:blipFill>
-                  <pic:spPr bwMode="auto">
-                    <a:xfrm>
-                      <a:off x="0" y="0"/>
-                      <a:ext cx="2438400" cy="2447925"/>
-                    </a:xfrm>
-                    <a:prstGeom prst="rect">
-                      <a:avLst/>
-                    </a:prstGeom>
-                    <a:noFill/>
-                    <a:ln>
-                      <a:noFill/>
-                    </a:ln>
-                  </pic:spPr>
-                </pic:pic>
-              </a:graphicData>
-            </a:graphic>
-          </wp:anchor>
-        </w:drawing>
-      </w:r>
       <w:r>
         <w:rPr>
           <w:rFonts w:ascii="Times New Roman" w:eastAsiaTheme="minorEastAsia" w:hAnsi="Times New Roman" w:cs="Times New Roman"/>
@@ -3083,205 +3273,148 @@
       </w:pPr>
       <w:r>
         <w:rPr>
-          <w:rFonts w:ascii="Times New Roman" w:eastAsiaTheme="minorEastAsia" w:hAnsi="Times New Roman" w:cs="Times New Roman"/>
-          <w:sz w:val="28"/>
-          <w:szCs w:val="28"/>
-        </w:rPr>
-        <w:t>При проведении эксперимента, серии данных были записаны при различных температурах от 1,6 до 80 К. </w:t>
-      </w:r>
-    </w:p>
-    <w:p>
-      <w:pPr>
-        <w:spacing w:after="0" w:line="360" w:lineRule="auto"/>
-        <w:ind w:firstLine="284"/>
-        <w:jc w:val="both"/>
-        <w:rPr>
-          <w:rFonts w:ascii="Times New Roman" w:eastAsiaTheme="minorEastAsia" w:hAnsi="Times New Roman" w:cs="Times New Roman"/>
-          <w:sz w:val="28"/>
-          <w:szCs w:val="28"/>
-        </w:rPr>
-      </w:pPr>
-      <w:r>
-        <w:rPr>
-          <w:rFonts w:ascii="Times New Roman" w:eastAsiaTheme="minorEastAsia" w:hAnsi="Times New Roman" w:cs="Times New Roman"/>
-          <w:sz w:val="28"/>
-          <w:szCs w:val="28"/>
-        </w:rPr>
-        <w:t>Установка позволяла проводить измерения магнетосопротивления в магнитных полях до 12 тесла. Прикладываемое переменное напряжение составляло 1 В.  Отклик в виде тока измерялся методом синхронного детектирования.</w:t>
-      </w:r>
-    </w:p>
-    <w:p>
-      <w:pPr>
-        <w:spacing w:after="0" w:line="360" w:lineRule="auto"/>
-        <w:ind w:firstLine="284"/>
-        <w:jc w:val="both"/>
-        <w:rPr>
-          <w:rFonts w:ascii="Times New Roman" w:eastAsiaTheme="minorEastAsia" w:hAnsi="Times New Roman" w:cs="Times New Roman"/>
-          <w:sz w:val="28"/>
-          <w:szCs w:val="28"/>
-        </w:rPr>
-      </w:pPr>
-      <w:r>
-        <w:rPr>
-          <w:rFonts w:ascii="Times New Roman" w:eastAsiaTheme="minorEastAsia" w:hAnsi="Times New Roman" w:cs="Times New Roman"/>
-          <w:sz w:val="28"/>
-          <w:szCs w:val="28"/>
-        </w:rPr>
-        <w:t>Образец погружался в низкотемпературную камеру с проводами, протянутыми от него через трубку к синхронному детектору. В течении длительного времени в камере устанавливалась температура 1,6 К. Проверка корректности работы всех контактов производилась двухточечным измерением сопротивления каждой пары контактов. При таком измерении наличие большого</w:t>
-      </w:r>
-      <w:r>
-        <w:rPr>
-          <w:rFonts w:ascii="Times New Roman" w:eastAsiaTheme="minorEastAsia" w:hAnsi="Times New Roman" w:cs="Times New Roman"/>
-          <w:sz w:val="28"/>
-          <w:szCs w:val="28"/>
-        </w:rPr>
-        <w:t xml:space="preserve"> </w:t>
-      </w:r>
-      <w:r>
-        <w:rPr>
-          <w:rFonts w:ascii="Times New Roman" w:eastAsiaTheme="minorEastAsia" w:hAnsi="Times New Roman" w:cs="Times New Roman"/>
-          <w:sz w:val="28"/>
-          <w:szCs w:val="28"/>
-        </w:rPr>
-        <w:t>сопротивления (относительно других пар контактов) или большой фазы получаемого сигнала указывает на неисправность контакта. </w:t>
-      </w:r>
-    </w:p>
-    <w:p>
-      <w:pPr>
-        <w:spacing w:after="0" w:line="360" w:lineRule="auto"/>
-        <w:ind w:firstLine="284"/>
-        <w:jc w:val="both"/>
-        <w:rPr>
-          <w:rFonts w:ascii="Times New Roman" w:eastAsiaTheme="minorEastAsia" w:hAnsi="Times New Roman" w:cs="Times New Roman"/>
-          <w:sz w:val="28"/>
-          <w:szCs w:val="28"/>
-        </w:rPr>
-      </w:pPr>
-      <w:r>
-        <w:rPr>
-          <w:rFonts w:ascii="Times New Roman" w:eastAsiaTheme="minorEastAsia" w:hAnsi="Times New Roman" w:cs="Times New Roman"/>
-          <w:sz w:val="28"/>
-          <w:szCs w:val="28"/>
-        </w:rPr>
-        <w:t>Измерения проводились по четырем точкам</w:t>
-      </w:r>
-      <w:r>
-        <w:rPr>
-          <w:rFonts w:ascii="Times New Roman" w:eastAsiaTheme="minorEastAsia" w:hAnsi="Times New Roman" w:cs="Times New Roman"/>
-          <w:sz w:val="28"/>
-          <w:szCs w:val="28"/>
-        </w:rPr>
-        <w:t xml:space="preserve">: </w:t>
-      </w:r>
-      <w:r>
-        <w:rPr>
-          <w:rFonts w:ascii="Times New Roman" w:eastAsiaTheme="minorEastAsia" w:hAnsi="Times New Roman" w:cs="Times New Roman"/>
-          <w:sz w:val="28"/>
-          <w:szCs w:val="28"/>
-        </w:rPr>
-        <w:t xml:space="preserve">на два контакта подавалось </w:t>
-      </w:r>
-      <w:r>
-        <w:rPr>
-          <w:rFonts w:ascii="Times New Roman" w:eastAsiaTheme="minorEastAsia" w:hAnsi="Times New Roman" w:cs="Times New Roman"/>
-          <w:sz w:val="28"/>
-          <w:szCs w:val="28"/>
-        </w:rPr>
-        <w:lastRenderedPageBreak/>
-        <w:t>переменное напряжение и с двух контактов снимался ток.</w:t>
-      </w:r>
-      <w:r>
-        <w:rPr>
-          <w:rFonts w:ascii="Times New Roman" w:eastAsiaTheme="minorEastAsia" w:hAnsi="Times New Roman" w:cs="Times New Roman"/>
-          <w:sz w:val="28"/>
-          <w:szCs w:val="28"/>
-        </w:rPr>
-        <w:t xml:space="preserve"> </w:t>
-      </w:r>
-      <w:r>
-        <w:rPr>
-          <w:rFonts w:ascii="Times New Roman" w:eastAsiaTheme="minorEastAsia" w:hAnsi="Times New Roman" w:cs="Times New Roman"/>
-          <w:sz w:val="28"/>
-          <w:szCs w:val="28"/>
-        </w:rPr>
-        <w:t>М</w:t>
-      </w:r>
-      <w:r>
-        <w:rPr>
-          <w:rFonts w:ascii="Times New Roman" w:eastAsiaTheme="minorEastAsia" w:hAnsi="Times New Roman" w:cs="Times New Roman"/>
-          <w:sz w:val="28"/>
-          <w:szCs w:val="28"/>
-        </w:rPr>
-        <w:t>агнитное поле медленно менялось, а получаемый сигнал усреднялся по времени синхронным детектором для уменьшения погрешности. После записи каждой кривой, температура в камере изменялась и измерения производились вновь. </w:t>
-      </w:r>
-    </w:p>
-    <w:p>
-      <w:pPr>
-        <w:pStyle w:val="a3"/>
-        <w:numPr>
-          <w:ilvl w:val="0"/>
-          <w:numId w:val="6"/>
-        </w:numPr>
-        <w:spacing w:after="0" w:line="360" w:lineRule="auto"/>
-        <w:jc w:val="both"/>
-        <w:rPr>
-          <w:rFonts w:ascii="Times New Roman" w:eastAsiaTheme="minorEastAsia" w:hAnsi="Times New Roman" w:cs="Times New Roman"/>
-          <w:b/>
-          <w:bCs/>
-          <w:sz w:val="28"/>
-          <w:szCs w:val="28"/>
-        </w:rPr>
-      </w:pPr>
-      <w:r>
-        <w:rPr>
-          <w:rFonts w:ascii="Times New Roman" w:eastAsiaTheme="minorEastAsia" w:hAnsi="Times New Roman" w:cs="Times New Roman"/>
-          <w:b/>
-          <w:bCs/>
-          <w:sz w:val="28"/>
-          <w:szCs w:val="28"/>
-        </w:rPr>
-        <w:t>Баллистические траектории</w:t>
-      </w:r>
-    </w:p>
-    <w:p>
-      <w:pPr>
-        <w:spacing w:after="0" w:line="360" w:lineRule="auto"/>
-        <w:ind w:firstLine="284"/>
-        <w:jc w:val="both"/>
-        <w:rPr>
-          <w:rFonts w:ascii="Times New Roman" w:eastAsiaTheme="minorEastAsia" w:hAnsi="Times New Roman" w:cs="Times New Roman"/>
-          <w:sz w:val="28"/>
-          <w:szCs w:val="28"/>
-        </w:rPr>
-      </w:pPr>
-      <w:r>
-        <w:rPr>
-          <w:rFonts w:ascii="Times New Roman" w:eastAsiaTheme="minorEastAsia" w:hAnsi="Times New Roman" w:cs="Times New Roman"/>
           <w:noProof/>
+        </w:rPr>
+        <w:pict w14:anchorId="0CCA0EE1">
+          <v:shape id="_x0000_s1026" type="#_x0000_t202" style="position:absolute;left:0;text-align:left;margin-left:190.85pt;margin-top:207.05pt;width:280.05pt;height:16.3pt;z-index:251712000;mso-position-horizontal-relative:text;mso-position-vertical-relative:text" wrapcoords="-58 0 -58 20925 21600 20925 21600 0 -58 0" stroked="f">
+            <v:textbox inset="0,0,0,0">
+              <w:txbxContent>
+                <w:p>
+                  <w:pPr>
+                    <w:pStyle w:val="af0"/>
+                    <w:jc w:val="center"/>
+                    <w:rPr>
+                      <w:rFonts w:ascii="Times New Roman" w:hAnsi="Times New Roman" w:cs="Times New Roman"/>
+                      <w:i w:val="0"/>
+                      <w:iCs w:val="0"/>
+                      <w:color w:val="000000" w:themeColor="text1"/>
+                      <w:sz w:val="24"/>
+                      <w:szCs w:val="24"/>
+                      <w:lang w:val="en-US"/>
+                    </w:rPr>
+                  </w:pPr>
+                  <w:r>
+                    <w:rPr>
+                      <w:rFonts w:ascii="Times New Roman" w:hAnsi="Times New Roman" w:cs="Times New Roman"/>
+                      <w:i w:val="0"/>
+                      <w:iCs w:val="0"/>
+                      <w:color w:val="000000" w:themeColor="text1"/>
+                      <w:sz w:val="24"/>
+                      <w:szCs w:val="24"/>
+                    </w:rPr>
+                    <w:t xml:space="preserve">Рисунок </w:t>
+                  </w:r>
+                  <w:r>
+                    <w:rPr>
+                      <w:rFonts w:ascii="Times New Roman" w:hAnsi="Times New Roman" w:cs="Times New Roman"/>
+                      <w:i w:val="0"/>
+                      <w:iCs w:val="0"/>
+                      <w:color w:val="000000" w:themeColor="text1"/>
+                      <w:sz w:val="24"/>
+                      <w:szCs w:val="24"/>
+                    </w:rPr>
+                    <w:fldChar w:fldCharType="begin"/>
+                  </w:r>
+                  <w:r>
+                    <w:rPr>
+                      <w:rFonts w:ascii="Times New Roman" w:hAnsi="Times New Roman" w:cs="Times New Roman"/>
+                      <w:i w:val="0"/>
+                      <w:iCs w:val="0"/>
+                      <w:color w:val="000000" w:themeColor="text1"/>
+                      <w:sz w:val="24"/>
+                      <w:szCs w:val="24"/>
+                    </w:rPr>
+                    <w:instrText xml:space="preserve"> SEQ Рисунок \* ARABIC </w:instrText>
+                  </w:r>
+                  <w:r>
+                    <w:rPr>
+                      <w:rFonts w:ascii="Times New Roman" w:hAnsi="Times New Roman" w:cs="Times New Roman"/>
+                      <w:i w:val="0"/>
+                      <w:iCs w:val="0"/>
+                      <w:color w:val="000000" w:themeColor="text1"/>
+                      <w:sz w:val="24"/>
+                      <w:szCs w:val="24"/>
+                    </w:rPr>
+                    <w:fldChar w:fldCharType="separate"/>
+                  </w:r>
+                  <w:r>
+                    <w:rPr>
+                      <w:rFonts w:ascii="Times New Roman" w:hAnsi="Times New Roman" w:cs="Times New Roman"/>
+                      <w:i w:val="0"/>
+                      <w:iCs w:val="0"/>
+                      <w:color w:val="000000" w:themeColor="text1"/>
+                      <w:sz w:val="24"/>
+                      <w:szCs w:val="24"/>
+                    </w:rPr>
+                    <w:t>2</w:t>
+                  </w:r>
+                  <w:r>
+                    <w:rPr>
+                      <w:rFonts w:ascii="Times New Roman" w:hAnsi="Times New Roman" w:cs="Times New Roman"/>
+                      <w:i w:val="0"/>
+                      <w:iCs w:val="0"/>
+                      <w:color w:val="000000" w:themeColor="text1"/>
+                      <w:sz w:val="24"/>
+                      <w:szCs w:val="24"/>
+                    </w:rPr>
+                    <w:fldChar w:fldCharType="end"/>
+                  </w:r>
+                  <w:r>
+                    <w:rPr>
+                      <w:rFonts w:ascii="Times New Roman" w:hAnsi="Times New Roman" w:cs="Times New Roman"/>
+                      <w:i w:val="0"/>
+                      <w:iCs w:val="0"/>
+                      <w:color w:val="000000" w:themeColor="text1"/>
+                      <w:sz w:val="24"/>
+                      <w:szCs w:val="24"/>
+                    </w:rPr>
+                    <w:t xml:space="preserve">. </w:t>
+                  </w:r>
+                  <w:r>
+                    <w:rPr>
+                      <w:rFonts w:ascii="Times New Roman" w:hAnsi="Times New Roman" w:cs="Times New Roman"/>
+                      <w:i w:val="0"/>
+                      <w:iCs w:val="0"/>
+                      <w:color w:val="000000" w:themeColor="text1"/>
+                      <w:sz w:val="24"/>
+                      <w:szCs w:val="24"/>
+                    </w:rPr>
+                    <w:t>Схема установки</w:t>
+                  </w:r>
+                </w:p>
+              </w:txbxContent>
+            </v:textbox>
+            <w10:wrap type="tight"/>
+          </v:shape>
+        </w:pict>
+      </w:r>
+      <w:r>
+        <w:rPr>
+          <w:rFonts w:ascii="Times New Roman" w:eastAsiaTheme="minorEastAsia" w:hAnsi="Times New Roman" w:cs="Times New Roman"/>
           <w:sz w:val="28"/>
           <w:szCs w:val="28"/>
         </w:rPr>
         <w:drawing>
-          <wp:anchor distT="0" distB="0" distL="114300" distR="114300" simplePos="0" relativeHeight="251683840" behindDoc="1" locked="0" layoutInCell="1" allowOverlap="1" wp14:anchorId="2A97B496" wp14:editId="4680ADD1">
+          <wp:anchor distT="0" distB="0" distL="114300" distR="114300" simplePos="0" relativeHeight="251662336" behindDoc="1" locked="0" layoutInCell="1" allowOverlap="1" wp14:anchorId="45A03ECF" wp14:editId="38460C7A">
             <wp:simplePos x="0" y="0"/>
             <wp:positionH relativeFrom="column">
-              <wp:posOffset>723678</wp:posOffset>
+              <wp:posOffset>2433320</wp:posOffset>
             </wp:positionH>
             <wp:positionV relativeFrom="paragraph">
-              <wp:posOffset>1003167</wp:posOffset>
+              <wp:posOffset>118745</wp:posOffset>
             </wp:positionV>
-            <wp:extent cx="4671695" cy="2851150"/>
+            <wp:extent cx="3547110" cy="2491740"/>
             <wp:effectExtent l="0" t="0" r="0" b="0"/>
             <wp:wrapTight wrapText="bothSides">
               <wp:wrapPolygon edited="0">
                 <wp:start x="0" y="0"/>
-                <wp:lineTo x="0" y="21504"/>
-                <wp:lineTo x="21491" y="21504"/>
-                <wp:lineTo x="21491" y="0"/>
+                <wp:lineTo x="0" y="21468"/>
+                <wp:lineTo x="21461" y="21468"/>
+                <wp:lineTo x="21461" y="0"/>
                 <wp:lineTo x="0" y="0"/>
               </wp:wrapPolygon>
             </wp:wrapTight>
-            <wp:docPr id="6" name="Рисунок 6"/>
+            <wp:docPr id="4" name="Рисунок 4"/>
             <wp:cNvGraphicFramePr>
               <a:graphicFrameLocks xmlns:a="http://schemas.openxmlformats.org/drawingml/2006/main" noChangeAspect="1"/>
             </wp:cNvGraphicFramePr>
@@ -3293,7 +3426,7 @@
                     <pic:cNvPicPr/>
                   </pic:nvPicPr>
                   <pic:blipFill>
-                    <a:blip r:embed="rId14">
+                    <a:blip r:embed="rId13" cstate="print">
                       <a:extLst>
                         <a:ext uri="{28A0092B-C50C-407E-A947-70E740481C1C}">
                           <a14:useLocalDpi xmlns:a14="http://schemas.microsoft.com/office/drawing/2010/main" val="0"/>
@@ -3307,7 +3440,7 @@
                   <pic:spPr>
                     <a:xfrm>
                       <a:off x="0" y="0"/>
-                      <a:ext cx="4671695" cy="2851150"/>
+                      <a:ext cx="3547110" cy="2491740"/>
                     </a:xfrm>
                     <a:prstGeom prst="rect">
                       <a:avLst/>
@@ -3331,7 +3464,90 @@
           <w:sz w:val="28"/>
           <w:szCs w:val="28"/>
         </w:rPr>
-        <w:t>Эффекты, связанные с магнитной фокусировкой, обусловлены наличием баллистических траекторий между контактами. В качестве примера рассмотрим траектории, возникающие в геометрии в виде холловских мостиков.</w:t>
+        <w:t xml:space="preserve">В работе использовался криостат </w:t>
+      </w:r>
+      <w:proofErr w:type="spellStart"/>
+      <w:r>
+        <w:rPr>
+          <w:rFonts w:ascii="Times New Roman" w:eastAsiaTheme="minorEastAsia" w:hAnsi="Times New Roman" w:cs="Times New Roman"/>
+          <w:sz w:val="28"/>
+          <w:szCs w:val="28"/>
+          <w:lang w:val="en-US"/>
+        </w:rPr>
+        <w:t>TeslatronPT</w:t>
+      </w:r>
+      <w:proofErr w:type="spellEnd"/>
+      <w:r>
+        <w:rPr>
+          <w:rFonts w:ascii="Times New Roman" w:eastAsiaTheme="minorEastAsia" w:hAnsi="Times New Roman" w:cs="Times New Roman"/>
+          <w:sz w:val="28"/>
+          <w:szCs w:val="28"/>
+        </w:rPr>
+        <w:t xml:space="preserve"> </w:t>
+      </w:r>
+      <w:r>
+        <w:rPr>
+          <w:rFonts w:ascii="Times New Roman" w:eastAsiaTheme="minorEastAsia" w:hAnsi="Times New Roman" w:cs="Times New Roman"/>
+          <w:sz w:val="28"/>
+          <w:szCs w:val="28"/>
+        </w:rPr>
+        <w:t>со встроенным магнитом.</w:t>
+      </w:r>
+      <w:r>
+        <w:rPr>
+          <w:rFonts w:ascii="Times New Roman" w:eastAsiaTheme="minorEastAsia" w:hAnsi="Times New Roman" w:cs="Times New Roman"/>
+          <w:sz w:val="28"/>
+          <w:szCs w:val="28"/>
+        </w:rPr>
+        <w:t xml:space="preserve"> </w:t>
+      </w:r>
+      <w:r>
+        <w:rPr>
+          <w:rFonts w:ascii="Times New Roman" w:eastAsiaTheme="minorEastAsia" w:hAnsi="Times New Roman" w:cs="Times New Roman"/>
+          <w:sz w:val="28"/>
+          <w:szCs w:val="28"/>
+        </w:rPr>
+        <w:t xml:space="preserve"> </w:t>
+      </w:r>
+      <w:r>
+        <w:rPr>
+          <w:rFonts w:ascii="Times New Roman" w:eastAsiaTheme="minorEastAsia" w:hAnsi="Times New Roman" w:cs="Times New Roman"/>
+          <w:sz w:val="28"/>
+          <w:szCs w:val="28"/>
+        </w:rPr>
+        <w:t>При</w:t>
+      </w:r>
+      <w:r>
+        <w:rPr>
+          <w:rFonts w:ascii="Times New Roman" w:eastAsiaTheme="minorEastAsia" w:hAnsi="Times New Roman" w:cs="Times New Roman"/>
+          <w:sz w:val="28"/>
+          <w:szCs w:val="28"/>
+        </w:rPr>
+        <w:t>нцип работы криостата основывается на откачке паров гелия. В ходе эксперимента</w:t>
+      </w:r>
+      <w:r>
+        <w:rPr>
+          <w:rFonts w:ascii="Times New Roman" w:eastAsiaTheme="minorEastAsia" w:hAnsi="Times New Roman" w:cs="Times New Roman"/>
+          <w:sz w:val="28"/>
+          <w:szCs w:val="28"/>
+        </w:rPr>
+        <w:t xml:space="preserve"> серии данных были записаны при различных температурах от 1,6 до 80 К. </w:t>
+      </w:r>
+      <w:r>
+        <w:rPr>
+          <w:rFonts w:ascii="Times New Roman" w:eastAsiaTheme="minorEastAsia" w:hAnsi="Times New Roman" w:cs="Times New Roman"/>
+          <w:sz w:val="28"/>
+          <w:szCs w:val="28"/>
+        </w:rPr>
+        <w:t>Встроенный постоянный магнит позволял устанавливать магнитное поле до 12 Т</w:t>
+      </w:r>
+      <w:r>
+        <w:rPr>
+          <w:rFonts w:ascii="Times New Roman" w:eastAsiaTheme="minorEastAsia" w:hAnsi="Times New Roman" w:cs="Times New Roman"/>
+          <w:sz w:val="28"/>
+          <w:szCs w:val="28"/>
+        </w:rPr>
+        <w:t>.</w:t>
       </w:r>
       <w:r>
         <w:rPr>
@@ -3359,7 +3575,32 @@
           <w:sz w:val="28"/>
           <w:szCs w:val="28"/>
         </w:rPr>
-        <w:t>Расстояние между контактами и ширина контактов совпадают и равны 2 мкм. Также, для определенности, будем рассматривать электроны, вылетающие из контакта под прямым углом.</w:t>
+        <w:t xml:space="preserve">Так как в виде отклик тока регистрируется на частоте прикладываемого напряжения, то для детектирования сигнала использовался метод синхронного детектирования.  К образцу прикладывалось напряжение 1 В через резистор 1 </w:t>
+      </w:r>
+      <w:r>
+        <w:rPr>
+          <w:rFonts w:ascii="Times New Roman" w:eastAsiaTheme="minorEastAsia" w:hAnsi="Times New Roman" w:cs="Times New Roman"/>
+          <w:sz w:val="28"/>
+          <w:szCs w:val="28"/>
+        </w:rPr>
+        <w:lastRenderedPageBreak/>
+        <w:t xml:space="preserve">МОм, и так как характерное напряжение между контактами во время измерений составляло 1 кОм, то между контактами напряжение составляло порядка 1 мВ. Во время измерений также контролировалась фаза принимаемого сигнала, а также </w:t>
+      </w:r>
+      <w:r>
+        <w:rPr>
+          <w:rFonts w:ascii="Times New Roman" w:eastAsiaTheme="minorEastAsia" w:hAnsi="Times New Roman" w:cs="Times New Roman"/>
+          <w:sz w:val="28"/>
+          <w:szCs w:val="28"/>
+        </w:rPr>
+        <w:t>линейность зависимости получаемого тока от прикладываемого напряжения.</w:t>
+      </w:r>
+      <w:r>
+        <w:rPr>
+          <w:rFonts w:ascii="Times New Roman" w:eastAsiaTheme="minorEastAsia" w:hAnsi="Times New Roman" w:cs="Times New Roman"/>
+          <w:sz w:val="28"/>
+          <w:szCs w:val="28"/>
+        </w:rPr>
+        <w:t xml:space="preserve"> </w:t>
       </w:r>
     </w:p>
     <w:p>
@@ -3379,24 +3620,7 @@
           <w:sz w:val="28"/>
           <w:szCs w:val="28"/>
         </w:rPr>
-        <w:t xml:space="preserve">Пусть переменное напряжение </w:t>
-      </w:r>
-      <w:r>
-        <w:rPr>
-          <w:rFonts w:ascii="Times New Roman" w:eastAsiaTheme="minorEastAsia" w:hAnsi="Times New Roman" w:cs="Times New Roman"/>
-          <w:sz w:val="28"/>
-          <w:szCs w:val="28"/>
-          <w:lang w:val="en-US"/>
-        </w:rPr>
-        <w:t>U</w:t>
-      </w:r>
-      <w:r>
-        <w:rPr>
-          <w:rFonts w:ascii="Times New Roman" w:eastAsiaTheme="minorEastAsia" w:hAnsi="Times New Roman" w:cs="Times New Roman"/>
-          <w:sz w:val="28"/>
-          <w:szCs w:val="28"/>
-        </w:rPr>
-        <w:t xml:space="preserve"> прикладывается к контактам 1-2, а ток</w:t>
+        <w:t>Образец погружался в низкотемпературную камеру с проводами, протянутыми от него через трубку к синхронному детектору. В течении длительного времени в камере устанавливалась температура 1,6 К. Проверка корректности работы всех контактов производилась двухточечным измерением сопротивления каждой пары контактов. При таком измерении наличие большого</w:t>
       </w:r>
       <w:r>
         <w:rPr>
@@ -3411,154 +3635,8 @@
           <w:rFonts w:ascii="Times New Roman" w:eastAsiaTheme="minorEastAsia" w:hAnsi="Times New Roman" w:cs="Times New Roman"/>
           <w:sz w:val="28"/>
           <w:szCs w:val="28"/>
-          <w:lang w:val="en-US"/>
-        </w:rPr>
-        <w:t>I</w:t>
-      </w:r>
-      <w:r>
-        <w:rPr>
-          <w:rFonts w:ascii="Times New Roman" w:eastAsiaTheme="minorEastAsia" w:hAnsi="Times New Roman" w:cs="Times New Roman"/>
-          <w:sz w:val="28"/>
-          <w:szCs w:val="28"/>
-        </w:rPr>
-        <w:t xml:space="preserve"> снимается с правых двух контактов 3-4. </w:t>
-      </w:r>
-      <w:r>
-        <w:rPr>
-          <w:rFonts w:ascii="Times New Roman" w:eastAsiaTheme="minorEastAsia" w:hAnsi="Times New Roman" w:cs="Times New Roman"/>
-          <w:sz w:val="28"/>
-          <w:szCs w:val="28"/>
-        </w:rPr>
-        <w:t>В</w:t>
-      </w:r>
-      <w:r>
-        <w:rPr>
-          <w:rFonts w:ascii="Times New Roman" w:eastAsiaTheme="minorEastAsia" w:hAnsi="Times New Roman" w:cs="Times New Roman"/>
-          <w:sz w:val="28"/>
-          <w:szCs w:val="28"/>
-        </w:rPr>
-        <w:t xml:space="preserve"> отсутствии магнитного поля ток </w:t>
-      </w:r>
-      <w:r>
-        <w:rPr>
-          <w:rFonts w:ascii="Times New Roman" w:eastAsiaTheme="minorEastAsia" w:hAnsi="Times New Roman" w:cs="Times New Roman"/>
-          <w:sz w:val="28"/>
-          <w:szCs w:val="28"/>
-          <w:lang w:val="en-US"/>
-        </w:rPr>
-        <w:t>I</w:t>
-      </w:r>
-      <w:r>
-        <w:rPr>
-          <w:rFonts w:ascii="Times New Roman" w:eastAsiaTheme="minorEastAsia" w:hAnsi="Times New Roman" w:cs="Times New Roman"/>
-          <w:sz w:val="28"/>
-          <w:szCs w:val="28"/>
-        </w:rPr>
-        <w:t xml:space="preserve"> </w:t>
-      </w:r>
-      <w:r>
-        <w:rPr>
-          <w:rFonts w:ascii="Times New Roman" w:eastAsiaTheme="minorEastAsia" w:hAnsi="Times New Roman" w:cs="Times New Roman"/>
-          <w:sz w:val="28"/>
-          <w:szCs w:val="28"/>
-        </w:rPr>
-        <w:t>полностью отсутствует, так как ток между контактами 1-2 никак не влияет на</w:t>
-      </w:r>
-      <w:r>
-        <w:rPr>
-          <w:rFonts w:ascii="Times New Roman" w:eastAsiaTheme="minorEastAsia" w:hAnsi="Times New Roman" w:cs="Times New Roman"/>
-          <w:sz w:val="28"/>
-          <w:szCs w:val="28"/>
-        </w:rPr>
-        <w:t xml:space="preserve"> контакты 3-4. При включении магнитного поля, электроны начинают двигаться по круговым орбитам и при некоторой величине поля попадают в 3-й контакт. Необходимо заметить, что в действительности на движение электронов влияет наличие верхней стенки, ограничивающее возможные траектории по диаметру. При дальнейшем увеличении магнитного поля диаметры будут уменьшаться и </w:t>
-      </w:r>
-      <w:r>
-        <w:rPr>
-          <w:rFonts w:ascii="Times New Roman" w:eastAsiaTheme="minorEastAsia" w:hAnsi="Times New Roman" w:cs="Times New Roman"/>
-          <w:sz w:val="28"/>
-          <w:szCs w:val="28"/>
-        </w:rPr>
-        <w:lastRenderedPageBreak/>
-        <w:t xml:space="preserve">при некоторой величине поля диаметр станет минимально возможным для беспрепятственного пролета электрона между контактами, то есть равным </w:t>
-      </w:r>
-      <w:r>
-        <w:rPr>
-          <w:rFonts w:ascii="Times New Roman" w:eastAsiaTheme="minorEastAsia" w:hAnsi="Times New Roman" w:cs="Times New Roman"/>
-          <w:noProof/>
-          <w:sz w:val="28"/>
-          <w:szCs w:val="28"/>
-        </w:rPr>
-        <w:drawing>
-          <wp:anchor distT="0" distB="0" distL="114300" distR="114300" simplePos="0" relativeHeight="251686912" behindDoc="1" locked="0" layoutInCell="1" allowOverlap="1" wp14:anchorId="0E4E6A66" wp14:editId="54C4FAB1">
-            <wp:simplePos x="0" y="0"/>
-            <wp:positionH relativeFrom="column">
-              <wp:posOffset>779559</wp:posOffset>
-            </wp:positionH>
-            <wp:positionV relativeFrom="paragraph">
-              <wp:posOffset>1279407</wp:posOffset>
-            </wp:positionV>
-            <wp:extent cx="4568190" cy="2792730"/>
-            <wp:effectExtent l="0" t="0" r="0" b="0"/>
-            <wp:wrapTight wrapText="bothSides">
-              <wp:wrapPolygon edited="0">
-                <wp:start x="0" y="0"/>
-                <wp:lineTo x="0" y="21512"/>
-                <wp:lineTo x="21528" y="21512"/>
-                <wp:lineTo x="21528" y="0"/>
-                <wp:lineTo x="0" y="0"/>
-              </wp:wrapPolygon>
-            </wp:wrapTight>
-            <wp:docPr id="7" name="Рисунок 7"/>
-            <wp:cNvGraphicFramePr>
-              <a:graphicFrameLocks xmlns:a="http://schemas.openxmlformats.org/drawingml/2006/main" noChangeAspect="1"/>
-            </wp:cNvGraphicFramePr>
-            <a:graphic xmlns:a="http://schemas.openxmlformats.org/drawingml/2006/main">
-              <a:graphicData uri="http://schemas.openxmlformats.org/drawingml/2006/picture">
-                <pic:pic xmlns:pic="http://schemas.openxmlformats.org/drawingml/2006/picture">
-                  <pic:nvPicPr>
-                    <pic:cNvPr id="1" name=""/>
-                    <pic:cNvPicPr/>
-                  </pic:nvPicPr>
-                  <pic:blipFill>
-                    <a:blip r:embed="rId15">
-                      <a:extLst>
-                        <a:ext uri="{28A0092B-C50C-407E-A947-70E740481C1C}">
-                          <a14:useLocalDpi xmlns:a14="http://schemas.microsoft.com/office/drawing/2010/main" val="0"/>
-                        </a:ext>
-                      </a:extLst>
-                    </a:blip>
-                    <a:stretch>
-                      <a:fillRect/>
-                    </a:stretch>
-                  </pic:blipFill>
-                  <pic:spPr>
-                    <a:xfrm>
-                      <a:off x="0" y="0"/>
-                      <a:ext cx="4568190" cy="2792730"/>
-                    </a:xfrm>
-                    <a:prstGeom prst="rect">
-                      <a:avLst/>
-                    </a:prstGeom>
-                  </pic:spPr>
-                </pic:pic>
-              </a:graphicData>
-            </a:graphic>
-            <wp14:sizeRelH relativeFrom="page">
-              <wp14:pctWidth>0</wp14:pctWidth>
-            </wp14:sizeRelH>
-            <wp14:sizeRelV relativeFrom="page">
-              <wp14:pctHeight>0</wp14:pctHeight>
-            </wp14:sizeRelV>
-          </wp:anchor>
-        </w:drawing>
-      </w:r>
-      <w:r>
-        <w:rPr>
-          <w:rFonts w:ascii="Times New Roman" w:eastAsiaTheme="minorEastAsia" w:hAnsi="Times New Roman" w:cs="Times New Roman"/>
-          <w:sz w:val="28"/>
-          <w:szCs w:val="28"/>
-        </w:rPr>
-        <w:t xml:space="preserve">расстоянию между контактами. </w:t>
+        </w:rPr>
+        <w:t>сопротивления (относительно других пар контактов) или большой фазы получаемого сигнала указывает на неисправность контакта. </w:t>
       </w:r>
     </w:p>
     <w:p>
@@ -3578,7 +3656,7 @@
           <w:sz w:val="28"/>
           <w:szCs w:val="28"/>
         </w:rPr>
-        <w:t>Рассмотрим вклады вышеописанных траекторий в суммарный ток. Как видно из рисунка, траектория с минимально возможным диаметром всего одна</w:t>
+        <w:t>Измерения проводились по четырем точкам</w:t>
       </w:r>
       <w:r>
         <w:rPr>
@@ -3594,47 +3672,59 @@
           <w:sz w:val="28"/>
           <w:szCs w:val="28"/>
         </w:rPr>
-        <w:t>от края одного контакта, до края другого. Таким образом ее вклад минимален. Траектория</w:t>
-      </w:r>
-      <w:r>
-        <w:rPr>
-          <w:rFonts w:ascii="Times New Roman" w:eastAsiaTheme="minorEastAsia" w:hAnsi="Times New Roman" w:cs="Times New Roman"/>
-          <w:sz w:val="28"/>
-          <w:szCs w:val="28"/>
-        </w:rPr>
-        <w:t xml:space="preserve"> с диаметром 4 мкм. (расстояние между центрами двух контактов) </w:t>
-      </w:r>
-      <w:r>
-        <w:rPr>
-          <w:rFonts w:ascii="Times New Roman" w:eastAsiaTheme="minorEastAsia" w:hAnsi="Times New Roman" w:cs="Times New Roman"/>
-          <w:sz w:val="28"/>
-          <w:szCs w:val="28"/>
-        </w:rPr>
-        <w:t>име</w:t>
-      </w:r>
-      <w:r>
-        <w:rPr>
-          <w:rFonts w:ascii="Times New Roman" w:eastAsiaTheme="minorEastAsia" w:hAnsi="Times New Roman" w:cs="Times New Roman"/>
-          <w:sz w:val="28"/>
-          <w:szCs w:val="28"/>
-        </w:rPr>
-        <w:t xml:space="preserve">ет </w:t>
-      </w:r>
-      <w:r>
-        <w:rPr>
-          <w:rFonts w:ascii="Times New Roman" w:eastAsiaTheme="minorEastAsia" w:hAnsi="Times New Roman" w:cs="Times New Roman"/>
-          <w:sz w:val="28"/>
-          <w:szCs w:val="28"/>
-        </w:rPr>
-        <w:t>наибольший вклад</w:t>
-      </w:r>
-      <w:r>
-        <w:rPr>
-          <w:rFonts w:ascii="Times New Roman" w:eastAsiaTheme="minorEastAsia" w:hAnsi="Times New Roman" w:cs="Times New Roman"/>
-          <w:sz w:val="28"/>
-          <w:szCs w:val="28"/>
-        </w:rPr>
-        <w:t>, так как электроны с такой траекторией доберутся до другого контакта вне зависимости от исходной координаты вылета. Траектории с большим диаметром могут дать вклад в ток лишь с учетом рассеяния на стенках.</w:t>
+        <w:t>на два контакта подавалось переменное напряжение и с двух контактов снимался ток.</w:t>
+      </w:r>
+      <w:r>
+        <w:rPr>
+          <w:rFonts w:ascii="Times New Roman" w:eastAsiaTheme="minorEastAsia" w:hAnsi="Times New Roman" w:cs="Times New Roman"/>
+          <w:sz w:val="28"/>
+          <w:szCs w:val="28"/>
+        </w:rPr>
+        <w:t xml:space="preserve"> </w:t>
+      </w:r>
+      <w:r>
+        <w:rPr>
+          <w:rFonts w:ascii="Times New Roman" w:eastAsiaTheme="minorEastAsia" w:hAnsi="Times New Roman" w:cs="Times New Roman"/>
+          <w:sz w:val="28"/>
+          <w:szCs w:val="28"/>
+        </w:rPr>
+        <w:t>М</w:t>
+      </w:r>
+      <w:r>
+        <w:rPr>
+          <w:rFonts w:ascii="Times New Roman" w:eastAsiaTheme="minorEastAsia" w:hAnsi="Times New Roman" w:cs="Times New Roman"/>
+          <w:sz w:val="28"/>
+          <w:szCs w:val="28"/>
+        </w:rPr>
+        <w:t>агнитное поле медленно менялось, а получаемый сигнал усреднялся по времени синхронным детектором для уменьшения погрешности. После записи каждой кривой, температура в камере изменялась и измерения производились вновь. </w:t>
+      </w:r>
+    </w:p>
+    <w:p>
+      <w:pPr>
+        <w:pStyle w:val="a3"/>
+        <w:numPr>
+          <w:ilvl w:val="0"/>
+          <w:numId w:val="6"/>
+        </w:numPr>
+        <w:spacing w:after="0" w:line="360" w:lineRule="auto"/>
+        <w:jc w:val="both"/>
+        <w:rPr>
+          <w:rFonts w:ascii="Times New Roman" w:eastAsiaTheme="minorEastAsia" w:hAnsi="Times New Roman" w:cs="Times New Roman"/>
+          <w:b/>
+          <w:bCs/>
+          <w:sz w:val="28"/>
+          <w:szCs w:val="28"/>
+        </w:rPr>
+      </w:pPr>
+      <w:r>
+        <w:rPr>
+          <w:rFonts w:ascii="Times New Roman" w:eastAsiaTheme="minorEastAsia" w:hAnsi="Times New Roman" w:cs="Times New Roman"/>
+          <w:b/>
+          <w:bCs/>
+          <w:sz w:val="28"/>
+          <w:szCs w:val="28"/>
+        </w:rPr>
+        <w:t>Эксперимент</w:t>
       </w:r>
     </w:p>
     <w:p>
@@ -3654,7 +3744,131 @@
           <w:sz w:val="28"/>
           <w:szCs w:val="28"/>
         </w:rPr>
-        <w:t xml:space="preserve">Из описанных рассуждений можно ожидать пик в  магнетосопротивлении при значении магнитного поля соответствующего траектории с диаметром 4 мкм.  </w:t>
+        <w:t xml:space="preserve">Для определения концентрации и подвижности электронов в ДЭГ </w:t>
+      </w:r>
+      <w:r>
+        <w:rPr>
+          <w:rFonts w:ascii="Times New Roman" w:eastAsiaTheme="minorEastAsia" w:hAnsi="Times New Roman" w:cs="Times New Roman"/>
+          <w:sz w:val="28"/>
+          <w:szCs w:val="28"/>
+        </w:rPr>
+        <w:t xml:space="preserve">использовался метод </w:t>
+      </w:r>
+      <w:proofErr w:type="spellStart"/>
+      <w:r>
+        <w:rPr>
+          <w:rFonts w:ascii="Times New Roman" w:eastAsiaTheme="minorEastAsia" w:hAnsi="Times New Roman" w:cs="Times New Roman"/>
+          <w:sz w:val="28"/>
+          <w:szCs w:val="28"/>
+        </w:rPr>
+        <w:t>ван</w:t>
+      </w:r>
+      <w:proofErr w:type="spellEnd"/>
+      <w:r>
+        <w:rPr>
+          <w:rFonts w:ascii="Times New Roman" w:eastAsiaTheme="minorEastAsia" w:hAnsi="Times New Roman" w:cs="Times New Roman"/>
+          <w:sz w:val="28"/>
+          <w:szCs w:val="28"/>
+        </w:rPr>
+        <w:t xml:space="preserve"> дер </w:t>
+      </w:r>
+      <w:proofErr w:type="spellStart"/>
+      <w:r>
+        <w:rPr>
+          <w:rFonts w:ascii="Times New Roman" w:eastAsiaTheme="minorEastAsia" w:hAnsi="Times New Roman" w:cs="Times New Roman"/>
+          <w:sz w:val="28"/>
+          <w:szCs w:val="28"/>
+        </w:rPr>
+        <w:t>Пау</w:t>
+      </w:r>
+      <w:proofErr w:type="spellEnd"/>
+      <w:r>
+        <w:rPr>
+          <w:rFonts w:ascii="Times New Roman" w:eastAsiaTheme="minorEastAsia" w:hAnsi="Times New Roman" w:cs="Times New Roman"/>
+          <w:sz w:val="28"/>
+          <w:szCs w:val="28"/>
+        </w:rPr>
+        <w:t xml:space="preserve">. </w:t>
+      </w:r>
+      <w:proofErr w:type="spellStart"/>
+      <w:r>
+        <w:rPr>
+          <w:rFonts w:ascii="Times New Roman" w:eastAsiaTheme="minorEastAsia" w:hAnsi="Times New Roman" w:cs="Times New Roman"/>
+          <w:sz w:val="28"/>
+          <w:szCs w:val="28"/>
+        </w:rPr>
+        <w:t>Четырехзондовое</w:t>
+      </w:r>
+      <w:proofErr w:type="spellEnd"/>
+      <w:r>
+        <w:rPr>
+          <w:rFonts w:ascii="Times New Roman" w:eastAsiaTheme="minorEastAsia" w:hAnsi="Times New Roman" w:cs="Times New Roman"/>
+          <w:sz w:val="28"/>
+          <w:szCs w:val="28"/>
+        </w:rPr>
+        <w:t xml:space="preserve"> измерение сопротивления позволяет избавиться от сопротивления контактов. Суть метода состоит в том, что образец любой формы может быть с помощью </w:t>
+      </w:r>
+      <w:proofErr w:type="spellStart"/>
+      <w:r>
+        <w:rPr>
+          <w:rFonts w:ascii="Times New Roman" w:eastAsiaTheme="minorEastAsia" w:hAnsi="Times New Roman" w:cs="Times New Roman"/>
+          <w:sz w:val="28"/>
+          <w:szCs w:val="28"/>
+        </w:rPr>
+        <w:t>комфорных</w:t>
+      </w:r>
+      <w:proofErr w:type="spellEnd"/>
+      <w:r>
+        <w:rPr>
+          <w:rFonts w:ascii="Times New Roman" w:eastAsiaTheme="minorEastAsia" w:hAnsi="Times New Roman" w:cs="Times New Roman"/>
+          <w:sz w:val="28"/>
+          <w:szCs w:val="28"/>
+        </w:rPr>
+        <w:t xml:space="preserve"> отображений переведен в полуплоскость. Такие отображения сохраняют углы между кривыми и пропорции малых фигур. Из этого можно получить, что сопротивления, измеренные </w:t>
+      </w:r>
+      <w:proofErr w:type="spellStart"/>
+      <w:r>
+        <w:rPr>
+          <w:rFonts w:ascii="Times New Roman" w:eastAsiaTheme="minorEastAsia" w:hAnsi="Times New Roman" w:cs="Times New Roman"/>
+          <w:sz w:val="28"/>
+          <w:szCs w:val="28"/>
+        </w:rPr>
+        <w:t>четырехзондовым</w:t>
+      </w:r>
+      <w:proofErr w:type="spellEnd"/>
+      <w:r>
+        <w:rPr>
+          <w:rFonts w:ascii="Times New Roman" w:eastAsiaTheme="minorEastAsia" w:hAnsi="Times New Roman" w:cs="Times New Roman"/>
+          <w:sz w:val="28"/>
+          <w:szCs w:val="28"/>
+        </w:rPr>
+        <w:t xml:space="preserve"> способом также сохраняются при </w:t>
+      </w:r>
+      <w:proofErr w:type="spellStart"/>
+      <w:r>
+        <w:rPr>
+          <w:rFonts w:ascii="Times New Roman" w:eastAsiaTheme="minorEastAsia" w:hAnsi="Times New Roman" w:cs="Times New Roman"/>
+          <w:sz w:val="28"/>
+          <w:szCs w:val="28"/>
+        </w:rPr>
+        <w:t>комфорных</w:t>
+      </w:r>
+      <w:proofErr w:type="spellEnd"/>
+      <w:r>
+        <w:rPr>
+          <w:rFonts w:ascii="Times New Roman" w:eastAsiaTheme="minorEastAsia" w:hAnsi="Times New Roman" w:cs="Times New Roman"/>
+          <w:sz w:val="28"/>
+          <w:szCs w:val="28"/>
+        </w:rPr>
+        <w:t xml:space="preserve"> отображениях. Таким образом, работает формула полученная для контактов, расположенных на границе полуплоскости</w:t>
+      </w:r>
+      <w:r>
+        <w:rPr>
+          <w:rFonts w:ascii="Times New Roman" w:eastAsiaTheme="minorEastAsia" w:hAnsi="Times New Roman" w:cs="Times New Roman"/>
+          <w:sz w:val="28"/>
+          <w:szCs w:val="28"/>
+        </w:rPr>
+        <w:t>:</w:t>
       </w:r>
     </w:p>
     <w:p>
@@ -3664,9 +3878,439 @@
         <w:jc w:val="both"/>
         <w:rPr>
           <w:rFonts w:ascii="Times New Roman" w:eastAsiaTheme="minorEastAsia" w:hAnsi="Times New Roman" w:cs="Times New Roman"/>
-          <w:sz w:val="28"/>
-          <w:szCs w:val="28"/>
-          <w:lang w:val="en-US"/>
+          <w:i/>
+          <w:sz w:val="28"/>
+          <w:szCs w:val="28"/>
+        </w:rPr>
+      </w:pPr>
+      <m:oMathPara>
+        <m:oMath>
+          <m:sSup>
+            <m:sSupPr>
+              <m:ctrlPr>
+                <w:rPr>
+                  <w:rFonts w:ascii="Cambria Math" w:eastAsiaTheme="minorEastAsia" w:hAnsi="Cambria Math" w:cs="Times New Roman"/>
+                  <w:i/>
+                  <w:sz w:val="28"/>
+                  <w:szCs w:val="28"/>
+                </w:rPr>
+              </m:ctrlPr>
+            </m:sSupPr>
+            <m:e>
+              <m:r>
+                <w:rPr>
+                  <w:rFonts w:ascii="Cambria Math" w:eastAsiaTheme="minorEastAsia" w:hAnsi="Cambria Math" w:cs="Times New Roman"/>
+                  <w:sz w:val="28"/>
+                  <w:szCs w:val="28"/>
+                </w:rPr>
+                <m:t>e</m:t>
+              </m:r>
+            </m:e>
+            <m:sup>
+              <m:r>
+                <w:rPr>
+                  <w:rFonts w:ascii="Cambria Math" w:eastAsiaTheme="minorEastAsia" w:hAnsi="Cambria Math" w:cs="Times New Roman"/>
+                  <w:sz w:val="28"/>
+                  <w:szCs w:val="28"/>
+                </w:rPr>
+                <m:t>-iπσ</m:t>
+              </m:r>
+              <m:sSub>
+                <m:sSubPr>
+                  <m:ctrlPr>
+                    <w:rPr>
+                      <w:rFonts w:ascii="Cambria Math" w:eastAsiaTheme="minorEastAsia" w:hAnsi="Cambria Math" w:cs="Times New Roman"/>
+                      <w:i/>
+                      <w:sz w:val="28"/>
+                      <w:szCs w:val="28"/>
+                    </w:rPr>
+                  </m:ctrlPr>
+                </m:sSubPr>
+                <m:e>
+                  <m:r>
+                    <w:rPr>
+                      <w:rFonts w:ascii="Cambria Math" w:eastAsiaTheme="minorEastAsia" w:hAnsi="Cambria Math" w:cs="Times New Roman"/>
+                      <w:sz w:val="28"/>
+                      <w:szCs w:val="28"/>
+                    </w:rPr>
+                    <m:t>R</m:t>
+                  </m:r>
+                </m:e>
+                <m:sub>
+                  <m:r>
+                    <w:rPr>
+                      <w:rFonts w:ascii="Cambria Math" w:eastAsiaTheme="minorEastAsia" w:hAnsi="Cambria Math" w:cs="Times New Roman"/>
+                      <w:sz w:val="28"/>
+                      <w:szCs w:val="28"/>
+                    </w:rPr>
+                    <m:t>12,34</m:t>
+                  </m:r>
+                </m:sub>
+              </m:sSub>
+            </m:sup>
+          </m:sSup>
+          <m:r>
+            <w:rPr>
+              <w:rFonts w:ascii="Cambria Math" w:eastAsiaTheme="minorEastAsia" w:hAnsi="Cambria Math" w:cs="Times New Roman"/>
+              <w:sz w:val="28"/>
+              <w:szCs w:val="28"/>
+            </w:rPr>
+            <m:t>+</m:t>
+          </m:r>
+          <m:sSup>
+            <m:sSupPr>
+              <m:ctrlPr>
+                <w:rPr>
+                  <w:rFonts w:ascii="Cambria Math" w:eastAsiaTheme="minorEastAsia" w:hAnsi="Cambria Math" w:cs="Times New Roman"/>
+                  <w:i/>
+                  <w:sz w:val="28"/>
+                  <w:szCs w:val="28"/>
+                </w:rPr>
+              </m:ctrlPr>
+            </m:sSupPr>
+            <m:e>
+              <m:r>
+                <w:rPr>
+                  <w:rFonts w:ascii="Cambria Math" w:eastAsiaTheme="minorEastAsia" w:hAnsi="Cambria Math" w:cs="Times New Roman"/>
+                  <w:sz w:val="28"/>
+                  <w:szCs w:val="28"/>
+                </w:rPr>
+                <m:t>e</m:t>
+              </m:r>
+            </m:e>
+            <m:sup>
+              <m:r>
+                <w:rPr>
+                  <w:rFonts w:ascii="Cambria Math" w:eastAsiaTheme="minorEastAsia" w:hAnsi="Cambria Math" w:cs="Times New Roman"/>
+                  <w:sz w:val="28"/>
+                  <w:szCs w:val="28"/>
+                </w:rPr>
+                <m:t>-iπσ</m:t>
+              </m:r>
+              <m:sSub>
+                <m:sSubPr>
+                  <m:ctrlPr>
+                    <w:rPr>
+                      <w:rFonts w:ascii="Cambria Math" w:eastAsiaTheme="minorEastAsia" w:hAnsi="Cambria Math" w:cs="Times New Roman"/>
+                      <w:i/>
+                      <w:sz w:val="28"/>
+                      <w:szCs w:val="28"/>
+                    </w:rPr>
+                  </m:ctrlPr>
+                </m:sSubPr>
+                <m:e>
+                  <m:r>
+                    <w:rPr>
+                      <w:rFonts w:ascii="Cambria Math" w:eastAsiaTheme="minorEastAsia" w:hAnsi="Cambria Math" w:cs="Times New Roman"/>
+                      <w:sz w:val="28"/>
+                      <w:szCs w:val="28"/>
+                    </w:rPr>
+                    <m:t>R</m:t>
+                  </m:r>
+                </m:e>
+                <m:sub>
+                  <m:r>
+                    <w:rPr>
+                      <w:rFonts w:ascii="Cambria Math" w:eastAsiaTheme="minorEastAsia" w:hAnsi="Cambria Math" w:cs="Times New Roman"/>
+                      <w:sz w:val="28"/>
+                      <w:szCs w:val="28"/>
+                    </w:rPr>
+                    <m:t>23</m:t>
+                  </m:r>
+                  <m:r>
+                    <w:rPr>
+                      <w:rFonts w:ascii="Cambria Math" w:eastAsiaTheme="minorEastAsia" w:hAnsi="Cambria Math" w:cs="Times New Roman"/>
+                      <w:sz w:val="28"/>
+                      <w:szCs w:val="28"/>
+                    </w:rPr>
+                    <m:t>,</m:t>
+                  </m:r>
+                  <m:r>
+                    <w:rPr>
+                      <w:rFonts w:ascii="Cambria Math" w:eastAsiaTheme="minorEastAsia" w:hAnsi="Cambria Math" w:cs="Times New Roman"/>
+                      <w:sz w:val="28"/>
+                      <w:szCs w:val="28"/>
+                    </w:rPr>
+                    <m:t>41</m:t>
+                  </m:r>
+                </m:sub>
+              </m:sSub>
+            </m:sup>
+          </m:sSup>
+          <m:r>
+            <w:rPr>
+              <w:rFonts w:ascii="Cambria Math" w:eastAsiaTheme="minorEastAsia" w:hAnsi="Cambria Math" w:cs="Times New Roman"/>
+              <w:sz w:val="28"/>
+              <w:szCs w:val="28"/>
+            </w:rPr>
+            <m:t>=1,</m:t>
+          </m:r>
+        </m:oMath>
+      </m:oMathPara>
+    </w:p>
+    <w:p>
+      <w:pPr>
+        <w:spacing w:after="0" w:line="360" w:lineRule="auto"/>
+        <w:jc w:val="both"/>
+        <w:rPr>
+          <w:rFonts w:ascii="Times New Roman" w:eastAsiaTheme="minorEastAsia" w:hAnsi="Times New Roman" w:cs="Times New Roman"/>
+          <w:iCs/>
+          <w:sz w:val="28"/>
+          <w:szCs w:val="28"/>
+        </w:rPr>
+      </w:pPr>
+      <w:r>
+        <w:rPr>
+          <w:rFonts w:ascii="Times New Roman" w:eastAsiaTheme="minorEastAsia" w:hAnsi="Times New Roman" w:cs="Times New Roman"/>
+          <w:iCs/>
+          <w:sz w:val="28"/>
+          <w:szCs w:val="28"/>
+        </w:rPr>
+        <w:lastRenderedPageBreak/>
+        <w:t xml:space="preserve">где </w:t>
+      </w:r>
+      <m:oMath>
+        <m:sSub>
+          <m:sSubPr>
+            <m:ctrlPr>
+              <w:rPr>
+                <w:rFonts w:ascii="Cambria Math" w:eastAsiaTheme="minorEastAsia" w:hAnsi="Cambria Math" w:cs="Times New Roman"/>
+                <w:i/>
+                <w:iCs/>
+                <w:sz w:val="28"/>
+                <w:szCs w:val="28"/>
+              </w:rPr>
+            </m:ctrlPr>
+          </m:sSubPr>
+          <m:e>
+            <m:r>
+              <w:rPr>
+                <w:rFonts w:ascii="Cambria Math" w:eastAsiaTheme="minorEastAsia" w:hAnsi="Cambria Math" w:cs="Times New Roman"/>
+                <w:sz w:val="28"/>
+                <w:szCs w:val="28"/>
+              </w:rPr>
+              <m:t>R</m:t>
+            </m:r>
+          </m:e>
+          <m:sub>
+            <m:r>
+              <w:rPr>
+                <w:rFonts w:ascii="Cambria Math" w:eastAsiaTheme="minorEastAsia" w:hAnsi="Cambria Math" w:cs="Times New Roman"/>
+                <w:sz w:val="28"/>
+                <w:szCs w:val="28"/>
+              </w:rPr>
+              <m:t>ab,cd</m:t>
+            </m:r>
+          </m:sub>
+        </m:sSub>
+        <m:r>
+          <w:rPr>
+            <w:rFonts w:ascii="Cambria Math" w:eastAsiaTheme="minorEastAsia" w:hAnsi="Cambria Math" w:cs="Times New Roman"/>
+            <w:sz w:val="28"/>
+            <w:szCs w:val="28"/>
+          </w:rPr>
+          <m:t>-</m:t>
+        </m:r>
+      </m:oMath>
+      <w:r>
+        <w:rPr>
+          <w:rFonts w:ascii="Times New Roman" w:eastAsiaTheme="minorEastAsia" w:hAnsi="Times New Roman" w:cs="Times New Roman"/>
+          <w:iCs/>
+          <w:sz w:val="28"/>
+          <w:szCs w:val="28"/>
+        </w:rPr>
+        <w:t xml:space="preserve"> с</w:t>
+      </w:r>
+      <w:proofErr w:type="spellStart"/>
+      <w:r>
+        <w:rPr>
+          <w:rFonts w:ascii="Times New Roman" w:eastAsiaTheme="minorEastAsia" w:hAnsi="Times New Roman" w:cs="Times New Roman"/>
+          <w:iCs/>
+          <w:sz w:val="28"/>
+          <w:szCs w:val="28"/>
+        </w:rPr>
+        <w:t>опротивление</w:t>
+      </w:r>
+      <w:proofErr w:type="spellEnd"/>
+      <w:r>
+        <w:rPr>
+          <w:rFonts w:ascii="Times New Roman" w:eastAsiaTheme="minorEastAsia" w:hAnsi="Times New Roman" w:cs="Times New Roman"/>
+          <w:iCs/>
+          <w:sz w:val="28"/>
+          <w:szCs w:val="28"/>
+        </w:rPr>
+        <w:t xml:space="preserve"> между контактами </w:t>
+      </w:r>
+      <m:oMath>
+        <m:r>
+          <w:rPr>
+            <w:rFonts w:ascii="Cambria Math" w:eastAsiaTheme="minorEastAsia" w:hAnsi="Cambria Math" w:cs="Times New Roman"/>
+            <w:sz w:val="28"/>
+            <w:szCs w:val="28"/>
+          </w:rPr>
+          <m:t>c</m:t>
+        </m:r>
+      </m:oMath>
+      <w:r>
+        <w:rPr>
+          <w:rFonts w:ascii="Times New Roman" w:eastAsiaTheme="minorEastAsia" w:hAnsi="Times New Roman" w:cs="Times New Roman"/>
+          <w:iCs/>
+          <w:sz w:val="28"/>
+          <w:szCs w:val="28"/>
+        </w:rPr>
+        <w:t xml:space="preserve"> </w:t>
+      </w:r>
+      <w:r>
+        <w:rPr>
+          <w:rFonts w:ascii="Times New Roman" w:eastAsiaTheme="minorEastAsia" w:hAnsi="Times New Roman" w:cs="Times New Roman"/>
+          <w:iCs/>
+          <w:sz w:val="28"/>
+          <w:szCs w:val="28"/>
+        </w:rPr>
+        <w:t xml:space="preserve">и </w:t>
+      </w:r>
+      <m:oMath>
+        <m:r>
+          <w:rPr>
+            <w:rFonts w:ascii="Cambria Math" w:eastAsiaTheme="minorEastAsia" w:hAnsi="Cambria Math" w:cs="Times New Roman"/>
+            <w:sz w:val="28"/>
+            <w:szCs w:val="28"/>
+          </w:rPr>
+          <m:t>d</m:t>
+        </m:r>
+      </m:oMath>
+      <w:r>
+        <w:rPr>
+          <w:rFonts w:ascii="Times New Roman" w:eastAsiaTheme="minorEastAsia" w:hAnsi="Times New Roman" w:cs="Times New Roman"/>
+          <w:iCs/>
+          <w:sz w:val="28"/>
+          <w:szCs w:val="28"/>
+        </w:rPr>
+        <w:t xml:space="preserve">, </w:t>
+      </w:r>
+      <w:r>
+        <w:rPr>
+          <w:rFonts w:ascii="Times New Roman" w:eastAsiaTheme="minorEastAsia" w:hAnsi="Times New Roman" w:cs="Times New Roman"/>
+          <w:iCs/>
+          <w:sz w:val="28"/>
+          <w:szCs w:val="28"/>
+        </w:rPr>
+        <w:t xml:space="preserve">при пропускании тока через контакты </w:t>
+      </w:r>
+      <m:oMath>
+        <m:r>
+          <w:rPr>
+            <w:rFonts w:ascii="Cambria Math" w:eastAsiaTheme="minorEastAsia" w:hAnsi="Cambria Math" w:cs="Times New Roman"/>
+            <w:sz w:val="28"/>
+            <w:szCs w:val="28"/>
+            <w:lang w:val="en-US"/>
+          </w:rPr>
+          <m:t>a</m:t>
+        </m:r>
+      </m:oMath>
+      <w:r>
+        <w:rPr>
+          <w:rFonts w:ascii="Times New Roman" w:eastAsiaTheme="minorEastAsia" w:hAnsi="Times New Roman" w:cs="Times New Roman"/>
+          <w:iCs/>
+          <w:sz w:val="28"/>
+          <w:szCs w:val="28"/>
+        </w:rPr>
+        <w:t xml:space="preserve"> </w:t>
+      </w:r>
+      <w:r>
+        <w:rPr>
+          <w:rFonts w:ascii="Times New Roman" w:eastAsiaTheme="minorEastAsia" w:hAnsi="Times New Roman" w:cs="Times New Roman"/>
+          <w:iCs/>
+          <w:sz w:val="28"/>
+          <w:szCs w:val="28"/>
+        </w:rPr>
+        <w:t xml:space="preserve">и </w:t>
+      </w:r>
+      <m:oMath>
+        <m:r>
+          <w:rPr>
+            <w:rFonts w:ascii="Cambria Math" w:eastAsiaTheme="minorEastAsia" w:hAnsi="Cambria Math" w:cs="Times New Roman"/>
+            <w:sz w:val="28"/>
+            <w:szCs w:val="28"/>
+            <w:lang w:val="en-US"/>
+          </w:rPr>
+          <m:t>b</m:t>
+        </m:r>
+      </m:oMath>
+      <w:r>
+        <w:rPr>
+          <w:rFonts w:ascii="Times New Roman" w:eastAsiaTheme="minorEastAsia" w:hAnsi="Times New Roman" w:cs="Times New Roman"/>
+          <w:iCs/>
+          <w:sz w:val="28"/>
+          <w:szCs w:val="28"/>
+        </w:rPr>
+        <w:t xml:space="preserve">, </w:t>
+      </w:r>
+      <m:oMath>
+        <m:r>
+          <w:rPr>
+            <w:rFonts w:ascii="Cambria Math" w:eastAsiaTheme="minorEastAsia" w:hAnsi="Cambria Math" w:cs="Times New Roman"/>
+            <w:sz w:val="28"/>
+            <w:szCs w:val="28"/>
+          </w:rPr>
+          <m:t>σ</m:t>
+        </m:r>
+      </m:oMath>
+      <w:r>
+        <w:rPr>
+          <w:rFonts w:ascii="Times New Roman" w:eastAsiaTheme="minorEastAsia" w:hAnsi="Times New Roman" w:cs="Times New Roman"/>
+          <w:iCs/>
+          <w:sz w:val="28"/>
+          <w:szCs w:val="28"/>
+        </w:rPr>
+        <w:t xml:space="preserve"> </w:t>
+      </w:r>
+      <w:r>
+        <w:rPr>
+          <w:rFonts w:ascii="Times New Roman" w:eastAsiaTheme="minorEastAsia" w:hAnsi="Times New Roman" w:cs="Times New Roman"/>
+          <w:iCs/>
+          <w:sz w:val="28"/>
+          <w:szCs w:val="28"/>
+        </w:rPr>
+        <w:t>–</w:t>
+      </w:r>
+      <w:r>
+        <w:rPr>
+          <w:rFonts w:ascii="Times New Roman" w:eastAsiaTheme="minorEastAsia" w:hAnsi="Times New Roman" w:cs="Times New Roman"/>
+          <w:iCs/>
+          <w:sz w:val="28"/>
+          <w:szCs w:val="28"/>
+        </w:rPr>
+        <w:t xml:space="preserve"> </w:t>
+      </w:r>
+      <w:r>
+        <w:rPr>
+          <w:rFonts w:ascii="Times New Roman" w:eastAsiaTheme="minorEastAsia" w:hAnsi="Times New Roman" w:cs="Times New Roman"/>
+          <w:iCs/>
+          <w:sz w:val="28"/>
+          <w:szCs w:val="28"/>
+        </w:rPr>
+        <w:t>двумерная проводимость. В простейшем случае для квадратного образца получается формула (из симметрии)</w:t>
+      </w:r>
+      <w:r>
+        <w:rPr>
+          <w:rFonts w:ascii="Times New Roman" w:eastAsiaTheme="minorEastAsia" w:hAnsi="Times New Roman" w:cs="Times New Roman"/>
+          <w:iCs/>
+          <w:sz w:val="28"/>
+          <w:szCs w:val="28"/>
+        </w:rPr>
+        <w:t>:</w:t>
+      </w:r>
+    </w:p>
+    <w:p>
+      <w:pPr>
+        <w:spacing w:after="0" w:line="360" w:lineRule="auto"/>
+        <w:jc w:val="both"/>
+        <w:rPr>
+          <w:rFonts w:ascii="Times New Roman" w:eastAsiaTheme="minorEastAsia" w:hAnsi="Times New Roman" w:cs="Times New Roman"/>
+          <w:iCs/>
+          <w:sz w:val="28"/>
+          <w:szCs w:val="28"/>
         </w:rPr>
       </w:pPr>
       <m:oMathPara>
@@ -3676,7 +4320,75 @@
               <w:rFonts w:ascii="Cambria Math" w:eastAsiaTheme="minorEastAsia" w:hAnsi="Cambria Math" w:cs="Times New Roman"/>
               <w:sz w:val="28"/>
               <w:szCs w:val="28"/>
-              <w:lang w:val="en-US"/>
+            </w:rPr>
+            <m:t>σ=</m:t>
+          </m:r>
+          <m:f>
+            <m:fPr>
+              <m:ctrlPr>
+                <w:rPr>
+                  <w:rFonts w:ascii="Cambria Math" w:eastAsiaTheme="minorEastAsia" w:hAnsi="Cambria Math" w:cs="Times New Roman"/>
+                  <w:i/>
+                  <w:iCs/>
+                  <w:sz w:val="28"/>
+                  <w:szCs w:val="28"/>
+                </w:rPr>
+              </m:ctrlPr>
+            </m:fPr>
+            <m:num>
+              <m:func>
+                <m:funcPr>
+                  <m:ctrlPr>
+                    <w:rPr>
+                      <w:rFonts w:ascii="Cambria Math" w:eastAsiaTheme="minorEastAsia" w:hAnsi="Cambria Math" w:cs="Times New Roman"/>
+                      <w:i/>
+                      <w:iCs/>
+                      <w:sz w:val="28"/>
+                      <w:szCs w:val="28"/>
+                    </w:rPr>
+                  </m:ctrlPr>
+                </m:funcPr>
+                <m:fName>
+                  <m:r>
+                    <m:rPr>
+                      <m:sty m:val="p"/>
+                    </m:rPr>
+                    <w:rPr>
+                      <w:rFonts w:ascii="Cambria Math" w:eastAsiaTheme="minorEastAsia" w:hAnsi="Cambria Math" w:cs="Times New Roman"/>
+                      <w:sz w:val="28"/>
+                      <w:szCs w:val="28"/>
+                    </w:rPr>
+                    <m:t>ln</m:t>
+                  </m:r>
+                </m:fName>
+                <m:e>
+                  <m:r>
+                    <w:rPr>
+                      <w:rFonts w:ascii="Cambria Math" w:eastAsiaTheme="minorEastAsia" w:hAnsi="Cambria Math" w:cs="Times New Roman"/>
+                      <w:sz w:val="28"/>
+                      <w:szCs w:val="28"/>
+                    </w:rPr>
+                    <m:t>2</m:t>
+                  </m:r>
+                </m:e>
+              </m:func>
+            </m:num>
+            <m:den>
+              <m:r>
+                <w:rPr>
+                  <w:rFonts w:ascii="Cambria Math" w:eastAsiaTheme="minorEastAsia" w:hAnsi="Cambria Math" w:cs="Times New Roman"/>
+                  <w:sz w:val="28"/>
+                  <w:szCs w:val="28"/>
+                </w:rPr>
+                <m:t>πR</m:t>
+              </m:r>
+            </m:den>
+          </m:f>
+          <m:r>
+            <w:rPr>
+              <w:rFonts w:ascii="Cambria Math" w:eastAsiaTheme="minorEastAsia" w:hAnsi="Cambria Math" w:cs="Times New Roman"/>
+              <w:sz w:val="28"/>
+              <w:szCs w:val="28"/>
             </w:rPr>
             <m:t>.</m:t>
           </m:r>
@@ -3686,18 +4398,39 @@
     <w:p>
       <w:pPr>
         <w:spacing w:after="0" w:line="360" w:lineRule="auto"/>
+        <w:jc w:val="both"/>
+        <w:rPr>
+          <w:rFonts w:ascii="Times New Roman" w:eastAsiaTheme="minorEastAsia" w:hAnsi="Times New Roman" w:cs="Times New Roman"/>
+          <w:sz w:val="28"/>
+          <w:szCs w:val="28"/>
+        </w:rPr>
+      </w:pPr>
+      <w:r>
+        <w:rPr>
+          <w:rFonts w:ascii="Times New Roman" w:eastAsiaTheme="minorEastAsia" w:hAnsi="Times New Roman" w:cs="Times New Roman"/>
+          <w:iCs/>
+          <w:sz w:val="28"/>
+          <w:szCs w:val="28"/>
+        </w:rPr>
+        <w:t xml:space="preserve"> </w:t>
+      </w:r>
+      <w:bookmarkStart w:id="4" w:name="_GoBack"/>
+      <w:bookmarkEnd w:id="4"/>
+    </w:p>
+    <w:p>
+      <w:pPr>
+        <w:spacing w:after="0" w:line="360" w:lineRule="auto"/>
         <w:ind w:firstLine="284"/>
         <w:jc w:val="both"/>
         <w:rPr>
           <w:rFonts w:ascii="Times New Roman" w:eastAsiaTheme="minorEastAsia" w:hAnsi="Times New Roman" w:cs="Times New Roman"/>
           <w:sz w:val="28"/>
           <w:szCs w:val="28"/>
-          <w:lang w:val="en-US"/>
         </w:rPr>
       </w:pPr>
     </w:p>
     <w:sectPr>
-      <w:headerReference w:type="default" r:id="rId16"/>
+      <w:headerReference w:type="default" r:id="rId14"/>
       <w:pgSz w:w="11906" w:h="16838"/>
       <w:pgMar w:top="1134" w:right="851" w:bottom="1304" w:left="1418" w:header="680" w:footer="709" w:gutter="0"/>
       <w:pgNumType w:start="1"/>
@@ -5352,6 +6085,25 @@
     <w:basedOn w:val="a0"/>
     <w:rsid w:val="00CF6DAD"/>
   </w:style>
+  <w:style w:type="paragraph" w:styleId="af0">
+    <w:name w:val="caption"/>
+    <w:basedOn w:val="a"/>
+    <w:next w:val="a"/>
+    <w:uiPriority w:val="35"/>
+    <w:unhideWhenUsed/>
+    <w:qFormat/>
+    <w:rsid w:val="00983E9B"/>
+    <w:pPr>
+      <w:spacing w:line="240" w:lineRule="auto"/>
+    </w:pPr>
+    <w:rPr>
+      <w:i/>
+      <w:iCs/>
+      <w:color w:val="1F497D" w:themeColor="text2"/>
+      <w:sz w:val="18"/>
+      <w:szCs w:val="18"/>
+    </w:rPr>
+  </w:style>
 </w:styles>
 </file>
 
@@ -5643,7 +6395,7 @@
 </file>
 
 <file path=customXml/itemProps1.xml><?xml version="1.0" encoding="utf-8"?>
-<ds:datastoreItem xmlns:ds="http://schemas.openxmlformats.org/officeDocument/2006/customXml" ds:itemID="{6F2B1C39-D24B-45AD-8A95-C3EF503A8887}">
+<ds:datastoreItem xmlns:ds="http://schemas.openxmlformats.org/officeDocument/2006/customXml" ds:itemID="{60D00CD2-D525-425C-83F0-BD707A934D8E}">
   <ds:schemaRefs>
     <ds:schemaRef ds:uri="http://schemas.openxmlformats.org/officeDocument/2006/bibliography"/>
   </ds:schemaRefs>

</xml_diff>